<commit_message>
VH: BV_UVVM-689: Added alerts and scope to the synchronization flag methods, local function for adding and finding flag. C_NUM_SYNC_FLAGS moved to adaptation_pck, and ajustments done in types_pck and global_signal_and_shared_variables_pkg. Updated Utility QR, and added automatically updating number of total pages in doc in all .doc files.
</commit_message>
<xml_diff>
--- a/bitvis_vip_avalon_mm/doc/avalon_mm_bfm_QuickRef.docx
+++ b/bitvis_vip_avalon_mm/doc/avalon_mm_bfm_QuickRef.docx
@@ -464,7 +464,7 @@
     <w:p/>
     <w:tbl>
       <w:tblPr>
-        <w:tblStyle w:val="GridTable1Light-Accent1"/>
+        <w:tblStyle w:val="Rutenettabell1lysuthevingsfarge1"/>
         <w:tblW w:w="13183" w:type="dxa"/>
         <w:tblBorders>
           <w:top w:val="single" w:sz="4" w:space="0" w:color="auto"/>
@@ -581,7 +581,25 @@
                 <w:color w:val="FFFFFF"/>
                 <w:szCs w:val="30"/>
               </w:rPr>
-              <w:t xml:space="preserve">, msg, </w:t>
+              <w:t xml:space="preserve">, </w:t>
+            </w:r>
+            <w:proofErr w:type="spellStart"/>
+            <w:r>
+              <w:rPr>
+                <w:rFonts w:cs="Verdana"/>
+                <w:color w:val="FFFFFF"/>
+                <w:szCs w:val="30"/>
+              </w:rPr>
+              <w:t>msg</w:t>
+            </w:r>
+            <w:proofErr w:type="spellEnd"/>
+            <w:r>
+              <w:rPr>
+                <w:rFonts w:cs="Verdana"/>
+                <w:color w:val="FFFFFF"/>
+                <w:szCs w:val="30"/>
+              </w:rPr>
+              <w:t xml:space="preserve">, </w:t>
             </w:r>
             <w:proofErr w:type="spellStart"/>
             <w:r>
@@ -1584,7 +1602,7 @@
     </w:p>
     <w:tbl>
       <w:tblPr>
-        <w:tblStyle w:val="GridTable1Light-Accent1"/>
+        <w:tblStyle w:val="Rutenettabell1lysuthevingsfarge1"/>
         <w:tblW w:w="13183" w:type="dxa"/>
         <w:tblBorders>
           <w:top w:val="single" w:sz="4" w:space="0" w:color="auto"/>
@@ -2258,7 +2276,7 @@
     </w:p>
     <w:tbl>
       <w:tblPr>
-        <w:tblStyle w:val="GridTable1Light-Accent1"/>
+        <w:tblStyle w:val="Rutenettabell1lysuthevingsfarge1"/>
         <w:tblW w:w="13183" w:type="dxa"/>
         <w:tblBorders>
           <w:top w:val="single" w:sz="4" w:space="0" w:color="auto"/>
@@ -2954,7 +2972,7 @@
     </w:p>
     <w:tbl>
       <w:tblPr>
-        <w:tblStyle w:val="GridTable1Light-Accent1"/>
+        <w:tblStyle w:val="Rutenettabell1lysuthevingsfarge1"/>
         <w:tblW w:w="13183" w:type="dxa"/>
         <w:tblBorders>
           <w:top w:val="single" w:sz="4" w:space="0" w:color="auto"/>
@@ -3445,7 +3463,7 @@
     </w:p>
     <w:tbl>
       <w:tblPr>
-        <w:tblStyle w:val="GridTable1Light-Accent1"/>
+        <w:tblStyle w:val="Rutenettabell1lysuthevingsfarge1"/>
         <w:tblW w:w="13231" w:type="dxa"/>
         <w:tblInd w:w="15" w:type="dxa"/>
         <w:tblBorders>
@@ -7304,7 +7322,7 @@
     </w:p>
     <w:tbl>
       <w:tblPr>
-        <w:tblStyle w:val="GridTable1Light-Accent1"/>
+        <w:tblStyle w:val="Rutenettabell1lysuthevingsfarge1"/>
         <w:tblW w:w="13183" w:type="dxa"/>
         <w:tblBorders>
           <w:top w:val="single" w:sz="4" w:space="0" w:color="auto"/>
@@ -7564,7 +7582,7 @@
     </w:p>
     <w:tbl>
       <w:tblPr>
-        <w:tblStyle w:val="GridTable1Light-Accent1"/>
+        <w:tblStyle w:val="Rutenettabell1lysuthevingsfarge1"/>
         <w:tblW w:w="13183" w:type="dxa"/>
         <w:tblBorders>
           <w:top w:val="single" w:sz="4" w:space="0" w:color="auto"/>
@@ -7823,7 +7841,7 @@
     </w:p>
     <w:tbl>
       <w:tblPr>
-        <w:tblStyle w:val="GridTable1Light-Accent1"/>
+        <w:tblStyle w:val="Rutenettabell1lysuthevingsfarge1"/>
         <w:tblW w:w="13183" w:type="dxa"/>
         <w:tblBorders>
           <w:top w:val="single" w:sz="4" w:space="0" w:color="auto"/>
@@ -8484,7 +8502,7 @@
     </w:p>
     <w:tbl>
       <w:tblPr>
-        <w:tblStyle w:val="GridTable1Light-Accent1"/>
+        <w:tblStyle w:val="Rutenettabell1lysuthevingsfarge1"/>
         <w:tblW w:w="13183" w:type="dxa"/>
         <w:tblBorders>
           <w:top w:val="single" w:sz="4" w:space="0" w:color="auto"/>
@@ -9232,7 +9250,7 @@
     </w:p>
     <w:tbl>
       <w:tblPr>
-        <w:tblStyle w:val="GridTable1Light-Accent1"/>
+        <w:tblStyle w:val="Rutenettabell1lysuthevingsfarge1"/>
         <w:tblW w:w="13168" w:type="dxa"/>
         <w:tblInd w:w="15" w:type="dxa"/>
         <w:tblBorders>
@@ -9973,7 +9991,7 @@
     </w:p>
     <w:p>
       <w:pPr>
-        <w:pStyle w:val="Subtitle"/>
+        <w:pStyle w:val="Undertittel"/>
         <w:rPr>
           <w:rFonts w:ascii="Helvetica Light" w:hAnsi="Helvetica Light"/>
           <w:sz w:val="24"/>
@@ -11754,7 +11772,7 @@
     <w:bookmarkEnd w:id="0"/>
     <w:p>
       <w:pPr>
-        <w:pStyle w:val="Subtitle"/>
+        <w:pStyle w:val="Undertittel"/>
         <w:spacing w:after="40"/>
         <w:rPr>
           <w:rFonts w:ascii="Helvetica Light" w:hAnsi="Helvetica Light"/>
@@ -12156,7 +12174,7 @@
     </w:p>
     <w:p>
       <w:pPr>
-        <w:pStyle w:val="Subtitle"/>
+        <w:pStyle w:val="Undertittel"/>
         <w:rPr>
           <w:rFonts w:ascii="Helvetica Light" w:hAnsi="Helvetica Light"/>
         </w:rPr>
@@ -12171,7 +12189,7 @@
     </w:p>
     <w:p>
       <w:pPr>
-        <w:pStyle w:val="Heading1"/>
+        <w:pStyle w:val="Overskrift1"/>
         <w:rPr>
           <w:rFonts w:ascii="Helvetica" w:hAnsi="Helvetica"/>
         </w:rPr>
@@ -12197,8 +12215,8 @@
         <w:tblLook w:val="04A0" w:firstRow="1" w:lastRow="0" w:firstColumn="1" w:lastColumn="0" w:noHBand="0" w:noVBand="1"/>
       </w:tblPr>
       <w:tblGrid>
-        <w:gridCol w:w="2838"/>
-        <w:gridCol w:w="12291"/>
+        <w:gridCol w:w="2830"/>
+        <w:gridCol w:w="12299"/>
       </w:tblGrid>
       <w:tr>
         <w:trPr>
@@ -12448,6 +12466,7 @@
               </w:rPr>
               <w:t xml:space="preserve">, </w:t>
             </w:r>
+            <w:proofErr w:type="spellStart"/>
             <w:r>
               <w:rPr>
                 <w:rFonts w:cs="Courier New"/>
@@ -12455,9 +12474,9 @@
                 <w:sz w:val="16"/>
                 <w:szCs w:val="16"/>
               </w:rPr>
-              <w:t xml:space="preserve">msg, </w:t>
-            </w:r>
-            <w:proofErr w:type="spellStart"/>
+              <w:t>msg</w:t>
+            </w:r>
+            <w:proofErr w:type="spellEnd"/>
             <w:r>
               <w:rPr>
                 <w:rFonts w:cs="Courier New"/>
@@ -12465,9 +12484,9 @@
                 <w:sz w:val="16"/>
                 <w:szCs w:val="16"/>
               </w:rPr>
-              <w:t>clk</w:t>
-            </w:r>
-            <w:proofErr w:type="spellEnd"/>
+              <w:t xml:space="preserve">, </w:t>
+            </w:r>
+            <w:proofErr w:type="spellStart"/>
             <w:r>
               <w:rPr>
                 <w:rFonts w:cs="Courier New"/>
@@ -12475,9 +12494,9 @@
                 <w:sz w:val="16"/>
                 <w:szCs w:val="16"/>
               </w:rPr>
-              <w:t xml:space="preserve">, </w:t>
-            </w:r>
-            <w:proofErr w:type="spellStart"/>
+              <w:t>clk</w:t>
+            </w:r>
+            <w:proofErr w:type="spellEnd"/>
             <w:r>
               <w:rPr>
                 <w:rFonts w:cs="Courier New"/>
@@ -12485,8 +12504,9 @@
                 <w:sz w:val="16"/>
                 <w:szCs w:val="16"/>
               </w:rPr>
-              <w:t>avalon_mm</w:t>
-            </w:r>
+              <w:t xml:space="preserve">, </w:t>
+            </w:r>
+            <w:proofErr w:type="spellStart"/>
             <w:r>
               <w:rPr>
                 <w:rFonts w:cs="Courier New"/>
@@ -12494,9 +12514,8 @@
                 <w:sz w:val="16"/>
                 <w:szCs w:val="16"/>
               </w:rPr>
-              <w:t>_if</w:t>
-            </w:r>
-            <w:proofErr w:type="spellEnd"/>
+              <w:t>avalon_mm</w:t>
+            </w:r>
             <w:r>
               <w:rPr>
                 <w:rFonts w:cs="Courier New"/>
@@ -12504,9 +12523,9 @@
                 <w:sz w:val="16"/>
                 <w:szCs w:val="16"/>
               </w:rPr>
-              <w:t>, [</w:t>
-            </w:r>
-            <w:proofErr w:type="spellStart"/>
+              <w:t>_if</w:t>
+            </w:r>
+            <w:proofErr w:type="spellEnd"/>
             <w:r>
               <w:rPr>
                 <w:rFonts w:cs="Courier New"/>
@@ -12514,9 +12533,9 @@
                 <w:sz w:val="16"/>
                 <w:szCs w:val="16"/>
               </w:rPr>
-              <w:t>byte_enable</w:t>
-            </w:r>
-            <w:proofErr w:type="spellEnd"/>
+              <w:t>, [</w:t>
+            </w:r>
+            <w:proofErr w:type="spellStart"/>
             <w:r>
               <w:rPr>
                 <w:rFonts w:cs="Courier New"/>
@@ -12524,8 +12543,9 @@
                 <w:sz w:val="16"/>
                 <w:szCs w:val="16"/>
               </w:rPr>
-              <w:t>,]</w:t>
-            </w:r>
+              <w:t>byte_enable</w:t>
+            </w:r>
+            <w:proofErr w:type="spellEnd"/>
             <w:r>
               <w:rPr>
                 <w:rFonts w:cs="Courier New"/>
@@ -12533,7 +12553,7 @@
                 <w:sz w:val="16"/>
                 <w:szCs w:val="16"/>
               </w:rPr>
-              <w:t xml:space="preserve"> [</w:t>
+              <w:t>,]</w:t>
             </w:r>
             <w:r>
               <w:rPr>
@@ -12542,7 +12562,7 @@
                 <w:sz w:val="16"/>
                 <w:szCs w:val="16"/>
               </w:rPr>
-              <w:t xml:space="preserve">scope, </w:t>
+              <w:t xml:space="preserve"> [</w:t>
             </w:r>
             <w:r>
               <w:rPr>
@@ -12551,9 +12571,8 @@
                 <w:sz w:val="16"/>
                 <w:szCs w:val="16"/>
               </w:rPr>
-              <w:t>[</w:t>
-            </w:r>
-            <w:proofErr w:type="spellStart"/>
+              <w:t xml:space="preserve">scope, </w:t>
+            </w:r>
             <w:r>
               <w:rPr>
                 <w:rFonts w:cs="Courier New"/>
@@ -12561,9 +12580,9 @@
                 <w:sz w:val="16"/>
                 <w:szCs w:val="16"/>
               </w:rPr>
-              <w:t>msg_id_panel</w:t>
-            </w:r>
-            <w:proofErr w:type="spellEnd"/>
+              <w:t>[</w:t>
+            </w:r>
+            <w:proofErr w:type="spellStart"/>
             <w:r>
               <w:rPr>
                 <w:rFonts w:cs="Courier New"/>
@@ -12571,8 +12590,9 @@
                 <w:sz w:val="16"/>
                 <w:szCs w:val="16"/>
               </w:rPr>
-              <w:t xml:space="preserve">, </w:t>
-            </w:r>
+              <w:t>msg_id_panel</w:t>
+            </w:r>
+            <w:proofErr w:type="spellEnd"/>
             <w:r>
               <w:rPr>
                 <w:rFonts w:cs="Courier New"/>
@@ -12580,7 +12600,7 @@
                 <w:sz w:val="16"/>
                 <w:szCs w:val="16"/>
               </w:rPr>
-              <w:t>[</w:t>
+              <w:t xml:space="preserve">, </w:t>
             </w:r>
             <w:r>
               <w:rPr>
@@ -12589,7 +12609,7 @@
                 <w:sz w:val="16"/>
                 <w:szCs w:val="16"/>
               </w:rPr>
-              <w:t>config</w:t>
+              <w:t>[</w:t>
             </w:r>
             <w:r>
               <w:rPr>
@@ -12598,7 +12618,7 @@
                 <w:sz w:val="16"/>
                 <w:szCs w:val="16"/>
               </w:rPr>
-              <w:t>]]</w:t>
+              <w:t>config</w:t>
             </w:r>
             <w:r>
               <w:rPr>
@@ -12607,6 +12627,15 @@
                 <w:sz w:val="16"/>
                 <w:szCs w:val="16"/>
               </w:rPr>
+              <w:t>]]</w:t>
+            </w:r>
+            <w:r>
+              <w:rPr>
+                <w:rFonts w:cs="Courier New"/>
+                <w:b/>
+                <w:sz w:val="16"/>
+                <w:szCs w:val="16"/>
+              </w:rPr>
               <w:t xml:space="preserve">]) </w:t>
             </w:r>
           </w:p>
@@ -12731,7 +12760,7 @@
           </w:p>
           <w:p>
             <w:pPr>
-              <w:pStyle w:val="ListParagraph"/>
+              <w:pStyle w:val="Listeavsnitt"/>
               <w:numPr>
                 <w:ilvl w:val="0"/>
                 <w:numId w:val="11"/>
@@ -12771,7 +12800,7 @@
           </w:p>
           <w:p>
             <w:pPr>
-              <w:pStyle w:val="ListParagraph"/>
+              <w:pStyle w:val="Listeavsnitt"/>
               <w:numPr>
                 <w:ilvl w:val="0"/>
                 <w:numId w:val="11"/>
@@ -12946,7 +12975,7 @@
           </w:p>
           <w:p>
             <w:pPr>
-              <w:pStyle w:val="ListParagraph"/>
+              <w:pStyle w:val="Listeavsnitt"/>
               <w:numPr>
                 <w:ilvl w:val="0"/>
                 <w:numId w:val="11"/>
@@ -12991,7 +13020,7 @@
           </w:p>
           <w:p>
             <w:pPr>
-              <w:pStyle w:val="ListParagraph"/>
+              <w:pStyle w:val="Listeavsnitt"/>
               <w:numPr>
                 <w:ilvl w:val="0"/>
                 <w:numId w:val="11"/>
@@ -13061,7 +13090,7 @@
           </w:p>
           <w:p>
             <w:pPr>
-              <w:pStyle w:val="ListParagraph"/>
+              <w:pStyle w:val="Listeavsnitt"/>
               <w:numPr>
                 <w:ilvl w:val="0"/>
                 <w:numId w:val="11"/>
@@ -13106,7 +13135,7 @@
           </w:p>
           <w:p>
             <w:pPr>
-              <w:pStyle w:val="ListParagraph"/>
+              <w:pStyle w:val="Listeavsnitt"/>
               <w:numPr>
                 <w:ilvl w:val="0"/>
                 <w:numId w:val="11"/>
@@ -13210,7 +13239,7 @@
           </w:p>
           <w:p>
             <w:pPr>
-              <w:pStyle w:val="ListParagraph"/>
+              <w:pStyle w:val="Listeavsnitt"/>
               <w:numPr>
                 <w:ilvl w:val="0"/>
                 <w:numId w:val="13"/>
@@ -14002,7 +14031,25 @@
                 <w:b/>
                 <w:sz w:val="16"/>
               </w:rPr>
-              <w:t xml:space="preserve">, msg, </w:t>
+              <w:t xml:space="preserve">, </w:t>
+            </w:r>
+            <w:proofErr w:type="spellStart"/>
+            <w:r>
+              <w:rPr>
+                <w:rFonts w:cs="Courier New"/>
+                <w:b/>
+                <w:sz w:val="16"/>
+              </w:rPr>
+              <w:t>msg</w:t>
+            </w:r>
+            <w:proofErr w:type="spellEnd"/>
+            <w:r>
+              <w:rPr>
+                <w:rFonts w:cs="Courier New"/>
+                <w:b/>
+                <w:sz w:val="16"/>
+              </w:rPr>
+              <w:t xml:space="preserve">, </w:t>
             </w:r>
             <w:proofErr w:type="spellStart"/>
             <w:r>
@@ -14285,7 +14332,7 @@
           </w:p>
           <w:p>
             <w:pPr>
-              <w:pStyle w:val="ListParagraph"/>
+              <w:pStyle w:val="Listeavsnitt"/>
               <w:numPr>
                 <w:ilvl w:val="0"/>
                 <w:numId w:val="11"/>
@@ -14394,7 +14441,7 @@
           </w:p>
           <w:p>
             <w:pPr>
-              <w:pStyle w:val="ListParagraph"/>
+              <w:pStyle w:val="Listeavsnitt"/>
               <w:numPr>
                 <w:ilvl w:val="1"/>
                 <w:numId w:val="11"/>
@@ -14464,7 +14511,7 @@
           </w:p>
           <w:p>
             <w:pPr>
-              <w:pStyle w:val="ListParagraph"/>
+              <w:pStyle w:val="Listeavsnitt"/>
               <w:numPr>
                 <w:ilvl w:val="1"/>
                 <w:numId w:val="11"/>
@@ -14534,7 +14581,7 @@
           </w:p>
           <w:p>
             <w:pPr>
-              <w:pStyle w:val="ListParagraph"/>
+              <w:pStyle w:val="Listeavsnitt"/>
               <w:numPr>
                 <w:ilvl w:val="1"/>
                 <w:numId w:val="11"/>
@@ -14629,7 +14676,7 @@
           </w:p>
           <w:p>
             <w:pPr>
-              <w:pStyle w:val="ListParagraph"/>
+              <w:pStyle w:val="Listeavsnitt"/>
               <w:numPr>
                 <w:ilvl w:val="0"/>
                 <w:numId w:val="11"/>
@@ -14667,7 +14714,7 @@
           </w:p>
           <w:p>
             <w:pPr>
-              <w:pStyle w:val="ListParagraph"/>
+              <w:pStyle w:val="Listeavsnitt"/>
               <w:numPr>
                 <w:ilvl w:val="0"/>
                 <w:numId w:val="11"/>
@@ -14737,7 +14784,7 @@
           </w:p>
           <w:p>
             <w:pPr>
-              <w:pStyle w:val="ListParagraph"/>
+              <w:pStyle w:val="Listeavsnitt"/>
               <w:numPr>
                 <w:ilvl w:val="0"/>
                 <w:numId w:val="11"/>
@@ -14782,7 +14829,7 @@
           </w:p>
           <w:p>
             <w:pPr>
-              <w:pStyle w:val="ListParagraph"/>
+              <w:pStyle w:val="Listeavsnitt"/>
               <w:numPr>
                 <w:ilvl w:val="0"/>
                 <w:numId w:val="11"/>
@@ -14898,7 +14945,7 @@
           </w:p>
           <w:p>
             <w:pPr>
-              <w:pStyle w:val="ListParagraph"/>
+              <w:pStyle w:val="Listeavsnitt"/>
               <w:numPr>
                 <w:ilvl w:val="0"/>
                 <w:numId w:val="11"/>
@@ -14989,7 +15036,7 @@
           </w:p>
           <w:p>
             <w:pPr>
-              <w:pStyle w:val="ListParagraph"/>
+              <w:pStyle w:val="Listeavsnitt"/>
               <w:numPr>
                 <w:ilvl w:val="0"/>
                 <w:numId w:val="11"/>
@@ -15076,7 +15123,7 @@
           </w:p>
           <w:p>
             <w:pPr>
-              <w:pStyle w:val="ListParagraph"/>
+              <w:pStyle w:val="Listeavsnitt"/>
               <w:numPr>
                 <w:ilvl w:val="0"/>
                 <w:numId w:val="13"/>
@@ -15204,7 +15251,7 @@
           </w:p>
           <w:p>
             <w:pPr>
-              <w:pStyle w:val="ListParagraph"/>
+              <w:pStyle w:val="Listeavsnitt"/>
               <w:numPr>
                 <w:ilvl w:val="0"/>
                 <w:numId w:val="13"/>
@@ -15955,7 +16002,25 @@
                 <w:b/>
                 <w:sz w:val="16"/>
               </w:rPr>
-              <w:t xml:space="preserve">, msg, </w:t>
+              <w:t xml:space="preserve">, </w:t>
+            </w:r>
+            <w:proofErr w:type="spellStart"/>
+            <w:r>
+              <w:rPr>
+                <w:rFonts w:cs="Courier New"/>
+                <w:b/>
+                <w:sz w:val="16"/>
+              </w:rPr>
+              <w:t>msg</w:t>
+            </w:r>
+            <w:proofErr w:type="spellEnd"/>
+            <w:r>
+              <w:rPr>
+                <w:rFonts w:cs="Courier New"/>
+                <w:b/>
+                <w:sz w:val="16"/>
+              </w:rPr>
+              <w:t xml:space="preserve">, </w:t>
             </w:r>
             <w:proofErr w:type="spellStart"/>
             <w:r>
@@ -16259,7 +16324,7 @@
           </w:p>
           <w:p>
             <w:pPr>
-              <w:pStyle w:val="ListParagraph"/>
+              <w:pStyle w:val="Listeavsnitt"/>
               <w:numPr>
                 <w:ilvl w:val="0"/>
                 <w:numId w:val="11"/>
@@ -16306,7 +16371,7 @@
           </w:p>
           <w:p>
             <w:pPr>
-              <w:pStyle w:val="ListParagraph"/>
+              <w:pStyle w:val="Listeavsnitt"/>
               <w:numPr>
                 <w:ilvl w:val="0"/>
                 <w:numId w:val="11"/>
@@ -16344,7 +16409,7 @@
           </w:p>
           <w:p>
             <w:pPr>
-              <w:pStyle w:val="ListParagraph"/>
+              <w:pStyle w:val="Listeavsnitt"/>
               <w:numPr>
                 <w:ilvl w:val="0"/>
                 <w:numId w:val="11"/>
@@ -16416,7 +16481,7 @@
           </w:p>
           <w:p>
             <w:pPr>
-              <w:pStyle w:val="ListParagraph"/>
+              <w:pStyle w:val="Listeavsnitt"/>
               <w:numPr>
                 <w:ilvl w:val="0"/>
                 <w:numId w:val="11"/>
@@ -16461,7 +16526,7 @@
           </w:p>
           <w:p>
             <w:pPr>
-              <w:pStyle w:val="ListParagraph"/>
+              <w:pStyle w:val="Listeavsnitt"/>
               <w:numPr>
                 <w:ilvl w:val="0"/>
                 <w:numId w:val="11"/>
@@ -16534,7 +16599,7 @@
           </w:p>
           <w:p>
             <w:pPr>
-              <w:pStyle w:val="ListParagraph"/>
+              <w:pStyle w:val="Listeavsnitt"/>
               <w:numPr>
                 <w:ilvl w:val="0"/>
                 <w:numId w:val="11"/>
@@ -17248,7 +17313,25 @@
                 <w:b/>
                 <w:sz w:val="16"/>
               </w:rPr>
-              <w:t xml:space="preserve">, msg, </w:t>
+              <w:t xml:space="preserve">, </w:t>
+            </w:r>
+            <w:proofErr w:type="spellStart"/>
+            <w:r>
+              <w:rPr>
+                <w:rFonts w:cs="Courier New"/>
+                <w:b/>
+                <w:sz w:val="16"/>
+              </w:rPr>
+              <w:t>msg</w:t>
+            </w:r>
+            <w:proofErr w:type="spellEnd"/>
+            <w:r>
+              <w:rPr>
+                <w:rFonts w:cs="Courier New"/>
+                <w:b/>
+                <w:sz w:val="16"/>
+              </w:rPr>
+              <w:t xml:space="preserve">, </w:t>
             </w:r>
             <w:r>
               <w:rPr>
@@ -18635,13 +18718,23 @@
               </w:rPr>
               <w:t xml:space="preserve">, </w:t>
             </w:r>
+            <w:proofErr w:type="spellStart"/>
             <w:r>
               <w:rPr>
                 <w:rFonts w:cs="Courier New"/>
                 <w:b/>
                 <w:sz w:val="16"/>
               </w:rPr>
-              <w:t xml:space="preserve">msg, </w:t>
+              <w:t>msg</w:t>
+            </w:r>
+            <w:proofErr w:type="spellEnd"/>
+            <w:r>
+              <w:rPr>
+                <w:rFonts w:cs="Courier New"/>
+                <w:b/>
+                <w:sz w:val="16"/>
+              </w:rPr>
+              <w:t xml:space="preserve">, </w:t>
             </w:r>
             <w:r>
               <w:rPr>
@@ -19238,13 +19331,23 @@
               </w:rPr>
               <w:t xml:space="preserve">, </w:t>
             </w:r>
+            <w:proofErr w:type="spellStart"/>
             <w:r>
               <w:rPr>
                 <w:rFonts w:cs="Courier New"/>
                 <w:b/>
                 <w:sz w:val="16"/>
               </w:rPr>
-              <w:t xml:space="preserve">msg, </w:t>
+              <w:t>msg</w:t>
+            </w:r>
+            <w:proofErr w:type="spellEnd"/>
+            <w:r>
+              <w:rPr>
+                <w:rFonts w:cs="Courier New"/>
+                <w:b/>
+                <w:sz w:val="16"/>
+              </w:rPr>
+              <w:t xml:space="preserve">, </w:t>
             </w:r>
             <w:r>
               <w:rPr>
@@ -19836,7 +19939,25 @@
                 <w:b/>
                 <w:sz w:val="16"/>
               </w:rPr>
-              <w:t xml:space="preserve">, msg, </w:t>
+              <w:t xml:space="preserve">, </w:t>
+            </w:r>
+            <w:proofErr w:type="spellStart"/>
+            <w:r>
+              <w:rPr>
+                <w:rFonts w:cs="Courier New"/>
+                <w:b/>
+                <w:sz w:val="16"/>
+              </w:rPr>
+              <w:t>msg</w:t>
+            </w:r>
+            <w:proofErr w:type="spellEnd"/>
+            <w:r>
+              <w:rPr>
+                <w:rFonts w:cs="Courier New"/>
+                <w:b/>
+                <w:sz w:val="16"/>
+              </w:rPr>
+              <w:t xml:space="preserve">, </w:t>
             </w:r>
             <w:proofErr w:type="spellStart"/>
             <w:r>
@@ -20156,7 +20277,7 @@
           </w:p>
           <w:p>
             <w:pPr>
-              <w:pStyle w:val="ListParagraph"/>
+              <w:pStyle w:val="Listeavsnitt"/>
               <w:numPr>
                 <w:ilvl w:val="0"/>
                 <w:numId w:val="13"/>
@@ -20750,7 +20871,25 @@
                 <w:b/>
                 <w:sz w:val="16"/>
               </w:rPr>
-              <w:t xml:space="preserve">, msg, </w:t>
+              <w:t xml:space="preserve">, </w:t>
+            </w:r>
+            <w:proofErr w:type="spellStart"/>
+            <w:r>
+              <w:rPr>
+                <w:rFonts w:cs="Courier New"/>
+                <w:b/>
+                <w:sz w:val="16"/>
+              </w:rPr>
+              <w:t>msg</w:t>
+            </w:r>
+            <w:proofErr w:type="spellEnd"/>
+            <w:r>
+              <w:rPr>
+                <w:rFonts w:cs="Courier New"/>
+                <w:b/>
+                <w:sz w:val="16"/>
+              </w:rPr>
+              <w:t xml:space="preserve">, </w:t>
             </w:r>
             <w:proofErr w:type="spellStart"/>
             <w:r>
@@ -21077,7 +21216,7 @@
           </w:p>
           <w:p>
             <w:pPr>
-              <w:pStyle w:val="ListParagraph"/>
+              <w:pStyle w:val="Listeavsnitt"/>
               <w:numPr>
                 <w:ilvl w:val="0"/>
                 <w:numId w:val="13"/>
@@ -21627,13 +21766,23 @@
               </w:rPr>
               <w:t xml:space="preserve">, </w:t>
             </w:r>
+            <w:proofErr w:type="spellStart"/>
             <w:r>
               <w:rPr>
                 <w:rFonts w:cs="Courier New"/>
                 <w:b/>
                 <w:sz w:val="16"/>
               </w:rPr>
-              <w:t xml:space="preserve">msg, </w:t>
+              <w:t>msg</w:t>
+            </w:r>
+            <w:proofErr w:type="spellEnd"/>
+            <w:r>
+              <w:rPr>
+                <w:rFonts w:cs="Courier New"/>
+                <w:b/>
+                <w:sz w:val="16"/>
+              </w:rPr>
+              <w:t xml:space="preserve">, </w:t>
             </w:r>
             <w:proofErr w:type="spellStart"/>
             <w:r>
@@ -22036,7 +22185,7 @@
           </w:p>
           <w:p>
             <w:pPr>
-              <w:pStyle w:val="ListParagraph"/>
+              <w:pStyle w:val="Listeavsnitt"/>
               <w:numPr>
                 <w:ilvl w:val="0"/>
                 <w:numId w:val="13"/>
@@ -22480,7 +22629,7 @@
     </w:tbl>
     <w:p>
       <w:pPr>
-        <w:pStyle w:val="Heading1"/>
+        <w:pStyle w:val="Overskrift1"/>
         <w:numPr>
           <w:ilvl w:val="0"/>
           <w:numId w:val="0"/>
@@ -22507,7 +22656,7 @@
     <w:p/>
     <w:p>
       <w:pPr>
-        <w:pStyle w:val="Heading1"/>
+        <w:pStyle w:val="Overskrift1"/>
         <w:rPr>
           <w:rFonts w:ascii="Helvetica" w:hAnsi="Helvetica"/>
         </w:rPr>
@@ -24634,7 +24783,7 @@
     </w:tbl>
     <w:p>
       <w:pPr>
-        <w:pStyle w:val="Heading1"/>
+        <w:pStyle w:val="Overskrift1"/>
         <w:rPr>
           <w:rFonts w:ascii="Helvetica" w:hAnsi="Helvetica"/>
         </w:rPr>
@@ -24687,7 +24836,7 @@
     </w:p>
     <w:p>
       <w:pPr>
-        <w:pStyle w:val="Heading1"/>
+        <w:pStyle w:val="Overskrift1"/>
         <w:rPr>
           <w:rFonts w:ascii="Helvetica" w:hAnsi="Helvetica"/>
         </w:rPr>
@@ -24827,7 +24976,7 @@
     </w:p>
     <w:p>
       <w:pPr>
-        <w:pStyle w:val="Heading2"/>
+        <w:pStyle w:val="Overskrift2"/>
         <w:rPr>
           <w:rFonts w:ascii="Helvetica" w:hAnsi="Helvetica"/>
         </w:rPr>
@@ -24838,8 +24987,6 @@
         </w:rPr>
         <w:t>Simulator compatibility and setup</w:t>
       </w:r>
-      <w:bookmarkStart w:id="2" w:name="_GoBack"/>
-      <w:bookmarkEnd w:id="2"/>
     </w:p>
     <w:p>
       <w:r>
@@ -24913,12 +25060,12 @@
     </w:p>
     <w:p>
       <w:pPr>
-        <w:pStyle w:val="Heading1"/>
+        <w:pStyle w:val="Overskrift1"/>
         <w:rPr>
           <w:rFonts w:ascii="Helvetica" w:hAnsi="Helvetica"/>
         </w:rPr>
       </w:pPr>
-      <w:bookmarkStart w:id="3" w:name="_Ref423952304"/>
+      <w:bookmarkStart w:id="2" w:name="_Ref423952304"/>
       <w:r>
         <w:rPr>
           <w:rFonts w:ascii="Helvetica" w:hAnsi="Helvetica"/>
@@ -24932,7 +25079,7 @@
         <w:lastRenderedPageBreak/>
         <w:t>Local BFM overloads</w:t>
       </w:r>
-      <w:bookmarkEnd w:id="3"/>
+      <w:bookmarkEnd w:id="2"/>
       <w:r>
         <w:rPr>
           <w:rFonts w:ascii="Helvetica" w:hAnsi="Helvetica"/>
@@ -26084,7 +26231,7 @@
     </w:p>
     <w:p>
       <w:pPr>
-        <w:pStyle w:val="ListParagraph"/>
+        <w:pStyle w:val="Listeavsnitt"/>
         <w:numPr>
           <w:ilvl w:val="0"/>
           <w:numId w:val="10"/>
@@ -26096,7 +26243,7 @@
     </w:p>
     <w:p>
       <w:pPr>
-        <w:pStyle w:val="ListParagraph"/>
+        <w:pStyle w:val="Listeavsnitt"/>
         <w:numPr>
           <w:ilvl w:val="0"/>
           <w:numId w:val="10"/>
@@ -26108,7 +26255,7 @@
     </w:p>
     <w:p>
       <w:pPr>
-        <w:pStyle w:val="ListParagraph"/>
+        <w:pStyle w:val="Listeavsnitt"/>
         <w:numPr>
           <w:ilvl w:val="0"/>
           <w:numId w:val="10"/>
@@ -26161,7 +26308,7 @@
       <w:hyperlink r:id="rId10" w:history="1">
         <w:r>
           <w:rPr>
-            <w:rStyle w:val="Hyperlink"/>
+            <w:rStyle w:val="Hyperkobling"/>
           </w:rPr>
           <w:t>support@bitvis.no</w:t>
         </w:r>
@@ -26482,11 +26629,12 @@
       </w:r>
     </w:p>
     <w:sectPr>
-      <w:headerReference w:type="default" r:id="rId11"/>
-      <w:footerReference w:type="even" r:id="rId12"/>
-      <w:footerReference w:type="default" r:id="rId13"/>
-      <w:headerReference w:type="first" r:id="rId14"/>
-      <w:footerReference w:type="first" r:id="rId15"/>
+      <w:headerReference w:type="even" r:id="rId11"/>
+      <w:headerReference w:type="default" r:id="rId12"/>
+      <w:footerReference w:type="even" r:id="rId13"/>
+      <w:footerReference w:type="default" r:id="rId14"/>
+      <w:headerReference w:type="first" r:id="rId15"/>
+      <w:footerReference w:type="first" r:id="rId16"/>
       <w:pgSz w:w="16840" w:h="11907" w:orient="landscape" w:code="9"/>
       <w:pgMar w:top="1134" w:right="851" w:bottom="851" w:left="850" w:header="567" w:footer="284" w:gutter="0"/>
       <w:cols w:space="720"/>
@@ -26541,34 +26689,34 @@
 <w:ftr xmlns:wpc="http://schemas.microsoft.com/office/word/2010/wordprocessingCanvas" xmlns:cx="http://schemas.microsoft.com/office/drawing/2014/chartex" xmlns:cx1="http://schemas.microsoft.com/office/drawing/2015/9/8/chartex" xmlns:cx2="http://schemas.microsoft.com/office/drawing/2015/10/21/chartex" xmlns:cx3="http://schemas.microsoft.com/office/drawing/2016/5/9/chartex" xmlns:cx4="http://schemas.microsoft.com/office/drawing/2016/5/10/chartex" xmlns:cx5="http://schemas.microsoft.com/office/drawing/2016/5/11/chartex" xmlns:cx6="http://schemas.microsoft.com/office/drawing/2016/5/12/chartex" xmlns:cx7="http://schemas.microsoft.com/office/drawing/2016/5/13/chartex" xmlns:cx8="http://schemas.microsoft.com/office/drawing/2016/5/14/chartex" xmlns:mc="http://schemas.openxmlformats.org/markup-compatibility/2006" xmlns:aink="http://schemas.microsoft.com/office/drawing/2016/ink" xmlns:am3d="http://schemas.microsoft.com/office/drawing/2017/model3d" xmlns:o="urn:schemas-microsoft-com:office:office" xmlns:r="http://schemas.openxmlformats.org/officeDocument/2006/relationships" xmlns:m="http://schemas.openxmlformats.org/officeDocument/2006/math" xmlns:v="urn:schemas-microsoft-com:vml" xmlns:wp14="http://schemas.microsoft.com/office/word/2010/wordprocessingDrawing" xmlns:wp="http://schemas.openxmlformats.org/drawingml/2006/wordprocessingDrawing" xmlns:w10="urn:schemas-microsoft-com:office:word" xmlns:w="http://schemas.openxmlformats.org/wordprocessingml/2006/main" xmlns:w14="http://schemas.microsoft.com/office/word/2010/wordml" xmlns:w15="http://schemas.microsoft.com/office/word/2012/wordml" xmlns:w16cid="http://schemas.microsoft.com/office/word/2016/wordml/cid" xmlns:w16se="http://schemas.microsoft.com/office/word/2015/wordml/symex" xmlns:wpg="http://schemas.microsoft.com/office/word/2010/wordprocessingGroup" xmlns:wpi="http://schemas.microsoft.com/office/word/2010/wordprocessingInk" xmlns:wne="http://schemas.microsoft.com/office/word/2006/wordml" xmlns:wps="http://schemas.microsoft.com/office/word/2010/wordprocessingShape" mc:Ignorable="w14 w15 w16se w16cid wp14">
   <w:p>
     <w:pPr>
-      <w:pStyle w:val="Footer"/>
+      <w:pStyle w:val="Bunntekst"/>
       <w:framePr w:wrap="none" w:vAnchor="text" w:hAnchor="margin" w:xAlign="right" w:y="1"/>
       <w:rPr>
-        <w:rStyle w:val="PageNumber"/>
+        <w:rStyle w:val="Sidetall"/>
       </w:rPr>
     </w:pPr>
     <w:r>
       <w:rPr>
-        <w:rStyle w:val="PageNumber"/>
+        <w:rStyle w:val="Sidetall"/>
       </w:rPr>
       <w:fldChar w:fldCharType="begin"/>
     </w:r>
     <w:r>
       <w:rPr>
-        <w:rStyle w:val="PageNumber"/>
+        <w:rStyle w:val="Sidetall"/>
       </w:rPr>
       <w:instrText xml:space="preserve">PAGE  </w:instrText>
     </w:r>
     <w:r>
       <w:rPr>
-        <w:rStyle w:val="PageNumber"/>
+        <w:rStyle w:val="Sidetall"/>
       </w:rPr>
       <w:fldChar w:fldCharType="end"/>
     </w:r>
   </w:p>
   <w:p>
     <w:pPr>
-      <w:pStyle w:val="Footer"/>
+      <w:pStyle w:val="Bunntekst"/>
       <w:ind w:right="360"/>
     </w:pPr>
   </w:p>
@@ -26579,37 +26727,37 @@
 <w:ftr xmlns:wpc="http://schemas.microsoft.com/office/word/2010/wordprocessingCanvas" xmlns:cx="http://schemas.microsoft.com/office/drawing/2014/chartex" xmlns:cx1="http://schemas.microsoft.com/office/drawing/2015/9/8/chartex" xmlns:cx2="http://schemas.microsoft.com/office/drawing/2015/10/21/chartex" xmlns:cx3="http://schemas.microsoft.com/office/drawing/2016/5/9/chartex" xmlns:cx4="http://schemas.microsoft.com/office/drawing/2016/5/10/chartex" xmlns:cx5="http://schemas.microsoft.com/office/drawing/2016/5/11/chartex" xmlns:cx6="http://schemas.microsoft.com/office/drawing/2016/5/12/chartex" xmlns:cx7="http://schemas.microsoft.com/office/drawing/2016/5/13/chartex" xmlns:cx8="http://schemas.microsoft.com/office/drawing/2016/5/14/chartex" xmlns:mc="http://schemas.openxmlformats.org/markup-compatibility/2006" xmlns:aink="http://schemas.microsoft.com/office/drawing/2016/ink" xmlns:am3d="http://schemas.microsoft.com/office/drawing/2017/model3d" xmlns:o="urn:schemas-microsoft-com:office:office" xmlns:r="http://schemas.openxmlformats.org/officeDocument/2006/relationships" xmlns:m="http://schemas.openxmlformats.org/officeDocument/2006/math" xmlns:v="urn:schemas-microsoft-com:vml" xmlns:wp14="http://schemas.microsoft.com/office/word/2010/wordprocessingDrawing" xmlns:wp="http://schemas.openxmlformats.org/drawingml/2006/wordprocessingDrawing" xmlns:w10="urn:schemas-microsoft-com:office:word" xmlns:w="http://schemas.openxmlformats.org/wordprocessingml/2006/main" xmlns:w14="http://schemas.microsoft.com/office/word/2010/wordml" xmlns:w15="http://schemas.microsoft.com/office/word/2012/wordml" xmlns:w16cid="http://schemas.microsoft.com/office/word/2016/wordml/cid" xmlns:w16se="http://schemas.microsoft.com/office/word/2015/wordml/symex" xmlns:wpg="http://schemas.microsoft.com/office/word/2010/wordprocessingGroup" xmlns:wpi="http://schemas.microsoft.com/office/word/2010/wordprocessingInk" xmlns:wne="http://schemas.microsoft.com/office/word/2006/wordml" xmlns:wps="http://schemas.microsoft.com/office/word/2010/wordprocessingShape" mc:Ignorable="w14 w15 w16se w16cid wp14">
   <w:p>
     <w:pPr>
-      <w:pStyle w:val="Footer"/>
+      <w:pStyle w:val="Bunntekst"/>
       <w:framePr w:wrap="none" w:vAnchor="text" w:hAnchor="margin" w:xAlign="right" w:y="1"/>
       <w:rPr>
-        <w:rStyle w:val="PageNumber"/>
+        <w:rStyle w:val="Sidetall"/>
         <w:color w:val="1381C4"/>
       </w:rPr>
     </w:pPr>
     <w:r>
       <w:rPr>
-        <w:rStyle w:val="PageNumber"/>
+        <w:rStyle w:val="Sidetall"/>
         <w:color w:val="1381C4"/>
       </w:rPr>
       <w:fldChar w:fldCharType="begin"/>
     </w:r>
     <w:r>
       <w:rPr>
-        <w:rStyle w:val="PageNumber"/>
+        <w:rStyle w:val="Sidetall"/>
         <w:color w:val="1381C4"/>
       </w:rPr>
       <w:instrText xml:space="preserve">PAGE  </w:instrText>
     </w:r>
     <w:r>
       <w:rPr>
-        <w:rStyle w:val="PageNumber"/>
+        <w:rStyle w:val="Sidetall"/>
         <w:color w:val="1381C4"/>
       </w:rPr>
       <w:fldChar w:fldCharType="separate"/>
     </w:r>
     <w:r>
       <w:rPr>
-        <w:rStyle w:val="PageNumber"/>
+        <w:rStyle w:val="Sidetall"/>
         <w:noProof/>
         <w:color w:val="1381C4"/>
       </w:rPr>
@@ -26617,17 +26765,61 @@
     </w:r>
     <w:r>
       <w:rPr>
-        <w:rStyle w:val="PageNumber"/>
+        <w:rStyle w:val="Sidetall"/>
         <w:color w:val="1381C4"/>
       </w:rPr>
       <w:fldChar w:fldCharType="end"/>
     </w:r>
     <w:r>
       <w:rPr>
-        <w:rStyle w:val="PageNumber"/>
+        <w:rStyle w:val="Sidetall"/>
         <w:color w:val="1381C4"/>
       </w:rPr>
-      <w:t xml:space="preserve"> (9)</w:t>
+      <w:t xml:space="preserve"> (</w:t>
+    </w:r>
+    <w:r>
+      <w:rPr>
+        <w:rStyle w:val="Sidetall"/>
+        <w:color w:val="1381C4"/>
+      </w:rPr>
+      <w:fldChar w:fldCharType="begin"/>
+    </w:r>
+    <w:r>
+      <w:rPr>
+        <w:rStyle w:val="Sidetall"/>
+        <w:color w:val="1381C4"/>
+      </w:rPr>
+      <w:instrText xml:space="preserve"> NUMPAGES   \* MERGEFORMAT </w:instrText>
+    </w:r>
+    <w:r>
+      <w:rPr>
+        <w:rStyle w:val="Sidetall"/>
+        <w:color w:val="1381C4"/>
+      </w:rPr>
+      <w:fldChar w:fldCharType="separate"/>
+    </w:r>
+    <w:r>
+      <w:rPr>
+        <w:rStyle w:val="Sidetall"/>
+        <w:color w:val="1381C4"/>
+      </w:rPr>
+      <w:t>20</w:t>
+    </w:r>
+    <w:r>
+      <w:rPr>
+        <w:rStyle w:val="Sidetall"/>
+        <w:color w:val="1381C4"/>
+      </w:rPr>
+      <w:fldChar w:fldCharType="end"/>
+    </w:r>
+    <w:bookmarkStart w:id="3" w:name="_GoBack"/>
+    <w:bookmarkEnd w:id="3"/>
+    <w:r>
+      <w:rPr>
+        <w:rStyle w:val="Sidetall"/>
+        <w:color w:val="1381C4"/>
+      </w:rPr>
+      <w:t>)</w:t>
     </w:r>
   </w:p>
   <w:tbl>
@@ -26658,7 +26850,7 @@
         </w:tcPr>
         <w:p>
           <w:pPr>
-            <w:pStyle w:val="Footer"/>
+            <w:pStyle w:val="Bunntekst"/>
             <w:tabs>
               <w:tab w:val="clear" w:pos="4153"/>
               <w:tab w:val="clear" w:pos="8306"/>
@@ -26710,7 +26902,7 @@
         </w:tcPr>
         <w:p>
           <w:pPr>
-            <w:pStyle w:val="Footer"/>
+            <w:pStyle w:val="Bunntekst"/>
             <w:tabs>
               <w:tab w:val="clear" w:pos="4153"/>
               <w:tab w:val="clear" w:pos="8306"/>
@@ -26777,7 +26969,7 @@
               <w:sz w:val="14"/>
               <w:lang w:val="en-US"/>
             </w:rPr>
-            <w:t>2018-07-05</w:t>
+            <w:t>2019-01-21</w:t>
           </w:r>
           <w:r>
             <w:rPr>
@@ -26797,7 +26989,7 @@
         </w:tcPr>
         <w:p>
           <w:pPr>
-            <w:pStyle w:val="Footer"/>
+            <w:pStyle w:val="Bunntekst"/>
             <w:tabs>
               <w:tab w:val="clear" w:pos="4153"/>
               <w:tab w:val="clear" w:pos="8306"/>
@@ -26813,7 +27005,7 @@
           <w:hyperlink r:id="rId1" w:history="1">
             <w:r>
               <w:rPr>
-                <w:rStyle w:val="Hyperlink"/>
+                <w:rStyle w:val="Hyperkobling"/>
                 <w:rFonts w:ascii="Helvetica" w:hAnsi="Helvetica" w:cs="Arial"/>
                 <w:color w:val="1381C4"/>
                 <w:sz w:val="14"/>
@@ -26843,7 +27035,7 @@
           </w:r>
           <w:r>
             <w:rPr>
-              <w:rStyle w:val="Hyperlink"/>
+              <w:rStyle w:val="Hyperkobling"/>
               <w:rFonts w:ascii="Helvetica" w:hAnsi="Helvetica" w:cs="Arial"/>
               <w:color w:val="1381C4"/>
               <w:sz w:val="14"/>
@@ -26860,7 +27052,7 @@
         </w:tcPr>
         <w:p>
           <w:pPr>
-            <w:pStyle w:val="Footer"/>
+            <w:pStyle w:val="Bunntekst"/>
             <w:tabs>
               <w:tab w:val="clear" w:pos="4153"/>
               <w:tab w:val="clear" w:pos="8306"/>
@@ -26880,7 +27072,7 @@
   </w:tbl>
   <w:p>
     <w:pPr>
-      <w:pStyle w:val="Footer"/>
+      <w:pStyle w:val="Bunntekst"/>
       <w:rPr>
         <w:rFonts w:ascii="Helvetica" w:hAnsi="Helvetica"/>
         <w:lang w:val="sq-AL"/>
@@ -27149,7 +27341,17 @@
 <w:hdr xmlns:wpc="http://schemas.microsoft.com/office/word/2010/wordprocessingCanvas" xmlns:cx="http://schemas.microsoft.com/office/drawing/2014/chartex" xmlns:cx1="http://schemas.microsoft.com/office/drawing/2015/9/8/chartex" xmlns:cx2="http://schemas.microsoft.com/office/drawing/2015/10/21/chartex" xmlns:cx3="http://schemas.microsoft.com/office/drawing/2016/5/9/chartex" xmlns:cx4="http://schemas.microsoft.com/office/drawing/2016/5/10/chartex" xmlns:cx5="http://schemas.microsoft.com/office/drawing/2016/5/11/chartex" xmlns:cx6="http://schemas.microsoft.com/office/drawing/2016/5/12/chartex" xmlns:cx7="http://schemas.microsoft.com/office/drawing/2016/5/13/chartex" xmlns:cx8="http://schemas.microsoft.com/office/drawing/2016/5/14/chartex" xmlns:mc="http://schemas.openxmlformats.org/markup-compatibility/2006" xmlns:aink="http://schemas.microsoft.com/office/drawing/2016/ink" xmlns:am3d="http://schemas.microsoft.com/office/drawing/2017/model3d" xmlns:o="urn:schemas-microsoft-com:office:office" xmlns:r="http://schemas.openxmlformats.org/officeDocument/2006/relationships" xmlns:m="http://schemas.openxmlformats.org/officeDocument/2006/math" xmlns:v="urn:schemas-microsoft-com:vml" xmlns:wp14="http://schemas.microsoft.com/office/word/2010/wordprocessingDrawing" xmlns:wp="http://schemas.openxmlformats.org/drawingml/2006/wordprocessingDrawing" xmlns:w10="urn:schemas-microsoft-com:office:word" xmlns:w="http://schemas.openxmlformats.org/wordprocessingml/2006/main" xmlns:w14="http://schemas.microsoft.com/office/word/2010/wordml" xmlns:w15="http://schemas.microsoft.com/office/word/2012/wordml" xmlns:w16cid="http://schemas.microsoft.com/office/word/2016/wordml/cid" xmlns:w16se="http://schemas.microsoft.com/office/word/2015/wordml/symex" xmlns:wpg="http://schemas.microsoft.com/office/word/2010/wordprocessingGroup" xmlns:wpi="http://schemas.microsoft.com/office/word/2010/wordprocessingInk" xmlns:wne="http://schemas.microsoft.com/office/word/2006/wordml" xmlns:wps="http://schemas.microsoft.com/office/word/2010/wordprocessingShape" mc:Ignorable="w14 w15 w16se w16cid wp14">
   <w:p>
     <w:pPr>
-      <w:pStyle w:val="Header"/>
+      <w:pStyle w:val="Topptekst"/>
+    </w:pPr>
+  </w:p>
+</w:hdr>
+</file>
+
+<file path=word/header2.xml><?xml version="1.0" encoding="utf-8"?>
+<w:hdr xmlns:wpc="http://schemas.microsoft.com/office/word/2010/wordprocessingCanvas" xmlns:cx="http://schemas.microsoft.com/office/drawing/2014/chartex" xmlns:cx1="http://schemas.microsoft.com/office/drawing/2015/9/8/chartex" xmlns:cx2="http://schemas.microsoft.com/office/drawing/2015/10/21/chartex" xmlns:cx3="http://schemas.microsoft.com/office/drawing/2016/5/9/chartex" xmlns:cx4="http://schemas.microsoft.com/office/drawing/2016/5/10/chartex" xmlns:cx5="http://schemas.microsoft.com/office/drawing/2016/5/11/chartex" xmlns:cx6="http://schemas.microsoft.com/office/drawing/2016/5/12/chartex" xmlns:cx7="http://schemas.microsoft.com/office/drawing/2016/5/13/chartex" xmlns:cx8="http://schemas.microsoft.com/office/drawing/2016/5/14/chartex" xmlns:mc="http://schemas.openxmlformats.org/markup-compatibility/2006" xmlns:aink="http://schemas.microsoft.com/office/drawing/2016/ink" xmlns:am3d="http://schemas.microsoft.com/office/drawing/2017/model3d" xmlns:o="urn:schemas-microsoft-com:office:office" xmlns:r="http://schemas.openxmlformats.org/officeDocument/2006/relationships" xmlns:m="http://schemas.openxmlformats.org/officeDocument/2006/math" xmlns:v="urn:schemas-microsoft-com:vml" xmlns:wp14="http://schemas.microsoft.com/office/word/2010/wordprocessingDrawing" xmlns:wp="http://schemas.openxmlformats.org/drawingml/2006/wordprocessingDrawing" xmlns:w10="urn:schemas-microsoft-com:office:word" xmlns:w="http://schemas.openxmlformats.org/wordprocessingml/2006/main" xmlns:w14="http://schemas.microsoft.com/office/word/2010/wordml" xmlns:w15="http://schemas.microsoft.com/office/word/2012/wordml" xmlns:w16cid="http://schemas.microsoft.com/office/word/2016/wordml/cid" xmlns:w16se="http://schemas.microsoft.com/office/word/2015/wordml/symex" xmlns:wpg="http://schemas.microsoft.com/office/word/2010/wordprocessingGroup" xmlns:wpi="http://schemas.microsoft.com/office/word/2010/wordprocessingInk" xmlns:wne="http://schemas.microsoft.com/office/word/2006/wordml" xmlns:wps="http://schemas.microsoft.com/office/word/2010/wordprocessingShape" mc:Ignorable="w14 w15 w16se w16cid wp14">
+  <w:p>
+    <w:pPr>
+      <w:pStyle w:val="Topptekst"/>
       <w:jc w:val="right"/>
     </w:pPr>
     <w:r>
@@ -27212,11 +27414,11 @@
 </w:hdr>
 </file>
 
-<file path=word/header2.xml><?xml version="1.0" encoding="utf-8"?>
+<file path=word/header3.xml><?xml version="1.0" encoding="utf-8"?>
 <w:hdr xmlns:wpc="http://schemas.microsoft.com/office/word/2010/wordprocessingCanvas" xmlns:cx="http://schemas.microsoft.com/office/drawing/2014/chartex" xmlns:cx1="http://schemas.microsoft.com/office/drawing/2015/9/8/chartex" xmlns:cx2="http://schemas.microsoft.com/office/drawing/2015/10/21/chartex" xmlns:cx3="http://schemas.microsoft.com/office/drawing/2016/5/9/chartex" xmlns:cx4="http://schemas.microsoft.com/office/drawing/2016/5/10/chartex" xmlns:cx5="http://schemas.microsoft.com/office/drawing/2016/5/11/chartex" xmlns:cx6="http://schemas.microsoft.com/office/drawing/2016/5/12/chartex" xmlns:cx7="http://schemas.microsoft.com/office/drawing/2016/5/13/chartex" xmlns:cx8="http://schemas.microsoft.com/office/drawing/2016/5/14/chartex" xmlns:mc="http://schemas.openxmlformats.org/markup-compatibility/2006" xmlns:aink="http://schemas.microsoft.com/office/drawing/2016/ink" xmlns:am3d="http://schemas.microsoft.com/office/drawing/2017/model3d" xmlns:o="urn:schemas-microsoft-com:office:office" xmlns:r="http://schemas.openxmlformats.org/officeDocument/2006/relationships" xmlns:m="http://schemas.openxmlformats.org/officeDocument/2006/math" xmlns:v="urn:schemas-microsoft-com:vml" xmlns:wp14="http://schemas.microsoft.com/office/word/2010/wordprocessingDrawing" xmlns:wp="http://schemas.openxmlformats.org/drawingml/2006/wordprocessingDrawing" xmlns:w10="urn:schemas-microsoft-com:office:word" xmlns:w="http://schemas.openxmlformats.org/wordprocessingml/2006/main" xmlns:w14="http://schemas.microsoft.com/office/word/2010/wordml" xmlns:w15="http://schemas.microsoft.com/office/word/2012/wordml" xmlns:w16cid="http://schemas.microsoft.com/office/word/2016/wordml/cid" xmlns:w16se="http://schemas.microsoft.com/office/word/2015/wordml/symex" xmlns:wpg="http://schemas.microsoft.com/office/word/2010/wordprocessingGroup" xmlns:wpi="http://schemas.microsoft.com/office/word/2010/wordprocessingInk" xmlns:wne="http://schemas.microsoft.com/office/word/2006/wordml" xmlns:wps="http://schemas.microsoft.com/office/word/2010/wordprocessingShape" mc:Ignorable="w14 w15 w16se w16cid wp14">
   <w:p>
     <w:pPr>
-      <w:pStyle w:val="Header"/>
+      <w:pStyle w:val="Topptekst"/>
       <w:jc w:val="right"/>
     </w:pPr>
     <w:r>
@@ -27297,7 +27499,7 @@
     <w:lvl w:ilvl="0">
       <w:start w:val="1"/>
       <w:numFmt w:val="decimal"/>
-      <w:pStyle w:val="ListNumber"/>
+      <w:pStyle w:val="Nummerertliste"/>
       <w:lvlText w:val="%1."/>
       <w:lvlJc w:val="left"/>
       <w:pPr>
@@ -28323,7 +28525,7 @@
     <w:lvl w:ilvl="0">
       <w:start w:val="1"/>
       <w:numFmt w:val="decimal"/>
-      <w:pStyle w:val="Heading1"/>
+      <w:pStyle w:val="Overskrift1"/>
       <w:lvlText w:val="%1"/>
       <w:lvlJc w:val="left"/>
       <w:pPr>
@@ -28336,7 +28538,7 @@
     <w:lvl w:ilvl="1">
       <w:start w:val="1"/>
       <w:numFmt w:val="decimal"/>
-      <w:pStyle w:val="Heading2"/>
+      <w:pStyle w:val="Overskrift2"/>
       <w:lvlText w:val="%1.%2"/>
       <w:lvlJc w:val="left"/>
       <w:pPr>
@@ -28349,7 +28551,7 @@
     <w:lvl w:ilvl="2">
       <w:start w:val="1"/>
       <w:numFmt w:val="decimal"/>
-      <w:pStyle w:val="Heading3"/>
+      <w:pStyle w:val="Overskrift3"/>
       <w:lvlText w:val="%1.%2.%3"/>
       <w:lvlJc w:val="left"/>
       <w:pPr>
@@ -28362,7 +28564,7 @@
     <w:lvl w:ilvl="3">
       <w:start w:val="1"/>
       <w:numFmt w:val="decimal"/>
-      <w:pStyle w:val="Heading4"/>
+      <w:pStyle w:val="Overskrift4"/>
       <w:lvlText w:val="%1.%2.%3.%4"/>
       <w:lvlJc w:val="left"/>
       <w:pPr>
@@ -28375,7 +28577,7 @@
     <w:lvl w:ilvl="4">
       <w:start w:val="1"/>
       <w:numFmt w:val="decimal"/>
-      <w:pStyle w:val="Heading5"/>
+      <w:pStyle w:val="Overskrift5"/>
       <w:lvlText w:val="%1.%2.%3.%4.%5"/>
       <w:lvlJc w:val="left"/>
       <w:pPr>
@@ -28388,7 +28590,7 @@
     <w:lvl w:ilvl="5">
       <w:start w:val="1"/>
       <w:numFmt w:val="decimal"/>
-      <w:pStyle w:val="Heading6"/>
+      <w:pStyle w:val="Overskrift6"/>
       <w:lvlText w:val="%1.%2.%3.%4.%5.%6"/>
       <w:lvlJc w:val="left"/>
       <w:pPr>
@@ -28401,7 +28603,7 @@
     <w:lvl w:ilvl="6">
       <w:start w:val="1"/>
       <w:numFmt w:val="decimal"/>
-      <w:pStyle w:val="Heading7"/>
+      <w:pStyle w:val="Overskrift7"/>
       <w:lvlText w:val="%1.%2.%3.%4.%5.%6.%7"/>
       <w:lvlJc w:val="left"/>
       <w:pPr>
@@ -28414,7 +28616,7 @@
     <w:lvl w:ilvl="7">
       <w:start w:val="1"/>
       <w:numFmt w:val="decimal"/>
-      <w:pStyle w:val="Heading8"/>
+      <w:pStyle w:val="Overskrift8"/>
       <w:lvlText w:val="%1.%2.%3.%4.%5.%6.%7.%8"/>
       <w:lvlJc w:val="left"/>
       <w:pPr>
@@ -28427,7 +28629,7 @@
     <w:lvl w:ilvl="8">
       <w:start w:val="1"/>
       <w:numFmt w:val="decimal"/>
-      <w:pStyle w:val="Heading9"/>
+      <w:pStyle w:val="Overskrift9"/>
       <w:lvlText w:val="%1.%2.%3.%4.%5.%6.%7.%8.%9"/>
       <w:lvlJc w:val="left"/>
       <w:pPr>
@@ -28991,7 +29193,7 @@
       <w:lang w:val="en-GB" w:eastAsia="en-US"/>
     </w:rPr>
   </w:style>
-  <w:style w:type="paragraph" w:styleId="Heading1">
+  <w:style w:type="paragraph" w:styleId="Overskrift1">
     <w:name w:val="heading 1"/>
     <w:basedOn w:val="Normal"/>
     <w:next w:val="Normal"/>
@@ -29011,7 +29213,7 @@
       <w:sz w:val="24"/>
     </w:rPr>
   </w:style>
-  <w:style w:type="paragraph" w:styleId="Heading2">
+  <w:style w:type="paragraph" w:styleId="Overskrift2">
     <w:name w:val="heading 2"/>
     <w:basedOn w:val="Normal"/>
     <w:next w:val="Normal"/>
@@ -29037,7 +29239,7 @@
       <w:sz w:val="22"/>
     </w:rPr>
   </w:style>
-  <w:style w:type="paragraph" w:styleId="Heading3">
+  <w:style w:type="paragraph" w:styleId="Overskrift3">
     <w:name w:val="heading 3"/>
     <w:basedOn w:val="Normal"/>
     <w:next w:val="Normal"/>
@@ -29056,7 +29258,7 @@
       <w:b/>
     </w:rPr>
   </w:style>
-  <w:style w:type="paragraph" w:styleId="Heading4">
+  <w:style w:type="paragraph" w:styleId="Overskrift4">
     <w:name w:val="heading 4"/>
     <w:basedOn w:val="Normal"/>
     <w:next w:val="Normal"/>
@@ -29076,7 +29278,7 @@
       <w:lang w:val="sq-AL"/>
     </w:rPr>
   </w:style>
-  <w:style w:type="paragraph" w:styleId="Heading5">
+  <w:style w:type="paragraph" w:styleId="Overskrift5">
     <w:name w:val="heading 5"/>
     <w:basedOn w:val="Normal"/>
     <w:next w:val="Normal"/>
@@ -29096,7 +29298,7 @@
       <w:sz w:val="22"/>
     </w:rPr>
   </w:style>
-  <w:style w:type="paragraph" w:styleId="Heading6">
+  <w:style w:type="paragraph" w:styleId="Overskrift6">
     <w:name w:val="heading 6"/>
     <w:basedOn w:val="Normal"/>
     <w:next w:val="Normal"/>
@@ -29116,7 +29318,7 @@
       <w:sz w:val="22"/>
     </w:rPr>
   </w:style>
-  <w:style w:type="paragraph" w:styleId="Heading7">
+  <w:style w:type="paragraph" w:styleId="Overskrift7">
     <w:name w:val="heading 7"/>
     <w:basedOn w:val="Normal"/>
     <w:next w:val="Normal"/>
@@ -29134,7 +29336,7 @@
       <w:i/>
     </w:rPr>
   </w:style>
-  <w:style w:type="paragraph" w:styleId="Heading8">
+  <w:style w:type="paragraph" w:styleId="Overskrift8">
     <w:name w:val="heading 8"/>
     <w:basedOn w:val="Normal"/>
     <w:next w:val="Normal"/>
@@ -29152,7 +29354,7 @@
       <w:i/>
     </w:rPr>
   </w:style>
-  <w:style w:type="paragraph" w:styleId="Heading9">
+  <w:style w:type="paragraph" w:styleId="Overskrift9">
     <w:name w:val="heading 9"/>
     <w:basedOn w:val="Normal"/>
     <w:next w:val="Normal"/>
@@ -29170,13 +29372,13 @@
       <w:i/>
     </w:rPr>
   </w:style>
-  <w:style w:type="character" w:default="1" w:styleId="DefaultParagraphFont">
+  <w:style w:type="character" w:default="1" w:styleId="Standardskriftforavsnitt">
     <w:name w:val="Default Paragraph Font"/>
     <w:uiPriority w:val="1"/>
     <w:semiHidden/>
     <w:unhideWhenUsed/>
   </w:style>
-  <w:style w:type="table" w:default="1" w:styleId="TableNormal">
+  <w:style w:type="table" w:default="1" w:styleId="Vanligtabell">
     <w:name w:val="Normal Table"/>
     <w:uiPriority w:val="99"/>
     <w:semiHidden/>
@@ -29191,13 +29393,13 @@
       </w:tblCellMar>
     </w:tblPr>
   </w:style>
-  <w:style w:type="numbering" w:default="1" w:styleId="NoList">
+  <w:style w:type="numbering" w:default="1" w:styleId="Ingenliste">
     <w:name w:val="No List"/>
     <w:uiPriority w:val="99"/>
     <w:semiHidden/>
     <w:unhideWhenUsed/>
   </w:style>
-  <w:style w:type="paragraph" w:styleId="Header">
+  <w:style w:type="paragraph" w:styleId="Topptekst">
     <w:name w:val="header"/>
     <w:basedOn w:val="Normal"/>
     <w:pPr>
@@ -29207,10 +29409,10 @@
       </w:tabs>
     </w:pPr>
   </w:style>
-  <w:style w:type="paragraph" w:styleId="Footer">
+  <w:style w:type="paragraph" w:styleId="Bunntekst">
     <w:name w:val="footer"/>
     <w:basedOn w:val="Normal"/>
-    <w:link w:val="FooterChar"/>
+    <w:link w:val="BunntekstTegn"/>
     <w:uiPriority w:val="99"/>
     <w:pPr>
       <w:tabs>
@@ -29223,7 +29425,7 @@
       <w:sz w:val="16"/>
     </w:rPr>
   </w:style>
-  <w:style w:type="paragraph" w:styleId="TOC1">
+  <w:style w:type="paragraph" w:styleId="INNH1">
     <w:name w:val="toc 1"/>
     <w:basedOn w:val="Normal"/>
     <w:next w:val="Normal"/>
@@ -29237,7 +29439,7 @@
       <w:sz w:val="20"/>
     </w:rPr>
   </w:style>
-  <w:style w:type="paragraph" w:styleId="TOC2">
+  <w:style w:type="paragraph" w:styleId="INNH2">
     <w:name w:val="toc 2"/>
     <w:basedOn w:val="Normal"/>
     <w:next w:val="Normal"/>
@@ -29250,7 +29452,7 @@
       <w:sz w:val="20"/>
     </w:rPr>
   </w:style>
-  <w:style w:type="paragraph" w:styleId="TOC3">
+  <w:style w:type="paragraph" w:styleId="INNH3">
     <w:name w:val="toc 3"/>
     <w:basedOn w:val="Normal"/>
     <w:next w:val="Normal"/>
@@ -29263,7 +29465,7 @@
       <w:sz w:val="20"/>
     </w:rPr>
   </w:style>
-  <w:style w:type="paragraph" w:styleId="TOC4">
+  <w:style w:type="paragraph" w:styleId="INNH4">
     <w:name w:val="toc 4"/>
     <w:basedOn w:val="Normal"/>
     <w:next w:val="Normal"/>
@@ -29272,7 +29474,7 @@
       <w:ind w:left="720"/>
     </w:pPr>
   </w:style>
-  <w:style w:type="paragraph" w:styleId="TOC5">
+  <w:style w:type="paragraph" w:styleId="INNH5">
     <w:name w:val="toc 5"/>
     <w:basedOn w:val="Normal"/>
     <w:next w:val="Normal"/>
@@ -29281,7 +29483,7 @@
       <w:ind w:left="960"/>
     </w:pPr>
   </w:style>
-  <w:style w:type="paragraph" w:styleId="TOC6">
+  <w:style w:type="paragraph" w:styleId="INNH6">
     <w:name w:val="toc 6"/>
     <w:basedOn w:val="Normal"/>
     <w:next w:val="Normal"/>
@@ -29290,7 +29492,7 @@
       <w:ind w:left="1200"/>
     </w:pPr>
   </w:style>
-  <w:style w:type="paragraph" w:styleId="TOC7">
+  <w:style w:type="paragraph" w:styleId="INNH7">
     <w:name w:val="toc 7"/>
     <w:basedOn w:val="Normal"/>
     <w:next w:val="Normal"/>
@@ -29299,7 +29501,7 @@
       <w:ind w:left="1440"/>
     </w:pPr>
   </w:style>
-  <w:style w:type="paragraph" w:styleId="TOC8">
+  <w:style w:type="paragraph" w:styleId="INNH8">
     <w:name w:val="toc 8"/>
     <w:basedOn w:val="Normal"/>
     <w:next w:val="Normal"/>
@@ -29308,7 +29510,7 @@
       <w:ind w:left="1680"/>
     </w:pPr>
   </w:style>
-  <w:style w:type="paragraph" w:styleId="TOC9">
+  <w:style w:type="paragraph" w:styleId="INNH9">
     <w:name w:val="toc 9"/>
     <w:basedOn w:val="Normal"/>
     <w:next w:val="Normal"/>
@@ -29317,7 +29519,7 @@
       <w:ind w:left="1920"/>
     </w:pPr>
   </w:style>
-  <w:style w:type="paragraph" w:styleId="Index1">
+  <w:style w:type="paragraph" w:styleId="Indeks1">
     <w:name w:val="index 1"/>
     <w:basedOn w:val="Normal"/>
     <w:next w:val="Normal"/>
@@ -29332,7 +29534,7 @@
       <w:b/>
     </w:rPr>
   </w:style>
-  <w:style w:type="paragraph" w:styleId="Index3">
+  <w:style w:type="paragraph" w:styleId="Indeks3">
     <w:name w:val="index 3"/>
     <w:basedOn w:val="Normal"/>
     <w:next w:val="Normal"/>
@@ -29344,7 +29546,7 @@
       <w:ind w:left="600" w:hanging="200"/>
     </w:pPr>
   </w:style>
-  <w:style w:type="paragraph" w:styleId="Caption">
+  <w:style w:type="paragraph" w:styleId="Bildetekst">
     <w:name w:val="caption"/>
     <w:basedOn w:val="Normal"/>
     <w:next w:val="Normal"/>
@@ -29356,14 +29558,14 @@
       <w:i/>
     </w:rPr>
   </w:style>
-  <w:style w:type="character" w:styleId="FootnoteReference">
+  <w:style w:type="character" w:styleId="Fotnotereferanse">
     <w:name w:val="footnote reference"/>
     <w:semiHidden/>
     <w:rPr>
       <w:vertAlign w:val="superscript"/>
     </w:rPr>
   </w:style>
-  <w:style w:type="paragraph" w:styleId="FootnoteText">
+  <w:style w:type="paragraph" w:styleId="Fotnotetekst">
     <w:name w:val="footnote text"/>
     <w:basedOn w:val="Normal"/>
     <w:semiHidden/>
@@ -29374,30 +29576,30 @@
       <w:sz w:val="20"/>
     </w:rPr>
   </w:style>
-  <w:style w:type="character" w:styleId="CommentReference">
+  <w:style w:type="character" w:styleId="Merknadsreferanse">
     <w:name w:val="annotation reference"/>
     <w:semiHidden/>
     <w:rPr>
       <w:sz w:val="16"/>
     </w:rPr>
   </w:style>
-  <w:style w:type="paragraph" w:styleId="CommentText">
+  <w:style w:type="paragraph" w:styleId="Merknadstekst">
     <w:name w:val="annotation text"/>
     <w:basedOn w:val="Normal"/>
-    <w:link w:val="CommentTextChar"/>
+    <w:link w:val="MerknadstekstTegn"/>
     <w:semiHidden/>
     <w:rPr>
       <w:sz w:val="20"/>
     </w:rPr>
   </w:style>
-  <w:style w:type="character" w:styleId="Hyperlink">
+  <w:style w:type="character" w:styleId="Hyperkobling">
     <w:name w:val="Hyperlink"/>
     <w:rPr>
       <w:color w:val="0000FF"/>
       <w:u w:val="single"/>
     </w:rPr>
   </w:style>
-  <w:style w:type="character" w:styleId="FollowedHyperlink">
+  <w:style w:type="character" w:styleId="Fulgthyperkobling">
     <w:name w:val="FollowedHyperlink"/>
     <w:rPr>
       <w:color w:val="800080"/>
@@ -29415,7 +29617,7 @@
   </w:style>
   <w:style w:type="paragraph" w:customStyle="1" w:styleId="Appendix">
     <w:name w:val="Appendix"/>
-    <w:basedOn w:val="Heading1"/>
+    <w:basedOn w:val="Overskrift1"/>
     <w:pPr>
       <w:keepNext/>
       <w:numPr>
@@ -29441,7 +29643,7 @@
       <w:lang w:val="en-US"/>
     </w:rPr>
   </w:style>
-  <w:style w:type="paragraph" w:styleId="DocumentMap">
+  <w:style w:type="paragraph" w:styleId="Dokumentkart">
     <w:name w:val="Document Map"/>
     <w:basedOn w:val="Normal"/>
     <w:semiHidden/>
@@ -29464,9 +29666,9 @@
       <w:sz w:val="20"/>
     </w:rPr>
   </w:style>
-  <w:style w:type="table" w:styleId="TableGrid">
+  <w:style w:type="table" w:styleId="Tabellrutenett">
     <w:name w:val="Table Grid"/>
-    <w:basedOn w:val="TableNormal"/>
+    <w:basedOn w:val="Vanligtabell"/>
     <w:uiPriority w:val="59"/>
     <w:rsid w:val="00FB38FA"/>
     <w:tblPr>
@@ -29491,7 +29693,7 @@
       <w:sz w:val="20"/>
     </w:rPr>
   </w:style>
-  <w:style w:type="character" w:styleId="Emphasis">
+  <w:style w:type="character" w:styleId="Utheving">
     <w:name w:val="Emphasis"/>
     <w:qFormat/>
     <w:rsid w:val="00376949"/>
@@ -29502,7 +29704,7 @@
   </w:style>
   <w:style w:type="paragraph" w:customStyle="1" w:styleId="Style1">
     <w:name w:val="Style1"/>
-    <w:basedOn w:val="Heading4"/>
+    <w:basedOn w:val="Overskrift4"/>
     <w:autoRedefine/>
     <w:rsid w:val="0092522D"/>
     <w:rPr>
@@ -29511,16 +29713,16 @@
   </w:style>
   <w:style w:type="paragraph" w:customStyle="1" w:styleId="Ref">
     <w:name w:val="Ref"/>
-    <w:basedOn w:val="ListNumber"/>
+    <w:basedOn w:val="Nummerertliste"/>
     <w:rsid w:val="0015485B"/>
     <w:rPr>
       <w:rFonts w:cs="Arial"/>
       <w:lang w:val="sq-AL"/>
     </w:rPr>
   </w:style>
-  <w:style w:type="table" w:styleId="Table3Deffects3">
+  <w:style w:type="table" w:styleId="Tabell-3D-effekt3">
     <w:name w:val="Table 3D effects 3"/>
-    <w:basedOn w:val="TableNormal"/>
+    <w:basedOn w:val="Vanligtabell"/>
     <w:rsid w:val="00360D8E"/>
     <w:tblPr>
       <w:tblStyleRowBandSize w:val="1"/>
@@ -29604,7 +29806,7 @@
       </w:tcPr>
     </w:tblStylePr>
   </w:style>
-  <w:style w:type="paragraph" w:styleId="ListNumber">
+  <w:style w:type="paragraph" w:styleId="Nummerertliste">
     <w:name w:val="List Number"/>
     <w:basedOn w:val="Normal"/>
     <w:rsid w:val="00680AFE"/>
@@ -29614,7 +29816,7 @@
       </w:numPr>
     </w:pPr>
   </w:style>
-  <w:style w:type="paragraph" w:styleId="ListParagraph">
+  <w:style w:type="paragraph" w:styleId="Listeavsnitt">
     <w:name w:val="List Paragraph"/>
     <w:basedOn w:val="Normal"/>
     <w:uiPriority w:val="34"/>
@@ -29624,9 +29826,9 @@
       <w:ind w:left="708"/>
     </w:pPr>
   </w:style>
-  <w:style w:type="table" w:styleId="TableSimple3">
+  <w:style w:type="table" w:styleId="Enkelttabell3">
     <w:name w:val="Table Simple 3"/>
-    <w:basedOn w:val="TableNormal"/>
+    <w:basedOn w:val="Vanligtabell"/>
     <w:rsid w:val="00F56828"/>
     <w:tblPr>
       <w:tblBorders>
@@ -29657,7 +29859,7 @@
   </w:style>
   <w:style w:type="table" w:customStyle="1" w:styleId="BV-QR-SingleColumn">
     <w:name w:val="BV-QR-SingleColumn"/>
-    <w:basedOn w:val="TableNormal"/>
+    <w:basedOn w:val="Vanligtabell"/>
     <w:rsid w:val="001A0E53"/>
     <w:pPr>
       <w:spacing w:before="20" w:after="20" w:line="20" w:lineRule="atLeast"/>
@@ -29704,13 +29906,13 @@
   </w:style>
   <w:style w:type="table" w:customStyle="1" w:styleId="BV-QR-Nx3">
     <w:name w:val="BV-QR-Nx3"/>
-    <w:basedOn w:val="TableNormal"/>
+    <w:basedOn w:val="Vanligtabell"/>
     <w:rsid w:val="009C332E"/>
     <w:tblPr/>
   </w:style>
   <w:style w:type="table" w:customStyle="1" w:styleId="BV-Table-Nx1">
     <w:name w:val="BV-Table-Nx1"/>
-    <w:basedOn w:val="TableNormal"/>
+    <w:basedOn w:val="Vanligtabell"/>
     <w:rsid w:val="00E258C3"/>
     <w:pPr>
       <w:spacing w:before="20" w:after="20" w:line="20" w:lineRule="atLeast"/>
@@ -29762,29 +29964,29 @@
       </w:tcPr>
     </w:tblStylePr>
   </w:style>
-  <w:style w:type="paragraph" w:styleId="CommentSubject">
+  <w:style w:type="paragraph" w:styleId="Kommentaremne">
     <w:name w:val="annotation subject"/>
-    <w:basedOn w:val="CommentText"/>
-    <w:next w:val="CommentText"/>
-    <w:link w:val="CommentSubjectChar"/>
+    <w:basedOn w:val="Merknadstekst"/>
+    <w:next w:val="Merknadstekst"/>
+    <w:link w:val="KommentaremneTegn"/>
     <w:rsid w:val="0003573B"/>
     <w:rPr>
       <w:b/>
       <w:bCs/>
     </w:rPr>
   </w:style>
-  <w:style w:type="character" w:customStyle="1" w:styleId="CommentTextChar">
-    <w:name w:val="Comment Text Char"/>
-    <w:link w:val="CommentText"/>
+  <w:style w:type="character" w:customStyle="1" w:styleId="MerknadstekstTegn">
+    <w:name w:val="Merknadstekst Tegn"/>
+    <w:link w:val="Merknadstekst"/>
     <w:semiHidden/>
     <w:rsid w:val="0003573B"/>
     <w:rPr>
       <w:lang w:val="en-GB"/>
     </w:rPr>
   </w:style>
-  <w:style w:type="character" w:customStyle="1" w:styleId="CommentSubjectChar">
-    <w:name w:val="Comment Subject Char"/>
-    <w:link w:val="CommentSubject"/>
+  <w:style w:type="character" w:customStyle="1" w:styleId="KommentaremneTegn">
+    <w:name w:val="Kommentaremne Tegn"/>
+    <w:link w:val="Kommentaremne"/>
     <w:rsid w:val="0003573B"/>
     <w:rPr>
       <w:b/>
@@ -29792,10 +29994,10 @@
       <w:lang w:val="en-GB"/>
     </w:rPr>
   </w:style>
-  <w:style w:type="paragraph" w:styleId="BalloonText">
+  <w:style w:type="paragraph" w:styleId="Bobletekst">
     <w:name w:val="Balloon Text"/>
     <w:basedOn w:val="Normal"/>
-    <w:link w:val="BalloonTextChar"/>
+    <w:link w:val="BobletekstTegn"/>
     <w:rsid w:val="0003573B"/>
     <w:rPr>
       <w:rFonts w:ascii="Tahoma" w:hAnsi="Tahoma" w:cs="Tahoma"/>
@@ -29803,9 +30005,9 @@
       <w:szCs w:val="16"/>
     </w:rPr>
   </w:style>
-  <w:style w:type="character" w:customStyle="1" w:styleId="BalloonTextChar">
-    <w:name w:val="Balloon Text Char"/>
-    <w:link w:val="BalloonText"/>
+  <w:style w:type="character" w:customStyle="1" w:styleId="BobletekstTegn">
+    <w:name w:val="Bobletekst Tegn"/>
+    <w:link w:val="Bobletekst"/>
     <w:rsid w:val="0003573B"/>
     <w:rPr>
       <w:rFonts w:ascii="Tahoma" w:hAnsi="Tahoma" w:cs="Tahoma"/>
@@ -29814,18 +30016,18 @@
       <w:lang w:val="en-GB"/>
     </w:rPr>
   </w:style>
-  <w:style w:type="paragraph" w:styleId="BodyText">
+  <w:style w:type="paragraph" w:styleId="Brdtekst">
     <w:name w:val="Body Text"/>
     <w:basedOn w:val="Normal"/>
-    <w:link w:val="BodyTextChar"/>
+    <w:link w:val="BrdtekstTegn"/>
     <w:rsid w:val="00E2206C"/>
     <w:pPr>
       <w:spacing w:after="120"/>
     </w:pPr>
   </w:style>
-  <w:style w:type="character" w:customStyle="1" w:styleId="BodyTextChar">
-    <w:name w:val="Body Text Char"/>
-    <w:link w:val="BodyText"/>
+  <w:style w:type="character" w:customStyle="1" w:styleId="BrdtekstTegn">
+    <w:name w:val="Brødtekst Tegn"/>
+    <w:link w:val="Brdtekst"/>
     <w:rsid w:val="00E2206C"/>
     <w:rPr>
       <w:sz w:val="24"/>
@@ -29841,9 +30043,9 @@
       </w:numPr>
     </w:pPr>
   </w:style>
-  <w:style w:type="table" w:styleId="GridTable1Light-Accent1">
+  <w:style w:type="table" w:styleId="Rutenettabell1lysuthevingsfarge1">
     <w:name w:val="Grid Table 1 Light Accent 1"/>
-    <w:basedOn w:val="TableNormal"/>
+    <w:basedOn w:val="Vanligtabell"/>
     <w:uiPriority w:val="46"/>
     <w:rsid w:val="005A2CB9"/>
     <w:rPr>
@@ -29915,11 +30117,11 @@
       <w:color w:val="000000"/>
     </w:rPr>
   </w:style>
-  <w:style w:type="paragraph" w:styleId="Title">
+  <w:style w:type="paragraph" w:styleId="Tittel">
     <w:name w:val="Title"/>
     <w:basedOn w:val="Normal"/>
     <w:next w:val="Normal"/>
-    <w:link w:val="TitleChar"/>
+    <w:link w:val="TittelTegn"/>
     <w:qFormat/>
     <w:rsid w:val="00F26B83"/>
     <w:pPr>
@@ -29935,10 +30137,10 @@
       <w:szCs w:val="56"/>
     </w:rPr>
   </w:style>
-  <w:style w:type="character" w:customStyle="1" w:styleId="TitleChar">
-    <w:name w:val="Title Char"/>
-    <w:basedOn w:val="DefaultParagraphFont"/>
-    <w:link w:val="Title"/>
+  <w:style w:type="character" w:customStyle="1" w:styleId="TittelTegn">
+    <w:name w:val="Tittel Tegn"/>
+    <w:basedOn w:val="Standardskriftforavsnitt"/>
+    <w:link w:val="Tittel"/>
     <w:rsid w:val="00F26B83"/>
     <w:rPr>
       <w:rFonts w:ascii="Helvetica Neue" w:eastAsiaTheme="majorEastAsia" w:hAnsi="Helvetica Neue" w:cstheme="majorBidi"/>
@@ -29951,11 +30153,11 @@
       <w:lang w:val="en-GB" w:eastAsia="en-US"/>
     </w:rPr>
   </w:style>
-  <w:style w:type="paragraph" w:styleId="Subtitle">
+  <w:style w:type="paragraph" w:styleId="Undertittel">
     <w:name w:val="Subtitle"/>
     <w:basedOn w:val="Normal"/>
     <w:next w:val="Normal"/>
-    <w:link w:val="SubtitleChar"/>
+    <w:link w:val="UndertittelTegn"/>
     <w:qFormat/>
     <w:rsid w:val="00E61652"/>
     <w:pPr>
@@ -29972,10 +30174,10 @@
       <w:szCs w:val="22"/>
     </w:rPr>
   </w:style>
-  <w:style w:type="character" w:customStyle="1" w:styleId="SubtitleChar">
-    <w:name w:val="Subtitle Char"/>
-    <w:basedOn w:val="DefaultParagraphFont"/>
-    <w:link w:val="Subtitle"/>
+  <w:style w:type="character" w:customStyle="1" w:styleId="UndertittelTegn">
+    <w:name w:val="Undertittel Tegn"/>
+    <w:basedOn w:val="Standardskriftforavsnitt"/>
+    <w:link w:val="Undertittel"/>
     <w:rsid w:val="00E61652"/>
     <w:rPr>
       <w:rFonts w:ascii="Helvetica Neue Thin" w:eastAsiaTheme="minorEastAsia" w:hAnsi="Helvetica Neue Thin" w:cstheme="minorBidi"/>
@@ -29986,10 +30188,10 @@
       <w:lang w:val="en-GB" w:eastAsia="en-US"/>
     </w:rPr>
   </w:style>
-  <w:style w:type="character" w:customStyle="1" w:styleId="FooterChar">
-    <w:name w:val="Footer Char"/>
-    <w:basedOn w:val="DefaultParagraphFont"/>
-    <w:link w:val="Footer"/>
+  <w:style w:type="character" w:customStyle="1" w:styleId="BunntekstTegn">
+    <w:name w:val="Bunntekst Tegn"/>
+    <w:basedOn w:val="Standardskriftforavsnitt"/>
+    <w:link w:val="Bunntekst"/>
     <w:uiPriority w:val="99"/>
     <w:rsid w:val="0075323D"/>
     <w:rPr>
@@ -29998,9 +30200,9 @@
       <w:lang w:val="en-GB" w:eastAsia="en-US"/>
     </w:rPr>
   </w:style>
-  <w:style w:type="character" w:styleId="PageNumber">
+  <w:style w:type="character" w:styleId="Sidetall">
     <w:name w:val="page number"/>
-    <w:basedOn w:val="DefaultParagraphFont"/>
+    <w:basedOn w:val="Standardskriftforavsnitt"/>
     <w:rsid w:val="00DA1B07"/>
   </w:style>
 </w:styles>
@@ -30272,7 +30474,7 @@
 </file>
 
 <file path=customXml/itemProps1.xml><?xml version="1.0" encoding="utf-8"?>
-<ds:datastoreItem xmlns:ds="http://schemas.openxmlformats.org/officeDocument/2006/customXml" ds:itemID="{999E7B8B-C6C8-4EC9-A436-FDB538003D9D}">
+<ds:datastoreItem xmlns:ds="http://schemas.openxmlformats.org/officeDocument/2006/customXml" ds:itemID="{D05E8F7D-9C6D-4472-A517-DC3B209D90D3}">
   <ds:schemaRefs>
     <ds:schemaRef ds:uri="http://schemas.openxmlformats.org/officeDocument/2006/bibliography"/>
   </ds:schemaRefs>

</xml_diff>

<commit_message>
Release: updated all VERSION.TXT, CHANGES.TXT, VVC and BFM QRs
</commit_message>
<xml_diff>
--- a/bitvis_vip_avalon_mm/doc/avalon_mm_bfm_QuickRef.docx
+++ b/bitvis_vip_avalon_mm/doc/avalon_mm_bfm_QuickRef.docx
@@ -124,6 +124,7 @@
                           <w:lang w:val="nb-NO"/>
                         </w:rPr>
                       </w:pPr>
+                      <w:proofErr w:type="spellStart"/>
                       <w:r>
                         <w:rPr>
                           <w:b/>
@@ -133,6 +134,7 @@
                         </w:rPr>
                         <w:t>BFM</w:t>
                       </w:r>
+                      <w:proofErr w:type="spellEnd"/>
                     </w:p>
                   </w:txbxContent>
                 </v:textbox>
@@ -316,6 +318,7 @@
                           <w:lang w:val="nb-NO"/>
                         </w:rPr>
                       </w:pPr>
+                      <w:proofErr w:type="spellStart"/>
                       <w:r>
                         <w:rPr>
                           <w:b/>
@@ -325,6 +328,7 @@
                         </w:rPr>
                         <w:t>BFM</w:t>
                       </w:r>
+                      <w:proofErr w:type="spellEnd"/>
                     </w:p>
                   </w:txbxContent>
                 </v:textbox>
@@ -448,11 +452,7 @@
         <w:t>Quick Reference</w:t>
       </w:r>
     </w:p>
-    <w:p>
-      <w:r>
-        <w:t>For general information see UVVM Essential Mechanisms located in uvvm_vvc_framework/doc.</w:t>
-      </w:r>
-    </w:p>
+    <w:p/>
     <w:p/>
     <w:tbl>
       <w:tblPr>
@@ -7960,9 +7960,11 @@
           <w:sz w:val="22"/>
         </w:rPr>
       </w:pPr>
+      <w:bookmarkStart w:id="0" w:name="_GoBack"/>
+      <w:bookmarkEnd w:id="0"/>
     </w:p>
     <w:p>
-      <w:bookmarkStart w:id="0" w:name="_Ref337812553"/>
+      <w:bookmarkStart w:id="1" w:name="_Ref337812553"/>
     </w:p>
     <w:p>
       <w:pPr>
@@ -9688,7 +9690,7 @@
         </w:rPr>
       </w:pPr>
     </w:p>
-    <w:bookmarkEnd w:id="0"/>
+    <w:bookmarkEnd w:id="1"/>
     <w:p>
       <w:pPr>
         <w:pStyle w:val="Undertittel"/>
@@ -10064,8 +10066,6 @@
       <w:r>
         <w:t>For more information on the Avalon MM signals, please see the Avalon MM specification.</w:t>
       </w:r>
-      <w:bookmarkStart w:id="1" w:name="_GoBack"/>
-      <w:bookmarkEnd w:id="1"/>
       <w:r>
         <w:br w:type="page"/>
       </w:r>
@@ -20999,7 +20999,7 @@
               <w:sz w:val="14"/>
               <w:lang w:val="sq-AL"/>
             </w:rPr>
-            <w:t>3</w:t>
+            <w:t>4</w:t>
           </w:r>
           <w:r>
             <w:rPr>
@@ -21055,7 +21055,7 @@
               <w:sz w:val="14"/>
               <w:lang w:val="en-US"/>
             </w:rPr>
-            <w:t>2019-11-21</w:t>
+            <w:t>2019-12-03</w:t>
           </w:r>
           <w:r>
             <w:rPr>
@@ -21296,6 +21296,7 @@
                         <w:szCs w:val="32"/>
                       </w:rPr>
                     </w:pPr>
+                    <w:proofErr w:type="spellStart"/>
                     <w:r>
                       <w:rPr>
                         <w:rFonts w:ascii="Helvetica Light" w:hAnsi="Helvetica Light" w:cs="Helvetica"/>
@@ -21303,8 +21304,29 @@
                         <w:szCs w:val="32"/>
                         <w:lang w:val="nb-NO" w:eastAsia="nb-NO"/>
                       </w:rPr>
-                      <w:t>VHDL 2008 only</w:t>
+                      <w:t>VHDL</w:t>
                     </w:r>
+                    <w:proofErr w:type="spellEnd"/>
+                    <w:r>
+                      <w:rPr>
+                        <w:rFonts w:ascii="Helvetica Light" w:hAnsi="Helvetica Light" w:cs="Helvetica"/>
+                        <w:color w:val="000000" w:themeColor="text1"/>
+                        <w:szCs w:val="32"/>
+                        <w:lang w:val="nb-NO" w:eastAsia="nb-NO"/>
+                      </w:rPr>
+                      <w:t xml:space="preserve"> 2008 </w:t>
+                    </w:r>
+                    <w:proofErr w:type="spellStart"/>
+                    <w:r>
+                      <w:rPr>
+                        <w:rFonts w:ascii="Helvetica Light" w:hAnsi="Helvetica Light" w:cs="Helvetica"/>
+                        <w:color w:val="000000" w:themeColor="text1"/>
+                        <w:szCs w:val="32"/>
+                        <w:lang w:val="nb-NO" w:eastAsia="nb-NO"/>
+                      </w:rPr>
+                      <w:t>only</w:t>
+                    </w:r>
+                    <w:proofErr w:type="spellEnd"/>
                   </w:p>
                 </w:txbxContent>
               </v:textbox>
@@ -24553,7 +24575,7 @@
 </file>
 
 <file path=customXml/itemProps1.xml><?xml version="1.0" encoding="utf-8"?>
-<ds:datastoreItem xmlns:ds="http://schemas.openxmlformats.org/officeDocument/2006/customXml" ds:itemID="{6F2B673A-8871-8544-B6C4-5955F0BD1237}">
+<ds:datastoreItem xmlns:ds="http://schemas.openxmlformats.org/officeDocument/2006/customXml" ds:itemID="{F9BBDB03-CCC6-CE4E-9A45-D26F8838E703}">
   <ds:schemaRefs>
     <ds:schemaRef ds:uri="http://schemas.openxmlformats.org/officeDocument/2006/bibliography"/>
   </ds:schemaRefs>

</xml_diff>

<commit_message>
RELEASE: updated CHANGES.TXT and QRs
</commit_message>
<xml_diff>
--- a/bitvis_vip_avalon_mm/doc/avalon_mm_bfm_QuickRef.docx
+++ b/bitvis_vip_avalon_mm/doc/avalon_mm_bfm_QuickRef.docx
@@ -8103,6 +8103,8 @@
     </w:p>
     <w:p>
       <w:bookmarkStart w:id="0" w:name="_Ref337812553"/>
+      <w:bookmarkStart w:id="1" w:name="_GoBack"/>
+      <w:bookmarkEnd w:id="1"/>
     </w:p>
     <w:p>
       <w:pPr>
@@ -8120,8 +8122,6 @@
         </w:rPr>
         <w:br w:type="page"/>
       </w:r>
-      <w:bookmarkStart w:id="1" w:name="_GoBack"/>
-      <w:bookmarkEnd w:id="1"/>
     </w:p>
     <w:p>
       <w:pPr>
@@ -21304,7 +21304,7 @@
               <w:sz w:val="14"/>
               <w:lang w:val="en-US"/>
             </w:rPr>
-            <w:t>2020-01-23</w:t>
+            <w:t>2020-03-06</w:t>
           </w:r>
           <w:r>
             <w:rPr>
@@ -24824,7 +24824,7 @@
 </file>
 
 <file path=customXml/itemProps1.xml><?xml version="1.0" encoding="utf-8"?>
-<ds:datastoreItem xmlns:ds="http://schemas.openxmlformats.org/officeDocument/2006/customXml" ds:itemID="{6B7EDA09-A2CB-C845-AE0F-3D0CA40DBBBB}">
+<ds:datastoreItem xmlns:ds="http://schemas.openxmlformats.org/officeDocument/2006/customXml" ds:itemID="{B8186EB4-2219-A74F-828D-74970A6B4DF4}">
   <ds:schemaRefs>
     <ds:schemaRef ds:uri="http://schemas.openxmlformats.org/officeDocument/2006/bibliography"/>
   </ds:schemaRefs>

</xml_diff>

<commit_message>
RELEASE: updated Avalon MM CHANGES.TXT and QRs
</commit_message>
<xml_diff>
--- a/bitvis_vip_avalon_mm/doc/avalon_mm_bfm_QuickRef.docx
+++ b/bitvis_vip_avalon_mm/doc/avalon_mm_bfm_QuickRef.docx
@@ -8103,8 +8103,6 @@
     </w:p>
     <w:p>
       <w:bookmarkStart w:id="0" w:name="_Ref337812553"/>
-      <w:bookmarkStart w:id="1" w:name="_GoBack"/>
-      <w:bookmarkEnd w:id="1"/>
     </w:p>
     <w:p>
       <w:pPr>
@@ -17301,7 +17299,7 @@
           <w:rFonts w:ascii="Helvetica" w:hAnsi="Helvetica"/>
         </w:rPr>
       </w:pPr>
-      <w:bookmarkStart w:id="2" w:name="_Ref424297123"/>
+      <w:bookmarkStart w:id="1" w:name="_Ref424297123"/>
     </w:p>
     <w:p/>
     <w:p/>
@@ -17339,7 +17337,7 @@
         <w:lastRenderedPageBreak/>
         <w:t>BFM Configuration</w:t>
       </w:r>
-      <w:bookmarkEnd w:id="2"/>
+      <w:bookmarkEnd w:id="1"/>
       <w:r>
         <w:rPr>
           <w:rFonts w:ascii="Helvetica" w:hAnsi="Helvetica"/>
@@ -19628,7 +19626,7 @@
           <w:rFonts w:ascii="Helvetica" w:hAnsi="Helvetica"/>
         </w:rPr>
       </w:pPr>
-      <w:bookmarkStart w:id="3" w:name="_Ref423952304"/>
+      <w:bookmarkStart w:id="2" w:name="_Ref423952304"/>
       <w:r>
         <w:rPr>
           <w:rFonts w:ascii="Helvetica" w:hAnsi="Helvetica"/>
@@ -19642,7 +19640,7 @@
         <w:lastRenderedPageBreak/>
         <w:t>Local BFM overloads</w:t>
       </w:r>
-      <w:bookmarkEnd w:id="3"/>
+      <w:bookmarkEnd w:id="2"/>
       <w:r>
         <w:rPr>
           <w:rFonts w:ascii="Helvetica" w:hAnsi="Helvetica"/>
@@ -21248,7 +21246,7 @@
               <w:sz w:val="14"/>
               <w:lang w:val="sq-AL"/>
             </w:rPr>
-            <w:t>5</w:t>
+            <w:t>6</w:t>
           </w:r>
           <w:r>
             <w:rPr>
@@ -21304,7 +21302,7 @@
               <w:sz w:val="14"/>
               <w:lang w:val="en-US"/>
             </w:rPr>
-            <w:t>2020-03-06</w:t>
+            <w:t>2020-03-29</w:t>
           </w:r>
           <w:r>
             <w:rPr>

</xml_diff>

<commit_message>
BV_UVVM-908: added new bfm_sync description to BFM QRs
</commit_message>
<xml_diff>
--- a/bitvis_vip_avalon_mm/doc/avalon_mm_bfm_QuickRef.docx
+++ b/bitvis_vip_avalon_mm/doc/avalon_mm_bfm_QuickRef.docx
@@ -124,7 +124,6 @@
                           <w:lang w:val="nb-NO"/>
                         </w:rPr>
                       </w:pPr>
-                      <w:proofErr w:type="spellStart"/>
                       <w:r>
                         <w:rPr>
                           <w:b/>
@@ -134,7 +133,6 @@
                         </w:rPr>
                         <w:t>BFM</w:t>
                       </w:r>
-                      <w:proofErr w:type="spellEnd"/>
                     </w:p>
                   </w:txbxContent>
                 </v:textbox>
@@ -318,7 +316,6 @@
                           <w:lang w:val="nb-NO"/>
                         </w:rPr>
                       </w:pPr>
-                      <w:proofErr w:type="spellStart"/>
                       <w:r>
                         <w:rPr>
                           <w:b/>
@@ -328,7 +325,6 @@
                         </w:rPr>
                         <w:t>BFM</w:t>
                       </w:r>
-                      <w:proofErr w:type="spellEnd"/>
                     </w:p>
                   </w:txbxContent>
                 </v:textbox>
@@ -1253,7 +1249,6 @@
                           <w:sz w:val="20"/>
                         </w:rPr>
                       </w:pPr>
-                      <w:proofErr w:type="spellStart"/>
                       <w:r>
                         <w:rPr>
                           <w:rFonts w:ascii="Helvetica Neue Light" w:hAnsi="Helvetica Neue Light"/>
@@ -1263,7 +1258,6 @@
                         </w:rPr>
                         <w:t>avalon_mm_bfm_pkg.vhd</w:t>
                       </w:r>
-                      <w:proofErr w:type="spellEnd"/>
                     </w:p>
                     <w:p>
                       <w:pPr>
@@ -2877,7 +2871,6 @@
                         </w:rPr>
                         <w:t>Signal record ´</w:t>
                       </w:r>
-                      <w:proofErr w:type="spellStart"/>
                       <w:r>
                         <w:rPr>
                           <w:rFonts w:cs="Helvetica"/>
@@ -2900,16 +2893,7 @@
                           <w:b/>
                           <w:szCs w:val="16"/>
                         </w:rPr>
-                        <w:t>_if</w:t>
-                      </w:r>
-                      <w:proofErr w:type="spellEnd"/>
-                      <w:r>
-                        <w:rPr>
-                          <w:rFonts w:cs="Helvetica"/>
-                          <w:b/>
-                          <w:szCs w:val="16"/>
-                        </w:rPr>
-                        <w:t>´</w:t>
+                        <w:t>_if´</w:t>
                       </w:r>
                     </w:p>
                     <w:p/>
@@ -17371,15 +17355,15 @@
         <w:tblLook w:val="04A0" w:firstRow="1" w:lastRow="0" w:firstColumn="1" w:lastColumn="0" w:noHBand="0" w:noVBand="1"/>
       </w:tblPr>
       <w:tblGrid>
-        <w:gridCol w:w="2588"/>
-        <w:gridCol w:w="2005"/>
-        <w:gridCol w:w="3907"/>
-        <w:gridCol w:w="6629"/>
+        <w:gridCol w:w="2405"/>
+        <w:gridCol w:w="1276"/>
+        <w:gridCol w:w="3837"/>
+        <w:gridCol w:w="7611"/>
       </w:tblGrid>
       <w:tr>
         <w:tc>
           <w:tcPr>
-            <w:tcW w:w="2588" w:type="dxa"/>
+            <w:tcW w:w="2405" w:type="dxa"/>
             <w:tcBorders>
               <w:bottom w:val="single" w:sz="4" w:space="0" w:color="auto"/>
             </w:tcBorders>
@@ -17412,7 +17396,7 @@
         </w:tc>
         <w:tc>
           <w:tcPr>
-            <w:tcW w:w="2005" w:type="dxa"/>
+            <w:tcW w:w="1276" w:type="dxa"/>
             <w:tcBorders>
               <w:bottom w:val="single" w:sz="4" w:space="0" w:color="auto"/>
             </w:tcBorders>
@@ -17438,7 +17422,7 @@
         </w:tc>
         <w:tc>
           <w:tcPr>
-            <w:tcW w:w="3907" w:type="dxa"/>
+            <w:tcW w:w="3827" w:type="dxa"/>
             <w:tcBorders>
               <w:bottom w:val="single" w:sz="4" w:space="0" w:color="auto"/>
             </w:tcBorders>
@@ -17476,7 +17460,7 @@
         </w:tc>
         <w:tc>
           <w:tcPr>
-            <w:tcW w:w="6629" w:type="dxa"/>
+            <w:tcW w:w="7621" w:type="dxa"/>
             <w:tcBorders>
               <w:bottom w:val="single" w:sz="4" w:space="0" w:color="auto"/>
             </w:tcBorders>
@@ -17504,7 +17488,7 @@
       <w:tr>
         <w:tc>
           <w:tcPr>
-            <w:tcW w:w="2588" w:type="dxa"/>
+            <w:tcW w:w="2405" w:type="dxa"/>
             <w:tcBorders>
               <w:left w:val="nil"/>
               <w:right w:val="nil"/>
@@ -17529,7 +17513,7 @@
         </w:tc>
         <w:tc>
           <w:tcPr>
-            <w:tcW w:w="2005" w:type="dxa"/>
+            <w:tcW w:w="1276" w:type="dxa"/>
             <w:tcBorders>
               <w:left w:val="nil"/>
               <w:right w:val="nil"/>
@@ -17554,7 +17538,7 @@
         </w:tc>
         <w:tc>
           <w:tcPr>
-            <w:tcW w:w="3907" w:type="dxa"/>
+            <w:tcW w:w="3827" w:type="dxa"/>
             <w:tcBorders>
               <w:left w:val="nil"/>
               <w:right w:val="nil"/>
@@ -17579,7 +17563,7 @@
         </w:tc>
         <w:tc>
           <w:tcPr>
-            <w:tcW w:w="6629" w:type="dxa"/>
+            <w:tcW w:w="7621" w:type="dxa"/>
             <w:tcBorders>
               <w:left w:val="nil"/>
               <w:right w:val="nil"/>
@@ -17626,7 +17610,7 @@
       <w:tr>
         <w:tc>
           <w:tcPr>
-            <w:tcW w:w="2588" w:type="dxa"/>
+            <w:tcW w:w="2405" w:type="dxa"/>
             <w:tcBorders>
               <w:left w:val="nil"/>
               <w:right w:val="nil"/>
@@ -17651,7 +17635,7 @@
         </w:tc>
         <w:tc>
           <w:tcPr>
-            <w:tcW w:w="2005" w:type="dxa"/>
+            <w:tcW w:w="1276" w:type="dxa"/>
             <w:tcBorders>
               <w:left w:val="nil"/>
               <w:right w:val="nil"/>
@@ -17676,7 +17660,7 @@
         </w:tc>
         <w:tc>
           <w:tcPr>
-            <w:tcW w:w="3907" w:type="dxa"/>
+            <w:tcW w:w="3827" w:type="dxa"/>
             <w:tcBorders>
               <w:left w:val="nil"/>
               <w:right w:val="nil"/>
@@ -17701,7 +17685,7 @@
         </w:tc>
         <w:tc>
           <w:tcPr>
-            <w:tcW w:w="6629" w:type="dxa"/>
+            <w:tcW w:w="7621" w:type="dxa"/>
             <w:tcBorders>
               <w:left w:val="nil"/>
               <w:right w:val="nil"/>
@@ -17730,7 +17714,7 @@
       <w:tr>
         <w:tc>
           <w:tcPr>
-            <w:tcW w:w="2588" w:type="dxa"/>
+            <w:tcW w:w="2405" w:type="dxa"/>
             <w:tcBorders>
               <w:left w:val="nil"/>
               <w:right w:val="nil"/>
@@ -17767,7 +17751,7 @@
         </w:tc>
         <w:tc>
           <w:tcPr>
-            <w:tcW w:w="2005" w:type="dxa"/>
+            <w:tcW w:w="1276" w:type="dxa"/>
             <w:tcBorders>
               <w:left w:val="nil"/>
               <w:right w:val="nil"/>
@@ -17792,7 +17776,7 @@
         </w:tc>
         <w:tc>
           <w:tcPr>
-            <w:tcW w:w="3907" w:type="dxa"/>
+            <w:tcW w:w="3827" w:type="dxa"/>
             <w:tcBorders>
               <w:left w:val="nil"/>
               <w:right w:val="nil"/>
@@ -17823,7 +17807,7 @@
         </w:tc>
         <w:tc>
           <w:tcPr>
-            <w:tcW w:w="6629" w:type="dxa"/>
+            <w:tcW w:w="7621" w:type="dxa"/>
             <w:tcBorders>
               <w:left w:val="nil"/>
               <w:right w:val="nil"/>
@@ -17855,7 +17839,7 @@
       <w:tr>
         <w:tc>
           <w:tcPr>
-            <w:tcW w:w="2588" w:type="dxa"/>
+            <w:tcW w:w="2405" w:type="dxa"/>
             <w:tcBorders>
               <w:left w:val="nil"/>
               <w:right w:val="nil"/>
@@ -17880,7 +17864,7 @@
         </w:tc>
         <w:tc>
           <w:tcPr>
-            <w:tcW w:w="2005" w:type="dxa"/>
+            <w:tcW w:w="1276" w:type="dxa"/>
             <w:tcBorders>
               <w:left w:val="nil"/>
               <w:right w:val="nil"/>
@@ -17905,7 +17889,7 @@
         </w:tc>
         <w:tc>
           <w:tcPr>
-            <w:tcW w:w="3907" w:type="dxa"/>
+            <w:tcW w:w="3827" w:type="dxa"/>
             <w:tcBorders>
               <w:left w:val="nil"/>
               <w:right w:val="nil"/>
@@ -17930,7 +17914,7 @@
         </w:tc>
         <w:tc>
           <w:tcPr>
-            <w:tcW w:w="6629" w:type="dxa"/>
+            <w:tcW w:w="7621" w:type="dxa"/>
             <w:tcBorders>
               <w:left w:val="nil"/>
               <w:right w:val="nil"/>
@@ -17959,7 +17943,7 @@
       <w:tr>
         <w:tc>
           <w:tcPr>
-            <w:tcW w:w="2588" w:type="dxa"/>
+            <w:tcW w:w="2405" w:type="dxa"/>
             <w:tcBorders>
               <w:left w:val="nil"/>
               <w:right w:val="nil"/>
@@ -17984,7 +17968,7 @@
         </w:tc>
         <w:tc>
           <w:tcPr>
-            <w:tcW w:w="2005" w:type="dxa"/>
+            <w:tcW w:w="1276" w:type="dxa"/>
             <w:tcBorders>
               <w:left w:val="nil"/>
               <w:right w:val="nil"/>
@@ -18009,7 +17993,7 @@
         </w:tc>
         <w:tc>
           <w:tcPr>
-            <w:tcW w:w="3907" w:type="dxa"/>
+            <w:tcW w:w="3827" w:type="dxa"/>
             <w:tcBorders>
               <w:left w:val="nil"/>
               <w:right w:val="nil"/>
@@ -18034,7 +18018,7 @@
         </w:tc>
         <w:tc>
           <w:tcPr>
-            <w:tcW w:w="6629" w:type="dxa"/>
+            <w:tcW w:w="7621" w:type="dxa"/>
             <w:tcBorders>
               <w:left w:val="nil"/>
               <w:right w:val="nil"/>
@@ -18057,7 +18041,7 @@
       <w:tr>
         <w:tc>
           <w:tcPr>
-            <w:tcW w:w="2588" w:type="dxa"/>
+            <w:tcW w:w="2405" w:type="dxa"/>
             <w:tcBorders>
               <w:left w:val="nil"/>
               <w:right w:val="nil"/>
@@ -18082,7 +18066,7 @@
         </w:tc>
         <w:tc>
           <w:tcPr>
-            <w:tcW w:w="2005" w:type="dxa"/>
+            <w:tcW w:w="1276" w:type="dxa"/>
             <w:tcBorders>
               <w:left w:val="nil"/>
               <w:right w:val="nil"/>
@@ -18107,7 +18091,7 @@
         </w:tc>
         <w:tc>
           <w:tcPr>
-            <w:tcW w:w="3907" w:type="dxa"/>
+            <w:tcW w:w="3827" w:type="dxa"/>
             <w:tcBorders>
               <w:left w:val="nil"/>
               <w:right w:val="nil"/>
@@ -18138,7 +18122,7 @@
         </w:tc>
         <w:tc>
           <w:tcPr>
-            <w:tcW w:w="6629" w:type="dxa"/>
+            <w:tcW w:w="7621" w:type="dxa"/>
             <w:tcBorders>
               <w:left w:val="nil"/>
               <w:right w:val="nil"/>
@@ -18176,7 +18160,7 @@
       <w:tr>
         <w:tc>
           <w:tcPr>
-            <w:tcW w:w="2588" w:type="dxa"/>
+            <w:tcW w:w="2405" w:type="dxa"/>
             <w:tcBorders>
               <w:left w:val="nil"/>
               <w:right w:val="nil"/>
@@ -18201,7 +18185,7 @@
         </w:tc>
         <w:tc>
           <w:tcPr>
-            <w:tcW w:w="2005" w:type="dxa"/>
+            <w:tcW w:w="1276" w:type="dxa"/>
             <w:tcBorders>
               <w:left w:val="nil"/>
               <w:right w:val="nil"/>
@@ -18226,7 +18210,7 @@
         </w:tc>
         <w:tc>
           <w:tcPr>
-            <w:tcW w:w="3907" w:type="dxa"/>
+            <w:tcW w:w="3827" w:type="dxa"/>
             <w:tcBorders>
               <w:left w:val="nil"/>
               <w:right w:val="nil"/>
@@ -18257,7 +18241,7 @@
         </w:tc>
         <w:tc>
           <w:tcPr>
-            <w:tcW w:w="6629" w:type="dxa"/>
+            <w:tcW w:w="7621" w:type="dxa"/>
             <w:tcBorders>
               <w:left w:val="nil"/>
               <w:right w:val="nil"/>
@@ -18295,7 +18279,7 @@
       <w:tr>
         <w:tc>
           <w:tcPr>
-            <w:tcW w:w="2588" w:type="dxa"/>
+            <w:tcW w:w="2405" w:type="dxa"/>
             <w:tcBorders>
               <w:left w:val="nil"/>
               <w:right w:val="nil"/>
@@ -18320,7 +18304,7 @@
         </w:tc>
         <w:tc>
           <w:tcPr>
-            <w:tcW w:w="2005" w:type="dxa"/>
+            <w:tcW w:w="1276" w:type="dxa"/>
             <w:tcBorders>
               <w:left w:val="nil"/>
               <w:right w:val="nil"/>
@@ -18345,7 +18329,7 @@
         </w:tc>
         <w:tc>
           <w:tcPr>
-            <w:tcW w:w="3907" w:type="dxa"/>
+            <w:tcW w:w="3827" w:type="dxa"/>
             <w:tcBorders>
               <w:left w:val="nil"/>
               <w:right w:val="nil"/>
@@ -18370,7 +18354,7 @@
         </w:tc>
         <w:tc>
           <w:tcPr>
-            <w:tcW w:w="6629" w:type="dxa"/>
+            <w:tcW w:w="7621" w:type="dxa"/>
             <w:tcBorders>
               <w:left w:val="nil"/>
               <w:right w:val="nil"/>
@@ -18385,7 +18369,11 @@
               <w:spacing w:line="276" w:lineRule="auto"/>
             </w:pPr>
             <w:r>
-              <w:t>Sets the start and exit synchronisation of the BFM.</w:t>
+              <w:t>When set to SYNC_ON_CLOCK_ONLY the BFM will enter on the first falling edge, estimate the clock period, synchronise the output signals and exit ¼ clock period after a succeeding rising edge.</w:t>
+            </w:r>
+            <w:r>
+              <w:br/>
+              <w:t>When set to SYNC_WITH_SETUP_AND_HOLD the BFM will use the configured setup_time, hold_time and clock_period to synchronise output signals with clock edges.</w:t>
             </w:r>
           </w:p>
         </w:tc>
@@ -18393,7 +18381,7 @@
       <w:tr>
         <w:tc>
           <w:tcPr>
-            <w:tcW w:w="2588" w:type="dxa"/>
+            <w:tcW w:w="2405" w:type="dxa"/>
             <w:tcBorders>
               <w:left w:val="nil"/>
               <w:right w:val="nil"/>
@@ -18424,7 +18412,7 @@
         </w:tc>
         <w:tc>
           <w:tcPr>
-            <w:tcW w:w="2005" w:type="dxa"/>
+            <w:tcW w:w="1276" w:type="dxa"/>
             <w:tcBorders>
               <w:left w:val="nil"/>
               <w:right w:val="nil"/>
@@ -18449,7 +18437,7 @@
         </w:tc>
         <w:tc>
           <w:tcPr>
-            <w:tcW w:w="3907" w:type="dxa"/>
+            <w:tcW w:w="3827" w:type="dxa"/>
             <w:tcBorders>
               <w:left w:val="nil"/>
               <w:right w:val="nil"/>
@@ -18474,7 +18462,7 @@
         </w:tc>
         <w:tc>
           <w:tcPr>
-            <w:tcW w:w="6629" w:type="dxa"/>
+            <w:tcW w:w="7621" w:type="dxa"/>
             <w:tcBorders>
               <w:left w:val="nil"/>
               <w:right w:val="nil"/>
@@ -18533,7 +18521,7 @@
       <w:tr>
         <w:tc>
           <w:tcPr>
-            <w:tcW w:w="2588" w:type="dxa"/>
+            <w:tcW w:w="2405" w:type="dxa"/>
             <w:tcBorders>
               <w:left w:val="nil"/>
               <w:right w:val="nil"/>
@@ -18558,7 +18546,7 @@
         </w:tc>
         <w:tc>
           <w:tcPr>
-            <w:tcW w:w="2005" w:type="dxa"/>
+            <w:tcW w:w="1276" w:type="dxa"/>
             <w:tcBorders>
               <w:left w:val="nil"/>
               <w:right w:val="nil"/>
@@ -18583,7 +18571,7 @@
         </w:tc>
         <w:tc>
           <w:tcPr>
-            <w:tcW w:w="3907" w:type="dxa"/>
+            <w:tcW w:w="3827" w:type="dxa"/>
             <w:tcBorders>
               <w:left w:val="nil"/>
               <w:right w:val="nil"/>
@@ -18608,7 +18596,7 @@
         </w:tc>
         <w:tc>
           <w:tcPr>
-            <w:tcW w:w="6629" w:type="dxa"/>
+            <w:tcW w:w="7621" w:type="dxa"/>
             <w:tcBorders>
               <w:left w:val="nil"/>
               <w:right w:val="nil"/>
@@ -18637,7 +18625,7 @@
       <w:tr>
         <w:tc>
           <w:tcPr>
-            <w:tcW w:w="2588" w:type="dxa"/>
+            <w:tcW w:w="2405" w:type="dxa"/>
             <w:tcBorders>
               <w:left w:val="nil"/>
               <w:bottom w:val="single" w:sz="4" w:space="0" w:color="auto"/>
@@ -18663,7 +18651,7 @@
         </w:tc>
         <w:tc>
           <w:tcPr>
-            <w:tcW w:w="2005" w:type="dxa"/>
+            <w:tcW w:w="1276" w:type="dxa"/>
             <w:tcBorders>
               <w:left w:val="nil"/>
               <w:bottom w:val="single" w:sz="4" w:space="0" w:color="auto"/>
@@ -18689,7 +18677,7 @@
         </w:tc>
         <w:tc>
           <w:tcPr>
-            <w:tcW w:w="3907" w:type="dxa"/>
+            <w:tcW w:w="3827" w:type="dxa"/>
             <w:tcBorders>
               <w:left w:val="nil"/>
               <w:bottom w:val="single" w:sz="4" w:space="0" w:color="auto"/>
@@ -18715,7 +18703,7 @@
         </w:tc>
         <w:tc>
           <w:tcPr>
-            <w:tcW w:w="6629" w:type="dxa"/>
+            <w:tcW w:w="7621" w:type="dxa"/>
             <w:tcBorders>
               <w:left w:val="nil"/>
               <w:bottom w:val="single" w:sz="4" w:space="0" w:color="auto"/>
@@ -18745,7 +18733,7 @@
       <w:tr>
         <w:tc>
           <w:tcPr>
-            <w:tcW w:w="2588" w:type="dxa"/>
+            <w:tcW w:w="2405" w:type="dxa"/>
             <w:tcBorders>
               <w:left w:val="nil"/>
               <w:right w:val="nil"/>
@@ -18770,7 +18758,7 @@
         </w:tc>
         <w:tc>
           <w:tcPr>
-            <w:tcW w:w="2005" w:type="dxa"/>
+            <w:tcW w:w="1276" w:type="dxa"/>
             <w:tcBorders>
               <w:left w:val="nil"/>
               <w:right w:val="nil"/>
@@ -18795,7 +18783,7 @@
         </w:tc>
         <w:tc>
           <w:tcPr>
-            <w:tcW w:w="3907" w:type="dxa"/>
+            <w:tcW w:w="3827" w:type="dxa"/>
             <w:tcBorders>
               <w:left w:val="nil"/>
               <w:right w:val="nil"/>
@@ -18820,7 +18808,7 @@
         </w:tc>
         <w:tc>
           <w:tcPr>
-            <w:tcW w:w="6629" w:type="dxa"/>
+            <w:tcW w:w="7621" w:type="dxa"/>
             <w:tcBorders>
               <w:left w:val="nil"/>
               <w:right w:val="nil"/>
@@ -18849,7 +18837,7 @@
       <w:tr>
         <w:tc>
           <w:tcPr>
-            <w:tcW w:w="2588" w:type="dxa"/>
+            <w:tcW w:w="2405" w:type="dxa"/>
             <w:tcBorders>
               <w:left w:val="nil"/>
               <w:right w:val="nil"/>
@@ -18874,7 +18862,7 @@
         </w:tc>
         <w:tc>
           <w:tcPr>
-            <w:tcW w:w="2005" w:type="dxa"/>
+            <w:tcW w:w="1276" w:type="dxa"/>
             <w:tcBorders>
               <w:left w:val="nil"/>
               <w:right w:val="nil"/>
@@ -18899,7 +18887,7 @@
         </w:tc>
         <w:tc>
           <w:tcPr>
-            <w:tcW w:w="3907" w:type="dxa"/>
+            <w:tcW w:w="3827" w:type="dxa"/>
             <w:tcBorders>
               <w:left w:val="nil"/>
               <w:right w:val="nil"/>
@@ -18924,7 +18912,7 @@
         </w:tc>
         <w:tc>
           <w:tcPr>
-            <w:tcW w:w="6629" w:type="dxa"/>
+            <w:tcW w:w="7621" w:type="dxa"/>
             <w:tcBorders>
               <w:left w:val="nil"/>
               <w:right w:val="nil"/>
@@ -18953,7 +18941,7 @@
       <w:tr>
         <w:tc>
           <w:tcPr>
-            <w:tcW w:w="2588" w:type="dxa"/>
+            <w:tcW w:w="2405" w:type="dxa"/>
             <w:tcBorders>
               <w:left w:val="nil"/>
               <w:right w:val="nil"/>
@@ -18978,7 +18966,7 @@
         </w:tc>
         <w:tc>
           <w:tcPr>
-            <w:tcW w:w="2005" w:type="dxa"/>
+            <w:tcW w:w="1276" w:type="dxa"/>
             <w:tcBorders>
               <w:left w:val="nil"/>
               <w:right w:val="nil"/>
@@ -19003,7 +18991,7 @@
         </w:tc>
         <w:tc>
           <w:tcPr>
-            <w:tcW w:w="3907" w:type="dxa"/>
+            <w:tcW w:w="3827" w:type="dxa"/>
             <w:tcBorders>
               <w:left w:val="nil"/>
               <w:right w:val="nil"/>
@@ -19028,7 +19016,7 @@
         </w:tc>
         <w:tc>
           <w:tcPr>
-            <w:tcW w:w="6629" w:type="dxa"/>
+            <w:tcW w:w="7621" w:type="dxa"/>
             <w:tcBorders>
               <w:left w:val="nil"/>
               <w:right w:val="nil"/>
@@ -19057,7 +19045,7 @@
       <w:tr>
         <w:tc>
           <w:tcPr>
-            <w:tcW w:w="2588" w:type="dxa"/>
+            <w:tcW w:w="2405" w:type="dxa"/>
             <w:tcBorders>
               <w:left w:val="nil"/>
               <w:right w:val="nil"/>
@@ -19082,7 +19070,7 @@
         </w:tc>
         <w:tc>
           <w:tcPr>
-            <w:tcW w:w="2005" w:type="dxa"/>
+            <w:tcW w:w="1276" w:type="dxa"/>
             <w:tcBorders>
               <w:left w:val="nil"/>
               <w:right w:val="nil"/>
@@ -19107,7 +19095,7 @@
         </w:tc>
         <w:tc>
           <w:tcPr>
-            <w:tcW w:w="3907" w:type="dxa"/>
+            <w:tcW w:w="3827" w:type="dxa"/>
             <w:tcBorders>
               <w:left w:val="nil"/>
               <w:right w:val="nil"/>
@@ -19132,7 +19120,7 @@
         </w:tc>
         <w:tc>
           <w:tcPr>
-            <w:tcW w:w="6629" w:type="dxa"/>
+            <w:tcW w:w="7621" w:type="dxa"/>
             <w:tcBorders>
               <w:left w:val="nil"/>
               <w:right w:val="nil"/>
@@ -19173,7 +19161,7 @@
       <w:tr>
         <w:tc>
           <w:tcPr>
-            <w:tcW w:w="2588" w:type="dxa"/>
+            <w:tcW w:w="2405" w:type="dxa"/>
             <w:tcBorders>
               <w:left w:val="nil"/>
               <w:right w:val="nil"/>
@@ -19198,7 +19186,7 @@
         </w:tc>
         <w:tc>
           <w:tcPr>
-            <w:tcW w:w="2005" w:type="dxa"/>
+            <w:tcW w:w="1276" w:type="dxa"/>
             <w:tcBorders>
               <w:left w:val="nil"/>
               <w:right w:val="nil"/>
@@ -19223,7 +19211,7 @@
         </w:tc>
         <w:tc>
           <w:tcPr>
-            <w:tcW w:w="3907" w:type="dxa"/>
+            <w:tcW w:w="3827" w:type="dxa"/>
             <w:tcBorders>
               <w:left w:val="nil"/>
               <w:right w:val="nil"/>
@@ -19248,7 +19236,7 @@
         </w:tc>
         <w:tc>
           <w:tcPr>
-            <w:tcW w:w="6629" w:type="dxa"/>
+            <w:tcW w:w="7621" w:type="dxa"/>
             <w:tcBorders>
               <w:left w:val="nil"/>
               <w:right w:val="nil"/>
@@ -19290,7 +19278,7 @@
       <w:tr>
         <w:tc>
           <w:tcPr>
-            <w:tcW w:w="2588" w:type="dxa"/>
+            <w:tcW w:w="2405" w:type="dxa"/>
             <w:tcBorders>
               <w:left w:val="nil"/>
               <w:bottom w:val="nil"/>
@@ -19316,7 +19304,7 @@
         </w:tc>
         <w:tc>
           <w:tcPr>
-            <w:tcW w:w="2005" w:type="dxa"/>
+            <w:tcW w:w="1276" w:type="dxa"/>
             <w:tcBorders>
               <w:left w:val="nil"/>
               <w:bottom w:val="nil"/>
@@ -19342,7 +19330,7 @@
         </w:tc>
         <w:tc>
           <w:tcPr>
-            <w:tcW w:w="3907" w:type="dxa"/>
+            <w:tcW w:w="3827" w:type="dxa"/>
             <w:tcBorders>
               <w:left w:val="nil"/>
               <w:bottom w:val="nil"/>
@@ -19368,7 +19356,7 @@
         </w:tc>
         <w:tc>
           <w:tcPr>
-            <w:tcW w:w="6629" w:type="dxa"/>
+            <w:tcW w:w="7621" w:type="dxa"/>
             <w:tcBorders>
               <w:left w:val="nil"/>
               <w:bottom w:val="nil"/>
@@ -19412,6 +19400,31 @@
         </w:tc>
       </w:tr>
     </w:tbl>
+    <w:p>
+      <w:pPr>
+        <w:pStyle w:val="Overskrift1"/>
+        <w:numPr>
+          <w:ilvl w:val="0"/>
+          <w:numId w:val="0"/>
+        </w:numPr>
+        <w:ind w:left="432"/>
+        <w:rPr>
+          <w:rFonts w:ascii="Helvetica" w:hAnsi="Helvetica"/>
+        </w:rPr>
+      </w:pPr>
+    </w:p>
+    <w:p>
+      <w:pPr>
+        <w:rPr>
+          <w:b/>
+          <w:kern w:val="28"/>
+          <w:sz w:val="24"/>
+        </w:rPr>
+      </w:pPr>
+      <w:r>
+        <w:br w:type="page"/>
+      </w:r>
+    </w:p>
     <w:p>
       <w:pPr>
         <w:pStyle w:val="Overskrift1"/>
@@ -19423,6 +19436,7 @@
         <w:rPr>
           <w:rFonts w:ascii="Helvetica" w:hAnsi="Helvetica"/>
         </w:rPr>
+        <w:lastRenderedPageBreak/>
         <w:t>Additional Documentation</w:t>
       </w:r>
     </w:p>
@@ -19458,6 +19472,8 @@
         <w:t>.</w:t>
       </w:r>
     </w:p>
+    <w:p/>
+    <w:p/>
     <w:p>
       <w:pPr>
         <w:pStyle w:val="Overskrift1"/>
@@ -19558,6 +19574,17 @@
       <w:r>
         <w:t>See the UVVM Essential Mechanisms located in uvvm_vvc_framework/doc for information about compile scripts.</w:t>
       </w:r>
+    </w:p>
+    <w:p>
+      <w:pPr>
+        <w:tabs>
+          <w:tab w:val="left" w:pos="1843"/>
+        </w:tabs>
+        <w:rPr>
+          <w:sz w:val="20"/>
+          <w:szCs w:val="22"/>
+        </w:rPr>
+      </w:pPr>
     </w:p>
     <w:p>
       <w:pPr>
@@ -21236,27 +21263,7 @@
               <w:sz w:val="14"/>
               <w:lang w:val="sq-AL"/>
             </w:rPr>
-            <w:t>Version 2.</w:t>
-          </w:r>
-          <w:r>
-            <w:rPr>
-              <w:rFonts w:ascii="Helvetica" w:hAnsi="Helvetica" w:cs="Arial"/>
-              <w:b/>
-              <w:color w:val="1381C4"/>
-              <w:sz w:val="14"/>
-              <w:lang w:val="sq-AL"/>
-            </w:rPr>
-            <w:t>6</w:t>
-          </w:r>
-          <w:r>
-            <w:rPr>
-              <w:rFonts w:ascii="Helvetica" w:hAnsi="Helvetica" w:cs="Arial"/>
-              <w:b/>
-              <w:color w:val="1381C4"/>
-              <w:sz w:val="14"/>
-              <w:lang w:val="sq-AL"/>
-            </w:rPr>
-            <w:t>.x</w:t>
+            <w:t>Version 2.6.x</w:t>
           </w:r>
           <w:r>
             <w:rPr>
@@ -21302,7 +21309,7 @@
               <w:sz w:val="14"/>
               <w:lang w:val="en-US"/>
             </w:rPr>
-            <w:t>2020-03-29</w:t>
+            <w:t>2020-05-08</w:t>
           </w:r>
           <w:r>
             <w:rPr>

</xml_diff>

<commit_message>
RELEASE: updated CHANGES.TXT, VERSION.TXT, docx and PDFs for all modules.
</commit_message>
<xml_diff>
--- a/bitvis_vip_avalon_mm/doc/avalon_mm_bfm_QuickRef.docx
+++ b/bitvis_vip_avalon_mm/doc/avalon_mm_bfm_QuickRef.docx
@@ -1,6 +1,6 @@
 
 <file path=word/document.xml><?xml version="1.0" encoding="utf-8"?>
-<w:document xmlns:wpc="http://schemas.microsoft.com/office/word/2010/wordprocessingCanvas" xmlns:cx="http://schemas.microsoft.com/office/drawing/2014/chartex" xmlns:cx1="http://schemas.microsoft.com/office/drawing/2015/9/8/chartex" xmlns:cx2="http://schemas.microsoft.com/office/drawing/2015/10/21/chartex" xmlns:cx3="http://schemas.microsoft.com/office/drawing/2016/5/9/chartex" xmlns:cx4="http://schemas.microsoft.com/office/drawing/2016/5/10/chartex" xmlns:cx5="http://schemas.microsoft.com/office/drawing/2016/5/11/chartex" xmlns:cx6="http://schemas.microsoft.com/office/drawing/2016/5/12/chartex" xmlns:cx7="http://schemas.microsoft.com/office/drawing/2016/5/13/chartex" xmlns:cx8="http://schemas.microsoft.com/office/drawing/2016/5/14/chartex" xmlns:mc="http://schemas.openxmlformats.org/markup-compatibility/2006" xmlns:aink="http://schemas.microsoft.com/office/drawing/2016/ink" xmlns:am3d="http://schemas.microsoft.com/office/drawing/2017/model3d" xmlns:o="urn:schemas-microsoft-com:office:office" xmlns:r="http://schemas.openxmlformats.org/officeDocument/2006/relationships" xmlns:m="http://schemas.openxmlformats.org/officeDocument/2006/math" xmlns:v="urn:schemas-microsoft-com:vml" xmlns:wp14="http://schemas.microsoft.com/office/word/2010/wordprocessingDrawing" xmlns:wp="http://schemas.openxmlformats.org/drawingml/2006/wordprocessingDrawing" xmlns:w10="urn:schemas-microsoft-com:office:word" xmlns:w="http://schemas.openxmlformats.org/wordprocessingml/2006/main" xmlns:w14="http://schemas.microsoft.com/office/word/2010/wordml" xmlns:w15="http://schemas.microsoft.com/office/word/2012/wordml" xmlns:w16cid="http://schemas.microsoft.com/office/word/2016/wordml/cid" xmlns:w16se="http://schemas.microsoft.com/office/word/2015/wordml/symex" xmlns:wpg="http://schemas.microsoft.com/office/word/2010/wordprocessingGroup" xmlns:wpi="http://schemas.microsoft.com/office/word/2010/wordprocessingInk" xmlns:wne="http://schemas.microsoft.com/office/word/2006/wordml" xmlns:wps="http://schemas.microsoft.com/office/word/2010/wordprocessingShape" mc:Ignorable="w14 w15 w16se w16cid wp14">
+<w:document xmlns:wpc="http://schemas.microsoft.com/office/word/2010/wordprocessingCanvas" xmlns:cx="http://schemas.microsoft.com/office/drawing/2014/chartex" xmlns:cx1="http://schemas.microsoft.com/office/drawing/2015/9/8/chartex" xmlns:cx2="http://schemas.microsoft.com/office/drawing/2015/10/21/chartex" xmlns:cx3="http://schemas.microsoft.com/office/drawing/2016/5/9/chartex" xmlns:cx4="http://schemas.microsoft.com/office/drawing/2016/5/10/chartex" xmlns:cx5="http://schemas.microsoft.com/office/drawing/2016/5/11/chartex" xmlns:cx6="http://schemas.microsoft.com/office/drawing/2016/5/12/chartex" xmlns:cx7="http://schemas.microsoft.com/office/drawing/2016/5/13/chartex" xmlns:cx8="http://schemas.microsoft.com/office/drawing/2016/5/14/chartex" xmlns:mc="http://schemas.openxmlformats.org/markup-compatibility/2006" xmlns:aink="http://schemas.microsoft.com/office/drawing/2016/ink" xmlns:am3d="http://schemas.microsoft.com/office/drawing/2017/model3d" xmlns:o="urn:schemas-microsoft-com:office:office" xmlns:r="http://schemas.openxmlformats.org/officeDocument/2006/relationships" xmlns:m="http://schemas.openxmlformats.org/officeDocument/2006/math" xmlns:v="urn:schemas-microsoft-com:vml" xmlns:wp14="http://schemas.microsoft.com/office/word/2010/wordprocessingDrawing" xmlns:wp="http://schemas.openxmlformats.org/drawingml/2006/wordprocessingDrawing" xmlns:w10="urn:schemas-microsoft-com:office:word" xmlns:w="http://schemas.openxmlformats.org/wordprocessingml/2006/main" xmlns:w14="http://schemas.microsoft.com/office/word/2010/wordml" xmlns:w15="http://schemas.microsoft.com/office/word/2012/wordml" xmlns:w16cex="http://schemas.microsoft.com/office/word/2018/wordml/cex" xmlns:w16cid="http://schemas.microsoft.com/office/word/2016/wordml/cid" xmlns:w16="http://schemas.microsoft.com/office/word/2018/wordml" xmlns:w16se="http://schemas.microsoft.com/office/word/2015/wordml/symex" xmlns:wpg="http://schemas.microsoft.com/office/word/2010/wordprocessingGroup" xmlns:wpi="http://schemas.microsoft.com/office/word/2010/wordprocessingInk" xmlns:wne="http://schemas.microsoft.com/office/word/2006/wordml" xmlns:wps="http://schemas.microsoft.com/office/word/2010/wordprocessingShape" mc:Ignorable="w14 w15 w16se w16cid w16 w16cex wp14">
   <w:body>
     <w:p>
       <w:pPr>
@@ -20963,7 +20963,7 @@
 </file>
 
 <file path=word/endnotes.xml><?xml version="1.0" encoding="utf-8"?>
-<w:endnotes xmlns:wpc="http://schemas.microsoft.com/office/word/2010/wordprocessingCanvas" xmlns:cx="http://schemas.microsoft.com/office/drawing/2014/chartex" xmlns:cx1="http://schemas.microsoft.com/office/drawing/2015/9/8/chartex" xmlns:cx2="http://schemas.microsoft.com/office/drawing/2015/10/21/chartex" xmlns:cx3="http://schemas.microsoft.com/office/drawing/2016/5/9/chartex" xmlns:cx4="http://schemas.microsoft.com/office/drawing/2016/5/10/chartex" xmlns:cx5="http://schemas.microsoft.com/office/drawing/2016/5/11/chartex" xmlns:cx6="http://schemas.microsoft.com/office/drawing/2016/5/12/chartex" xmlns:cx7="http://schemas.microsoft.com/office/drawing/2016/5/13/chartex" xmlns:cx8="http://schemas.microsoft.com/office/drawing/2016/5/14/chartex" xmlns:mc="http://schemas.openxmlformats.org/markup-compatibility/2006" xmlns:aink="http://schemas.microsoft.com/office/drawing/2016/ink" xmlns:am3d="http://schemas.microsoft.com/office/drawing/2017/model3d" xmlns:o="urn:schemas-microsoft-com:office:office" xmlns:r="http://schemas.openxmlformats.org/officeDocument/2006/relationships" xmlns:m="http://schemas.openxmlformats.org/officeDocument/2006/math" xmlns:v="urn:schemas-microsoft-com:vml" xmlns:wp14="http://schemas.microsoft.com/office/word/2010/wordprocessingDrawing" xmlns:wp="http://schemas.openxmlformats.org/drawingml/2006/wordprocessingDrawing" xmlns:w10="urn:schemas-microsoft-com:office:word" xmlns:w="http://schemas.openxmlformats.org/wordprocessingml/2006/main" xmlns:w14="http://schemas.microsoft.com/office/word/2010/wordml" xmlns:w15="http://schemas.microsoft.com/office/word/2012/wordml" xmlns:w16cid="http://schemas.microsoft.com/office/word/2016/wordml/cid" xmlns:w16se="http://schemas.microsoft.com/office/word/2015/wordml/symex" xmlns:wpg="http://schemas.microsoft.com/office/word/2010/wordprocessingGroup" xmlns:wpi="http://schemas.microsoft.com/office/word/2010/wordprocessingInk" xmlns:wne="http://schemas.microsoft.com/office/word/2006/wordml" xmlns:wps="http://schemas.microsoft.com/office/word/2010/wordprocessingShape" mc:Ignorable="w14 w15 w16se w16cid wp14">
+<w:endnotes xmlns:wpc="http://schemas.microsoft.com/office/word/2010/wordprocessingCanvas" xmlns:cx="http://schemas.microsoft.com/office/drawing/2014/chartex" xmlns:cx1="http://schemas.microsoft.com/office/drawing/2015/9/8/chartex" xmlns:cx2="http://schemas.microsoft.com/office/drawing/2015/10/21/chartex" xmlns:cx3="http://schemas.microsoft.com/office/drawing/2016/5/9/chartex" xmlns:cx4="http://schemas.microsoft.com/office/drawing/2016/5/10/chartex" xmlns:cx5="http://schemas.microsoft.com/office/drawing/2016/5/11/chartex" xmlns:cx6="http://schemas.microsoft.com/office/drawing/2016/5/12/chartex" xmlns:cx7="http://schemas.microsoft.com/office/drawing/2016/5/13/chartex" xmlns:cx8="http://schemas.microsoft.com/office/drawing/2016/5/14/chartex" xmlns:mc="http://schemas.openxmlformats.org/markup-compatibility/2006" xmlns:aink="http://schemas.microsoft.com/office/drawing/2016/ink" xmlns:am3d="http://schemas.microsoft.com/office/drawing/2017/model3d" xmlns:o="urn:schemas-microsoft-com:office:office" xmlns:r="http://schemas.openxmlformats.org/officeDocument/2006/relationships" xmlns:m="http://schemas.openxmlformats.org/officeDocument/2006/math" xmlns:v="urn:schemas-microsoft-com:vml" xmlns:wp14="http://schemas.microsoft.com/office/word/2010/wordprocessingDrawing" xmlns:wp="http://schemas.openxmlformats.org/drawingml/2006/wordprocessingDrawing" xmlns:w10="urn:schemas-microsoft-com:office:word" xmlns:w="http://schemas.openxmlformats.org/wordprocessingml/2006/main" xmlns:w14="http://schemas.microsoft.com/office/word/2010/wordml" xmlns:w15="http://schemas.microsoft.com/office/word/2012/wordml" xmlns:w16cex="http://schemas.microsoft.com/office/word/2018/wordml/cex" xmlns:w16cid="http://schemas.microsoft.com/office/word/2016/wordml/cid" xmlns:w16="http://schemas.microsoft.com/office/word/2018/wordml" xmlns:w16se="http://schemas.microsoft.com/office/word/2015/wordml/symex" xmlns:wpg="http://schemas.microsoft.com/office/word/2010/wordprocessingGroup" xmlns:wpi="http://schemas.microsoft.com/office/word/2010/wordprocessingInk" xmlns:wne="http://schemas.microsoft.com/office/word/2006/wordml" xmlns:wps="http://schemas.microsoft.com/office/word/2010/wordprocessingShape" mc:Ignorable="w14 w15 w16se w16cid w16 w16cex wp14">
   <w:endnote w:type="separator" w:id="-1">
     <w:p>
       <w:pPr>
@@ -21002,7 +21002,7 @@
 </file>
 
 <file path=word/footer1.xml><?xml version="1.0" encoding="utf-8"?>
-<w:ftr xmlns:wpc="http://schemas.microsoft.com/office/word/2010/wordprocessingCanvas" xmlns:cx="http://schemas.microsoft.com/office/drawing/2014/chartex" xmlns:cx1="http://schemas.microsoft.com/office/drawing/2015/9/8/chartex" xmlns:cx2="http://schemas.microsoft.com/office/drawing/2015/10/21/chartex" xmlns:cx3="http://schemas.microsoft.com/office/drawing/2016/5/9/chartex" xmlns:cx4="http://schemas.microsoft.com/office/drawing/2016/5/10/chartex" xmlns:cx5="http://schemas.microsoft.com/office/drawing/2016/5/11/chartex" xmlns:cx6="http://schemas.microsoft.com/office/drawing/2016/5/12/chartex" xmlns:cx7="http://schemas.microsoft.com/office/drawing/2016/5/13/chartex" xmlns:cx8="http://schemas.microsoft.com/office/drawing/2016/5/14/chartex" xmlns:mc="http://schemas.openxmlformats.org/markup-compatibility/2006" xmlns:aink="http://schemas.microsoft.com/office/drawing/2016/ink" xmlns:am3d="http://schemas.microsoft.com/office/drawing/2017/model3d" xmlns:o="urn:schemas-microsoft-com:office:office" xmlns:r="http://schemas.openxmlformats.org/officeDocument/2006/relationships" xmlns:m="http://schemas.openxmlformats.org/officeDocument/2006/math" xmlns:v="urn:schemas-microsoft-com:vml" xmlns:wp14="http://schemas.microsoft.com/office/word/2010/wordprocessingDrawing" xmlns:wp="http://schemas.openxmlformats.org/drawingml/2006/wordprocessingDrawing" xmlns:w10="urn:schemas-microsoft-com:office:word" xmlns:w="http://schemas.openxmlformats.org/wordprocessingml/2006/main" xmlns:w14="http://schemas.microsoft.com/office/word/2010/wordml" xmlns:w15="http://schemas.microsoft.com/office/word/2012/wordml" xmlns:w16cid="http://schemas.microsoft.com/office/word/2016/wordml/cid" xmlns:w16se="http://schemas.microsoft.com/office/word/2015/wordml/symex" xmlns:wpg="http://schemas.microsoft.com/office/word/2010/wordprocessingGroup" xmlns:wpi="http://schemas.microsoft.com/office/word/2010/wordprocessingInk" xmlns:wne="http://schemas.microsoft.com/office/word/2006/wordml" xmlns:wps="http://schemas.microsoft.com/office/word/2010/wordprocessingShape" mc:Ignorable="w14 w15 w16se w16cid wp14">
+<w:ftr xmlns:wpc="http://schemas.microsoft.com/office/word/2010/wordprocessingCanvas" xmlns:cx="http://schemas.microsoft.com/office/drawing/2014/chartex" xmlns:cx1="http://schemas.microsoft.com/office/drawing/2015/9/8/chartex" xmlns:cx2="http://schemas.microsoft.com/office/drawing/2015/10/21/chartex" xmlns:cx3="http://schemas.microsoft.com/office/drawing/2016/5/9/chartex" xmlns:cx4="http://schemas.microsoft.com/office/drawing/2016/5/10/chartex" xmlns:cx5="http://schemas.microsoft.com/office/drawing/2016/5/11/chartex" xmlns:cx6="http://schemas.microsoft.com/office/drawing/2016/5/12/chartex" xmlns:cx7="http://schemas.microsoft.com/office/drawing/2016/5/13/chartex" xmlns:cx8="http://schemas.microsoft.com/office/drawing/2016/5/14/chartex" xmlns:mc="http://schemas.openxmlformats.org/markup-compatibility/2006" xmlns:aink="http://schemas.microsoft.com/office/drawing/2016/ink" xmlns:am3d="http://schemas.microsoft.com/office/drawing/2017/model3d" xmlns:o="urn:schemas-microsoft-com:office:office" xmlns:r="http://schemas.openxmlformats.org/officeDocument/2006/relationships" xmlns:m="http://schemas.openxmlformats.org/officeDocument/2006/math" xmlns:v="urn:schemas-microsoft-com:vml" xmlns:wp14="http://schemas.microsoft.com/office/word/2010/wordprocessingDrawing" xmlns:wp="http://schemas.openxmlformats.org/drawingml/2006/wordprocessingDrawing" xmlns:w10="urn:schemas-microsoft-com:office:word" xmlns:w="http://schemas.openxmlformats.org/wordprocessingml/2006/main" xmlns:w14="http://schemas.microsoft.com/office/word/2010/wordml" xmlns:w15="http://schemas.microsoft.com/office/word/2012/wordml" xmlns:w16cex="http://schemas.microsoft.com/office/word/2018/wordml/cex" xmlns:w16cid="http://schemas.microsoft.com/office/word/2016/wordml/cid" xmlns:w16="http://schemas.microsoft.com/office/word/2018/wordml" xmlns:w16se="http://schemas.microsoft.com/office/word/2015/wordml/symex" xmlns:wpg="http://schemas.microsoft.com/office/word/2010/wordprocessingGroup" xmlns:wpi="http://schemas.microsoft.com/office/word/2010/wordprocessingInk" xmlns:wne="http://schemas.microsoft.com/office/word/2006/wordml" xmlns:wps="http://schemas.microsoft.com/office/word/2010/wordprocessingShape" mc:Ignorable="w14 w15 w16se w16cid w16 w16cex wp14">
   <w:p>
     <w:pPr>
       <w:pStyle w:val="Bunntekst"/>
@@ -21040,7 +21040,7 @@
 </file>
 
 <file path=word/footer2.xml><?xml version="1.0" encoding="utf-8"?>
-<w:ftr xmlns:wpc="http://schemas.microsoft.com/office/word/2010/wordprocessingCanvas" xmlns:cx="http://schemas.microsoft.com/office/drawing/2014/chartex" xmlns:cx1="http://schemas.microsoft.com/office/drawing/2015/9/8/chartex" xmlns:cx2="http://schemas.microsoft.com/office/drawing/2015/10/21/chartex" xmlns:cx3="http://schemas.microsoft.com/office/drawing/2016/5/9/chartex" xmlns:cx4="http://schemas.microsoft.com/office/drawing/2016/5/10/chartex" xmlns:cx5="http://schemas.microsoft.com/office/drawing/2016/5/11/chartex" xmlns:cx6="http://schemas.microsoft.com/office/drawing/2016/5/12/chartex" xmlns:cx7="http://schemas.microsoft.com/office/drawing/2016/5/13/chartex" xmlns:cx8="http://schemas.microsoft.com/office/drawing/2016/5/14/chartex" xmlns:mc="http://schemas.openxmlformats.org/markup-compatibility/2006" xmlns:aink="http://schemas.microsoft.com/office/drawing/2016/ink" xmlns:am3d="http://schemas.microsoft.com/office/drawing/2017/model3d" xmlns:o="urn:schemas-microsoft-com:office:office" xmlns:r="http://schemas.openxmlformats.org/officeDocument/2006/relationships" xmlns:m="http://schemas.openxmlformats.org/officeDocument/2006/math" xmlns:v="urn:schemas-microsoft-com:vml" xmlns:wp14="http://schemas.microsoft.com/office/word/2010/wordprocessingDrawing" xmlns:wp="http://schemas.openxmlformats.org/drawingml/2006/wordprocessingDrawing" xmlns:w10="urn:schemas-microsoft-com:office:word" xmlns:w="http://schemas.openxmlformats.org/wordprocessingml/2006/main" xmlns:w14="http://schemas.microsoft.com/office/word/2010/wordml" xmlns:w15="http://schemas.microsoft.com/office/word/2012/wordml" xmlns:w16cid="http://schemas.microsoft.com/office/word/2016/wordml/cid" xmlns:w16se="http://schemas.microsoft.com/office/word/2015/wordml/symex" xmlns:wpg="http://schemas.microsoft.com/office/word/2010/wordprocessingGroup" xmlns:wpi="http://schemas.microsoft.com/office/word/2010/wordprocessingInk" xmlns:wne="http://schemas.microsoft.com/office/word/2006/wordml" xmlns:wps="http://schemas.microsoft.com/office/word/2010/wordprocessingShape" mc:Ignorable="w14 w15 w16se w16cid wp14">
+<w:ftr xmlns:wpc="http://schemas.microsoft.com/office/word/2010/wordprocessingCanvas" xmlns:cx="http://schemas.microsoft.com/office/drawing/2014/chartex" xmlns:cx1="http://schemas.microsoft.com/office/drawing/2015/9/8/chartex" xmlns:cx2="http://schemas.microsoft.com/office/drawing/2015/10/21/chartex" xmlns:cx3="http://schemas.microsoft.com/office/drawing/2016/5/9/chartex" xmlns:cx4="http://schemas.microsoft.com/office/drawing/2016/5/10/chartex" xmlns:cx5="http://schemas.microsoft.com/office/drawing/2016/5/11/chartex" xmlns:cx6="http://schemas.microsoft.com/office/drawing/2016/5/12/chartex" xmlns:cx7="http://schemas.microsoft.com/office/drawing/2016/5/13/chartex" xmlns:cx8="http://schemas.microsoft.com/office/drawing/2016/5/14/chartex" xmlns:mc="http://schemas.openxmlformats.org/markup-compatibility/2006" xmlns:aink="http://schemas.microsoft.com/office/drawing/2016/ink" xmlns:am3d="http://schemas.microsoft.com/office/drawing/2017/model3d" xmlns:o="urn:schemas-microsoft-com:office:office" xmlns:r="http://schemas.openxmlformats.org/officeDocument/2006/relationships" xmlns:m="http://schemas.openxmlformats.org/officeDocument/2006/math" xmlns:v="urn:schemas-microsoft-com:vml" xmlns:wp14="http://schemas.microsoft.com/office/word/2010/wordprocessingDrawing" xmlns:wp="http://schemas.openxmlformats.org/drawingml/2006/wordprocessingDrawing" xmlns:w10="urn:schemas-microsoft-com:office:word" xmlns:w="http://schemas.openxmlformats.org/wordprocessingml/2006/main" xmlns:w14="http://schemas.microsoft.com/office/word/2010/wordml" xmlns:w15="http://schemas.microsoft.com/office/word/2012/wordml" xmlns:w16cex="http://schemas.microsoft.com/office/word/2018/wordml/cex" xmlns:w16cid="http://schemas.microsoft.com/office/word/2016/wordml/cid" xmlns:w16="http://schemas.microsoft.com/office/word/2018/wordml" xmlns:w16se="http://schemas.microsoft.com/office/word/2015/wordml/symex" xmlns:wpg="http://schemas.microsoft.com/office/word/2010/wordprocessingGroup" xmlns:wpi="http://schemas.microsoft.com/office/word/2010/wordprocessingInk" xmlns:wne="http://schemas.microsoft.com/office/word/2006/wordml" xmlns:wps="http://schemas.microsoft.com/office/word/2010/wordprocessingShape" mc:Ignorable="w14 w15 w16se w16cid w16 w16cex wp14">
   <w:p>
     <w:pPr>
       <w:pStyle w:val="Bunntekst"/>
@@ -21263,7 +21263,27 @@
               <w:sz w:val="14"/>
               <w:lang w:val="sq-AL"/>
             </w:rPr>
-            <w:t>Version 2.6.x</w:t>
+            <w:t>Version 2.</w:t>
+          </w:r>
+          <w:r>
+            <w:rPr>
+              <w:rFonts w:ascii="Helvetica" w:hAnsi="Helvetica" w:cs="Arial"/>
+              <w:b/>
+              <w:color w:val="1381C4"/>
+              <w:sz w:val="14"/>
+              <w:lang w:val="sq-AL"/>
+            </w:rPr>
+            <w:t>7</w:t>
+          </w:r>
+          <w:r>
+            <w:rPr>
+              <w:rFonts w:ascii="Helvetica" w:hAnsi="Helvetica" w:cs="Arial"/>
+              <w:b/>
+              <w:color w:val="1381C4"/>
+              <w:sz w:val="14"/>
+              <w:lang w:val="sq-AL"/>
+            </w:rPr>
+            <w:t>.x</w:t>
           </w:r>
           <w:r>
             <w:rPr>
@@ -21309,7 +21329,7 @@
               <w:sz w:val="14"/>
               <w:lang w:val="en-US"/>
             </w:rPr>
-            <w:t>2020-05-08</w:t>
+            <w:t>2020-05-19</w:t>
           </w:r>
           <w:r>
             <w:rPr>
@@ -21423,7 +21443,7 @@
 </file>
 
 <file path=word/footer3.xml><?xml version="1.0" encoding="utf-8"?>
-<w:ftr xmlns:wpc="http://schemas.microsoft.com/office/word/2010/wordprocessingCanvas" xmlns:cx="http://schemas.microsoft.com/office/drawing/2014/chartex" xmlns:cx1="http://schemas.microsoft.com/office/drawing/2015/9/8/chartex" xmlns:cx2="http://schemas.microsoft.com/office/drawing/2015/10/21/chartex" xmlns:cx3="http://schemas.microsoft.com/office/drawing/2016/5/9/chartex" xmlns:cx4="http://schemas.microsoft.com/office/drawing/2016/5/10/chartex" xmlns:cx5="http://schemas.microsoft.com/office/drawing/2016/5/11/chartex" xmlns:cx6="http://schemas.microsoft.com/office/drawing/2016/5/12/chartex" xmlns:cx7="http://schemas.microsoft.com/office/drawing/2016/5/13/chartex" xmlns:cx8="http://schemas.microsoft.com/office/drawing/2016/5/14/chartex" xmlns:mc="http://schemas.openxmlformats.org/markup-compatibility/2006" xmlns:aink="http://schemas.microsoft.com/office/drawing/2016/ink" xmlns:am3d="http://schemas.microsoft.com/office/drawing/2017/model3d" xmlns:o="urn:schemas-microsoft-com:office:office" xmlns:r="http://schemas.openxmlformats.org/officeDocument/2006/relationships" xmlns:m="http://schemas.openxmlformats.org/officeDocument/2006/math" xmlns:v="urn:schemas-microsoft-com:vml" xmlns:wp14="http://schemas.microsoft.com/office/word/2010/wordprocessingDrawing" xmlns:wp="http://schemas.openxmlformats.org/drawingml/2006/wordprocessingDrawing" xmlns:w10="urn:schemas-microsoft-com:office:word" xmlns:w="http://schemas.openxmlformats.org/wordprocessingml/2006/main" xmlns:w14="http://schemas.microsoft.com/office/word/2010/wordml" xmlns:w15="http://schemas.microsoft.com/office/word/2012/wordml" xmlns:w16cid="http://schemas.microsoft.com/office/word/2016/wordml/cid" xmlns:w16se="http://schemas.microsoft.com/office/word/2015/wordml/symex" xmlns:wpg="http://schemas.microsoft.com/office/word/2010/wordprocessingGroup" xmlns:wpi="http://schemas.microsoft.com/office/word/2010/wordprocessingInk" xmlns:wne="http://schemas.microsoft.com/office/word/2006/wordml" xmlns:wps="http://schemas.microsoft.com/office/word/2010/wordprocessingShape" mc:Ignorable="w14 w15 w16se w16cid wp14">
+<w:ftr xmlns:wpc="http://schemas.microsoft.com/office/word/2010/wordprocessingCanvas" xmlns:cx="http://schemas.microsoft.com/office/drawing/2014/chartex" xmlns:cx1="http://schemas.microsoft.com/office/drawing/2015/9/8/chartex" xmlns:cx2="http://schemas.microsoft.com/office/drawing/2015/10/21/chartex" xmlns:cx3="http://schemas.microsoft.com/office/drawing/2016/5/9/chartex" xmlns:cx4="http://schemas.microsoft.com/office/drawing/2016/5/10/chartex" xmlns:cx5="http://schemas.microsoft.com/office/drawing/2016/5/11/chartex" xmlns:cx6="http://schemas.microsoft.com/office/drawing/2016/5/12/chartex" xmlns:cx7="http://schemas.microsoft.com/office/drawing/2016/5/13/chartex" xmlns:cx8="http://schemas.microsoft.com/office/drawing/2016/5/14/chartex" xmlns:mc="http://schemas.openxmlformats.org/markup-compatibility/2006" xmlns:aink="http://schemas.microsoft.com/office/drawing/2016/ink" xmlns:am3d="http://schemas.microsoft.com/office/drawing/2017/model3d" xmlns:o="urn:schemas-microsoft-com:office:office" xmlns:r="http://schemas.openxmlformats.org/officeDocument/2006/relationships" xmlns:m="http://schemas.openxmlformats.org/officeDocument/2006/math" xmlns:v="urn:schemas-microsoft-com:vml" xmlns:wp14="http://schemas.microsoft.com/office/word/2010/wordprocessingDrawing" xmlns:wp="http://schemas.openxmlformats.org/drawingml/2006/wordprocessingDrawing" xmlns:w10="urn:schemas-microsoft-com:office:word" xmlns:w="http://schemas.openxmlformats.org/wordprocessingml/2006/main" xmlns:w14="http://schemas.microsoft.com/office/word/2010/wordml" xmlns:w15="http://schemas.microsoft.com/office/word/2012/wordml" xmlns:w16cex="http://schemas.microsoft.com/office/word/2018/wordml/cex" xmlns:w16cid="http://schemas.microsoft.com/office/word/2016/wordml/cid" xmlns:w16="http://schemas.microsoft.com/office/word/2018/wordml" xmlns:w16se="http://schemas.microsoft.com/office/word/2015/wordml/symex" xmlns:wpg="http://schemas.microsoft.com/office/word/2010/wordprocessingGroup" xmlns:wpi="http://schemas.microsoft.com/office/word/2010/wordprocessingInk" xmlns:wne="http://schemas.microsoft.com/office/word/2006/wordml" xmlns:wps="http://schemas.microsoft.com/office/word/2010/wordprocessingShape" mc:Ignorable="w14 w15 w16se w16cid w16 w16cex wp14">
   <w:p>
     <w:pPr>
       <w:rPr>
@@ -21661,7 +21681,7 @@
 </file>
 
 <file path=word/footnotes.xml><?xml version="1.0" encoding="utf-8"?>
-<w:footnotes xmlns:wpc="http://schemas.microsoft.com/office/word/2010/wordprocessingCanvas" xmlns:cx="http://schemas.microsoft.com/office/drawing/2014/chartex" xmlns:cx1="http://schemas.microsoft.com/office/drawing/2015/9/8/chartex" xmlns:cx2="http://schemas.microsoft.com/office/drawing/2015/10/21/chartex" xmlns:cx3="http://schemas.microsoft.com/office/drawing/2016/5/9/chartex" xmlns:cx4="http://schemas.microsoft.com/office/drawing/2016/5/10/chartex" xmlns:cx5="http://schemas.microsoft.com/office/drawing/2016/5/11/chartex" xmlns:cx6="http://schemas.microsoft.com/office/drawing/2016/5/12/chartex" xmlns:cx7="http://schemas.microsoft.com/office/drawing/2016/5/13/chartex" xmlns:cx8="http://schemas.microsoft.com/office/drawing/2016/5/14/chartex" xmlns:mc="http://schemas.openxmlformats.org/markup-compatibility/2006" xmlns:aink="http://schemas.microsoft.com/office/drawing/2016/ink" xmlns:am3d="http://schemas.microsoft.com/office/drawing/2017/model3d" xmlns:o="urn:schemas-microsoft-com:office:office" xmlns:r="http://schemas.openxmlformats.org/officeDocument/2006/relationships" xmlns:m="http://schemas.openxmlformats.org/officeDocument/2006/math" xmlns:v="urn:schemas-microsoft-com:vml" xmlns:wp14="http://schemas.microsoft.com/office/word/2010/wordprocessingDrawing" xmlns:wp="http://schemas.openxmlformats.org/drawingml/2006/wordprocessingDrawing" xmlns:w10="urn:schemas-microsoft-com:office:word" xmlns:w="http://schemas.openxmlformats.org/wordprocessingml/2006/main" xmlns:w14="http://schemas.microsoft.com/office/word/2010/wordml" xmlns:w15="http://schemas.microsoft.com/office/word/2012/wordml" xmlns:w16cid="http://schemas.microsoft.com/office/word/2016/wordml/cid" xmlns:w16se="http://schemas.microsoft.com/office/word/2015/wordml/symex" xmlns:wpg="http://schemas.microsoft.com/office/word/2010/wordprocessingGroup" xmlns:wpi="http://schemas.microsoft.com/office/word/2010/wordprocessingInk" xmlns:wne="http://schemas.microsoft.com/office/word/2006/wordml" xmlns:wps="http://schemas.microsoft.com/office/word/2010/wordprocessingShape" mc:Ignorable="w14 w15 w16se w16cid wp14">
+<w:footnotes xmlns:wpc="http://schemas.microsoft.com/office/word/2010/wordprocessingCanvas" xmlns:cx="http://schemas.microsoft.com/office/drawing/2014/chartex" xmlns:cx1="http://schemas.microsoft.com/office/drawing/2015/9/8/chartex" xmlns:cx2="http://schemas.microsoft.com/office/drawing/2015/10/21/chartex" xmlns:cx3="http://schemas.microsoft.com/office/drawing/2016/5/9/chartex" xmlns:cx4="http://schemas.microsoft.com/office/drawing/2016/5/10/chartex" xmlns:cx5="http://schemas.microsoft.com/office/drawing/2016/5/11/chartex" xmlns:cx6="http://schemas.microsoft.com/office/drawing/2016/5/12/chartex" xmlns:cx7="http://schemas.microsoft.com/office/drawing/2016/5/13/chartex" xmlns:cx8="http://schemas.microsoft.com/office/drawing/2016/5/14/chartex" xmlns:mc="http://schemas.openxmlformats.org/markup-compatibility/2006" xmlns:aink="http://schemas.microsoft.com/office/drawing/2016/ink" xmlns:am3d="http://schemas.microsoft.com/office/drawing/2017/model3d" xmlns:o="urn:schemas-microsoft-com:office:office" xmlns:r="http://schemas.openxmlformats.org/officeDocument/2006/relationships" xmlns:m="http://schemas.openxmlformats.org/officeDocument/2006/math" xmlns:v="urn:schemas-microsoft-com:vml" xmlns:wp14="http://schemas.microsoft.com/office/word/2010/wordprocessingDrawing" xmlns:wp="http://schemas.openxmlformats.org/drawingml/2006/wordprocessingDrawing" xmlns:w10="urn:schemas-microsoft-com:office:word" xmlns:w="http://schemas.openxmlformats.org/wordprocessingml/2006/main" xmlns:w14="http://schemas.microsoft.com/office/word/2010/wordml" xmlns:w15="http://schemas.microsoft.com/office/word/2012/wordml" xmlns:w16cex="http://schemas.microsoft.com/office/word/2018/wordml/cex" xmlns:w16cid="http://schemas.microsoft.com/office/word/2016/wordml/cid" xmlns:w16="http://schemas.microsoft.com/office/word/2018/wordml" xmlns:w16se="http://schemas.microsoft.com/office/word/2015/wordml/symex" xmlns:wpg="http://schemas.microsoft.com/office/word/2010/wordprocessingGroup" xmlns:wpi="http://schemas.microsoft.com/office/word/2010/wordprocessingInk" xmlns:wne="http://schemas.microsoft.com/office/word/2006/wordml" xmlns:wps="http://schemas.microsoft.com/office/word/2010/wordprocessingShape" mc:Ignorable="w14 w15 w16se w16cid w16 w16cex wp14">
   <w:footnote w:type="separator" w:id="-1">
     <w:p>
       <w:pPr>
@@ -21700,7 +21720,7 @@
 </file>
 
 <file path=word/header1.xml><?xml version="1.0" encoding="utf-8"?>
-<w:hdr xmlns:wpc="http://schemas.microsoft.com/office/word/2010/wordprocessingCanvas" xmlns:cx="http://schemas.microsoft.com/office/drawing/2014/chartex" xmlns:cx1="http://schemas.microsoft.com/office/drawing/2015/9/8/chartex" xmlns:cx2="http://schemas.microsoft.com/office/drawing/2015/10/21/chartex" xmlns:cx3="http://schemas.microsoft.com/office/drawing/2016/5/9/chartex" xmlns:cx4="http://schemas.microsoft.com/office/drawing/2016/5/10/chartex" xmlns:cx5="http://schemas.microsoft.com/office/drawing/2016/5/11/chartex" xmlns:cx6="http://schemas.microsoft.com/office/drawing/2016/5/12/chartex" xmlns:cx7="http://schemas.microsoft.com/office/drawing/2016/5/13/chartex" xmlns:cx8="http://schemas.microsoft.com/office/drawing/2016/5/14/chartex" xmlns:mc="http://schemas.openxmlformats.org/markup-compatibility/2006" xmlns:aink="http://schemas.microsoft.com/office/drawing/2016/ink" xmlns:am3d="http://schemas.microsoft.com/office/drawing/2017/model3d" xmlns:o="urn:schemas-microsoft-com:office:office" xmlns:r="http://schemas.openxmlformats.org/officeDocument/2006/relationships" xmlns:m="http://schemas.openxmlformats.org/officeDocument/2006/math" xmlns:v="urn:schemas-microsoft-com:vml" xmlns:wp14="http://schemas.microsoft.com/office/word/2010/wordprocessingDrawing" xmlns:wp="http://schemas.openxmlformats.org/drawingml/2006/wordprocessingDrawing" xmlns:w10="urn:schemas-microsoft-com:office:word" xmlns:w="http://schemas.openxmlformats.org/wordprocessingml/2006/main" xmlns:w14="http://schemas.microsoft.com/office/word/2010/wordml" xmlns:w15="http://schemas.microsoft.com/office/word/2012/wordml" xmlns:w16cid="http://schemas.microsoft.com/office/word/2016/wordml/cid" xmlns:w16se="http://schemas.microsoft.com/office/word/2015/wordml/symex" xmlns:wpg="http://schemas.microsoft.com/office/word/2010/wordprocessingGroup" xmlns:wpi="http://schemas.microsoft.com/office/word/2010/wordprocessingInk" xmlns:wne="http://schemas.microsoft.com/office/word/2006/wordml" xmlns:wps="http://schemas.microsoft.com/office/word/2010/wordprocessingShape" mc:Ignorable="w14 w15 w16se w16cid wp14">
+<w:hdr xmlns:wpc="http://schemas.microsoft.com/office/word/2010/wordprocessingCanvas" xmlns:cx="http://schemas.microsoft.com/office/drawing/2014/chartex" xmlns:cx1="http://schemas.microsoft.com/office/drawing/2015/9/8/chartex" xmlns:cx2="http://schemas.microsoft.com/office/drawing/2015/10/21/chartex" xmlns:cx3="http://schemas.microsoft.com/office/drawing/2016/5/9/chartex" xmlns:cx4="http://schemas.microsoft.com/office/drawing/2016/5/10/chartex" xmlns:cx5="http://schemas.microsoft.com/office/drawing/2016/5/11/chartex" xmlns:cx6="http://schemas.microsoft.com/office/drawing/2016/5/12/chartex" xmlns:cx7="http://schemas.microsoft.com/office/drawing/2016/5/13/chartex" xmlns:cx8="http://schemas.microsoft.com/office/drawing/2016/5/14/chartex" xmlns:mc="http://schemas.openxmlformats.org/markup-compatibility/2006" xmlns:aink="http://schemas.microsoft.com/office/drawing/2016/ink" xmlns:am3d="http://schemas.microsoft.com/office/drawing/2017/model3d" xmlns:o="urn:schemas-microsoft-com:office:office" xmlns:r="http://schemas.openxmlformats.org/officeDocument/2006/relationships" xmlns:m="http://schemas.openxmlformats.org/officeDocument/2006/math" xmlns:v="urn:schemas-microsoft-com:vml" xmlns:wp14="http://schemas.microsoft.com/office/word/2010/wordprocessingDrawing" xmlns:wp="http://schemas.openxmlformats.org/drawingml/2006/wordprocessingDrawing" xmlns:w10="urn:schemas-microsoft-com:office:word" xmlns:w="http://schemas.openxmlformats.org/wordprocessingml/2006/main" xmlns:w14="http://schemas.microsoft.com/office/word/2010/wordml" xmlns:w15="http://schemas.microsoft.com/office/word/2012/wordml" xmlns:w16cex="http://schemas.microsoft.com/office/word/2018/wordml/cex" xmlns:w16cid="http://schemas.microsoft.com/office/word/2016/wordml/cid" xmlns:w16="http://schemas.microsoft.com/office/word/2018/wordml" xmlns:w16se="http://schemas.microsoft.com/office/word/2015/wordml/symex" xmlns:wpg="http://schemas.microsoft.com/office/word/2010/wordprocessingGroup" xmlns:wpi="http://schemas.microsoft.com/office/word/2010/wordprocessingInk" xmlns:wne="http://schemas.microsoft.com/office/word/2006/wordml" xmlns:wps="http://schemas.microsoft.com/office/word/2010/wordprocessingShape" mc:Ignorable="w14 w15 w16se w16cid w16 w16cex wp14">
   <w:p>
     <w:pPr>
       <w:pStyle w:val="Topptekst"/>
@@ -21767,7 +21787,7 @@
 </file>
 
 <file path=word/header2.xml><?xml version="1.0" encoding="utf-8"?>
-<w:hdr xmlns:wpc="http://schemas.microsoft.com/office/word/2010/wordprocessingCanvas" xmlns:cx="http://schemas.microsoft.com/office/drawing/2014/chartex" xmlns:cx1="http://schemas.microsoft.com/office/drawing/2015/9/8/chartex" xmlns:cx2="http://schemas.microsoft.com/office/drawing/2015/10/21/chartex" xmlns:cx3="http://schemas.microsoft.com/office/drawing/2016/5/9/chartex" xmlns:cx4="http://schemas.microsoft.com/office/drawing/2016/5/10/chartex" xmlns:cx5="http://schemas.microsoft.com/office/drawing/2016/5/11/chartex" xmlns:cx6="http://schemas.microsoft.com/office/drawing/2016/5/12/chartex" xmlns:cx7="http://schemas.microsoft.com/office/drawing/2016/5/13/chartex" xmlns:cx8="http://schemas.microsoft.com/office/drawing/2016/5/14/chartex" xmlns:mc="http://schemas.openxmlformats.org/markup-compatibility/2006" xmlns:aink="http://schemas.microsoft.com/office/drawing/2016/ink" xmlns:am3d="http://schemas.microsoft.com/office/drawing/2017/model3d" xmlns:o="urn:schemas-microsoft-com:office:office" xmlns:r="http://schemas.openxmlformats.org/officeDocument/2006/relationships" xmlns:m="http://schemas.openxmlformats.org/officeDocument/2006/math" xmlns:v="urn:schemas-microsoft-com:vml" xmlns:wp14="http://schemas.microsoft.com/office/word/2010/wordprocessingDrawing" xmlns:wp="http://schemas.openxmlformats.org/drawingml/2006/wordprocessingDrawing" xmlns:w10="urn:schemas-microsoft-com:office:word" xmlns:w="http://schemas.openxmlformats.org/wordprocessingml/2006/main" xmlns:w14="http://schemas.microsoft.com/office/word/2010/wordml" xmlns:w15="http://schemas.microsoft.com/office/word/2012/wordml" xmlns:w16cid="http://schemas.microsoft.com/office/word/2016/wordml/cid" xmlns:w16se="http://schemas.microsoft.com/office/word/2015/wordml/symex" xmlns:wpg="http://schemas.microsoft.com/office/word/2010/wordprocessingGroup" xmlns:wpi="http://schemas.microsoft.com/office/word/2010/wordprocessingInk" xmlns:wne="http://schemas.microsoft.com/office/word/2006/wordml" xmlns:wps="http://schemas.microsoft.com/office/word/2010/wordprocessingShape" mc:Ignorable="w14 w15 w16se w16cid wp14">
+<w:hdr xmlns:wpc="http://schemas.microsoft.com/office/word/2010/wordprocessingCanvas" xmlns:cx="http://schemas.microsoft.com/office/drawing/2014/chartex" xmlns:cx1="http://schemas.microsoft.com/office/drawing/2015/9/8/chartex" xmlns:cx2="http://schemas.microsoft.com/office/drawing/2015/10/21/chartex" xmlns:cx3="http://schemas.microsoft.com/office/drawing/2016/5/9/chartex" xmlns:cx4="http://schemas.microsoft.com/office/drawing/2016/5/10/chartex" xmlns:cx5="http://schemas.microsoft.com/office/drawing/2016/5/11/chartex" xmlns:cx6="http://schemas.microsoft.com/office/drawing/2016/5/12/chartex" xmlns:cx7="http://schemas.microsoft.com/office/drawing/2016/5/13/chartex" xmlns:cx8="http://schemas.microsoft.com/office/drawing/2016/5/14/chartex" xmlns:mc="http://schemas.openxmlformats.org/markup-compatibility/2006" xmlns:aink="http://schemas.microsoft.com/office/drawing/2016/ink" xmlns:am3d="http://schemas.microsoft.com/office/drawing/2017/model3d" xmlns:o="urn:schemas-microsoft-com:office:office" xmlns:r="http://schemas.openxmlformats.org/officeDocument/2006/relationships" xmlns:m="http://schemas.openxmlformats.org/officeDocument/2006/math" xmlns:v="urn:schemas-microsoft-com:vml" xmlns:wp14="http://schemas.microsoft.com/office/word/2010/wordprocessingDrawing" xmlns:wp="http://schemas.openxmlformats.org/drawingml/2006/wordprocessingDrawing" xmlns:w10="urn:schemas-microsoft-com:office:word" xmlns:w="http://schemas.openxmlformats.org/wordprocessingml/2006/main" xmlns:w14="http://schemas.microsoft.com/office/word/2010/wordml" xmlns:w15="http://schemas.microsoft.com/office/word/2012/wordml" xmlns:w16cex="http://schemas.microsoft.com/office/word/2018/wordml/cex" xmlns:w16cid="http://schemas.microsoft.com/office/word/2016/wordml/cid" xmlns:w16="http://schemas.microsoft.com/office/word/2018/wordml" xmlns:w16se="http://schemas.microsoft.com/office/word/2015/wordml/symex" xmlns:wpg="http://schemas.microsoft.com/office/word/2010/wordprocessingGroup" xmlns:wpi="http://schemas.microsoft.com/office/word/2010/wordprocessingInk" xmlns:wne="http://schemas.microsoft.com/office/word/2006/wordml" xmlns:wps="http://schemas.microsoft.com/office/word/2010/wordprocessingShape" mc:Ignorable="w14 w15 w16se w16cid w16 w16cex wp14">
   <w:p>
     <w:pPr>
       <w:pStyle w:val="Topptekst"/>
@@ -21843,7 +21863,7 @@
 </file>
 
 <file path=word/numbering.xml><?xml version="1.0" encoding="utf-8"?>
-<w:numbering xmlns:wpc="http://schemas.microsoft.com/office/word/2010/wordprocessingCanvas" xmlns:cx="http://schemas.microsoft.com/office/drawing/2014/chartex" xmlns:cx1="http://schemas.microsoft.com/office/drawing/2015/9/8/chartex" xmlns:cx2="http://schemas.microsoft.com/office/drawing/2015/10/21/chartex" xmlns:cx3="http://schemas.microsoft.com/office/drawing/2016/5/9/chartex" xmlns:cx4="http://schemas.microsoft.com/office/drawing/2016/5/10/chartex" xmlns:cx5="http://schemas.microsoft.com/office/drawing/2016/5/11/chartex" xmlns:cx6="http://schemas.microsoft.com/office/drawing/2016/5/12/chartex" xmlns:cx7="http://schemas.microsoft.com/office/drawing/2016/5/13/chartex" xmlns:cx8="http://schemas.microsoft.com/office/drawing/2016/5/14/chartex" xmlns:mc="http://schemas.openxmlformats.org/markup-compatibility/2006" xmlns:aink="http://schemas.microsoft.com/office/drawing/2016/ink" xmlns:am3d="http://schemas.microsoft.com/office/drawing/2017/model3d" xmlns:o="urn:schemas-microsoft-com:office:office" xmlns:r="http://schemas.openxmlformats.org/officeDocument/2006/relationships" xmlns:m="http://schemas.openxmlformats.org/officeDocument/2006/math" xmlns:v="urn:schemas-microsoft-com:vml" xmlns:wp14="http://schemas.microsoft.com/office/word/2010/wordprocessingDrawing" xmlns:wp="http://schemas.openxmlformats.org/drawingml/2006/wordprocessingDrawing" xmlns:w10="urn:schemas-microsoft-com:office:word" xmlns:w="http://schemas.openxmlformats.org/wordprocessingml/2006/main" xmlns:w14="http://schemas.microsoft.com/office/word/2010/wordml" xmlns:w15="http://schemas.microsoft.com/office/word/2012/wordml" xmlns:w16cid="http://schemas.microsoft.com/office/word/2016/wordml/cid" xmlns:w16se="http://schemas.microsoft.com/office/word/2015/wordml/symex" xmlns:wpg="http://schemas.microsoft.com/office/word/2010/wordprocessingGroup" xmlns:wpi="http://schemas.microsoft.com/office/word/2010/wordprocessingInk" xmlns:wne="http://schemas.microsoft.com/office/word/2006/wordml" xmlns:wps="http://schemas.microsoft.com/office/word/2010/wordprocessingShape" mc:Ignorable="w14 w15 w16se w16cid wp14">
+<w:numbering xmlns:wpc="http://schemas.microsoft.com/office/word/2010/wordprocessingCanvas" xmlns:cx="http://schemas.microsoft.com/office/drawing/2014/chartex" xmlns:cx1="http://schemas.microsoft.com/office/drawing/2015/9/8/chartex" xmlns:cx2="http://schemas.microsoft.com/office/drawing/2015/10/21/chartex" xmlns:cx3="http://schemas.microsoft.com/office/drawing/2016/5/9/chartex" xmlns:cx4="http://schemas.microsoft.com/office/drawing/2016/5/10/chartex" xmlns:cx5="http://schemas.microsoft.com/office/drawing/2016/5/11/chartex" xmlns:cx6="http://schemas.microsoft.com/office/drawing/2016/5/12/chartex" xmlns:cx7="http://schemas.microsoft.com/office/drawing/2016/5/13/chartex" xmlns:cx8="http://schemas.microsoft.com/office/drawing/2016/5/14/chartex" xmlns:mc="http://schemas.openxmlformats.org/markup-compatibility/2006" xmlns:aink="http://schemas.microsoft.com/office/drawing/2016/ink" xmlns:am3d="http://schemas.microsoft.com/office/drawing/2017/model3d" xmlns:o="urn:schemas-microsoft-com:office:office" xmlns:r="http://schemas.openxmlformats.org/officeDocument/2006/relationships" xmlns:m="http://schemas.openxmlformats.org/officeDocument/2006/math" xmlns:v="urn:schemas-microsoft-com:vml" xmlns:wp14="http://schemas.microsoft.com/office/word/2010/wordprocessingDrawing" xmlns:wp="http://schemas.openxmlformats.org/drawingml/2006/wordprocessingDrawing" xmlns:w10="urn:schemas-microsoft-com:office:word" xmlns:w="http://schemas.openxmlformats.org/wordprocessingml/2006/main" xmlns:w14="http://schemas.microsoft.com/office/word/2010/wordml" xmlns:w15="http://schemas.microsoft.com/office/word/2012/wordml" xmlns:w16cex="http://schemas.microsoft.com/office/word/2018/wordml/cex" xmlns:w16cid="http://schemas.microsoft.com/office/word/2016/wordml/cid" xmlns:w16="http://schemas.microsoft.com/office/word/2018/wordml" xmlns:w16se="http://schemas.microsoft.com/office/word/2015/wordml/symex" xmlns:wpg="http://schemas.microsoft.com/office/word/2010/wordprocessingGroup" xmlns:wpi="http://schemas.microsoft.com/office/word/2010/wordprocessingInk" xmlns:wne="http://schemas.microsoft.com/office/word/2006/wordml" xmlns:wps="http://schemas.microsoft.com/office/word/2010/wordprocessingShape" mc:Ignorable="w14 w15 w16se w16cid w16 w16cex wp14">
   <w:abstractNum w:abstractNumId="0" w15:restartNumberingAfterBreak="0">
     <w:nsid w:val="FFFFFF88"/>
     <w:multiLevelType w:val="singleLevel"/>
@@ -23235,7 +23255,7 @@
 </file>
 
 <file path=word/styles.xml><?xml version="1.0" encoding="utf-8"?>
-<w:styles xmlns:mc="http://schemas.openxmlformats.org/markup-compatibility/2006" xmlns:r="http://schemas.openxmlformats.org/officeDocument/2006/relationships" xmlns:w="http://schemas.openxmlformats.org/wordprocessingml/2006/main" xmlns:w14="http://schemas.microsoft.com/office/word/2010/wordml" xmlns:w15="http://schemas.microsoft.com/office/word/2012/wordml" xmlns:w16cid="http://schemas.microsoft.com/office/word/2016/wordml/cid" xmlns:w16se="http://schemas.microsoft.com/office/word/2015/wordml/symex" mc:Ignorable="w14 w15 w16se w16cid">
+<w:styles xmlns:mc="http://schemas.openxmlformats.org/markup-compatibility/2006" xmlns:r="http://schemas.openxmlformats.org/officeDocument/2006/relationships" xmlns:w="http://schemas.openxmlformats.org/wordprocessingml/2006/main" xmlns:w14="http://schemas.microsoft.com/office/word/2010/wordml" xmlns:w15="http://schemas.microsoft.com/office/word/2012/wordml" xmlns:w16cex="http://schemas.microsoft.com/office/word/2018/wordml/cex" xmlns:w16cid="http://schemas.microsoft.com/office/word/2016/wordml/cid" xmlns:w16="http://schemas.microsoft.com/office/word/2018/wordml" xmlns:w16se="http://schemas.microsoft.com/office/word/2015/wordml/symex" mc:Ignorable="w14 w15 w16se w16cid w16 w16cex">
   <w:docDefaults>
     <w:rPrDefault>
       <w:rPr>

</xml_diff>

<commit_message>
RELEASE: updated DOC versions
</commit_message>
<xml_diff>
--- a/bitvis_vip_avalon_mm/doc/avalon_mm_bfm_QuickRef.docx
+++ b/bitvis_vip_avalon_mm/doc/avalon_mm_bfm_QuickRef.docx
@@ -1,6 +1,6 @@
 
 <file path=word/document.xml><?xml version="1.0" encoding="utf-8"?>
-<w:document xmlns:wpc="http://schemas.microsoft.com/office/word/2010/wordprocessingCanvas" xmlns:cx="http://schemas.microsoft.com/office/drawing/2014/chartex" xmlns:cx1="http://schemas.microsoft.com/office/drawing/2015/9/8/chartex" xmlns:cx2="http://schemas.microsoft.com/office/drawing/2015/10/21/chartex" xmlns:cx3="http://schemas.microsoft.com/office/drawing/2016/5/9/chartex" xmlns:cx4="http://schemas.microsoft.com/office/drawing/2016/5/10/chartex" xmlns:cx5="http://schemas.microsoft.com/office/drawing/2016/5/11/chartex" xmlns:cx6="http://schemas.microsoft.com/office/drawing/2016/5/12/chartex" xmlns:cx7="http://schemas.microsoft.com/office/drawing/2016/5/13/chartex" xmlns:cx8="http://schemas.microsoft.com/office/drawing/2016/5/14/chartex" xmlns:mc="http://schemas.openxmlformats.org/markup-compatibility/2006" xmlns:aink="http://schemas.microsoft.com/office/drawing/2016/ink" xmlns:am3d="http://schemas.microsoft.com/office/drawing/2017/model3d" xmlns:o="urn:schemas-microsoft-com:office:office" xmlns:r="http://schemas.openxmlformats.org/officeDocument/2006/relationships" xmlns:m="http://schemas.openxmlformats.org/officeDocument/2006/math" xmlns:v="urn:schemas-microsoft-com:vml" xmlns:wp14="http://schemas.microsoft.com/office/word/2010/wordprocessingDrawing" xmlns:wp="http://schemas.openxmlformats.org/drawingml/2006/wordprocessingDrawing" xmlns:w10="urn:schemas-microsoft-com:office:word" xmlns:w="http://schemas.openxmlformats.org/wordprocessingml/2006/main" xmlns:w14="http://schemas.microsoft.com/office/word/2010/wordml" xmlns:w15="http://schemas.microsoft.com/office/word/2012/wordml" xmlns:w16cex="http://schemas.microsoft.com/office/word/2018/wordml/cex" xmlns:w16cid="http://schemas.microsoft.com/office/word/2016/wordml/cid" xmlns:w16="http://schemas.microsoft.com/office/word/2018/wordml" xmlns:w16se="http://schemas.microsoft.com/office/word/2015/wordml/symex" xmlns:wpg="http://schemas.microsoft.com/office/word/2010/wordprocessingGroup" xmlns:wpi="http://schemas.microsoft.com/office/word/2010/wordprocessingInk" xmlns:wne="http://schemas.microsoft.com/office/word/2006/wordml" xmlns:wps="http://schemas.microsoft.com/office/word/2010/wordprocessingShape" mc:Ignorable="w14 w15 w16se w16cid w16 w16cex wp14">
+<w:document xmlns:wpc="http://schemas.microsoft.com/office/word/2010/wordprocessingCanvas" xmlns:cx="http://schemas.microsoft.com/office/drawing/2014/chartex" xmlns:cx1="http://schemas.microsoft.com/office/drawing/2015/9/8/chartex" xmlns:cx2="http://schemas.microsoft.com/office/drawing/2015/10/21/chartex" xmlns:cx3="http://schemas.microsoft.com/office/drawing/2016/5/9/chartex" xmlns:cx4="http://schemas.microsoft.com/office/drawing/2016/5/10/chartex" xmlns:cx5="http://schemas.microsoft.com/office/drawing/2016/5/11/chartex" xmlns:cx6="http://schemas.microsoft.com/office/drawing/2016/5/12/chartex" xmlns:cx7="http://schemas.microsoft.com/office/drawing/2016/5/13/chartex" xmlns:cx8="http://schemas.microsoft.com/office/drawing/2016/5/14/chartex" xmlns:mc="http://schemas.openxmlformats.org/markup-compatibility/2006" xmlns:aink="http://schemas.microsoft.com/office/drawing/2016/ink" xmlns:am3d="http://schemas.microsoft.com/office/drawing/2017/model3d" xmlns:o="urn:schemas-microsoft-com:office:office" xmlns:oel="http://schemas.microsoft.com/office/2019/extlst" xmlns:r="http://schemas.openxmlformats.org/officeDocument/2006/relationships" xmlns:m="http://schemas.openxmlformats.org/officeDocument/2006/math" xmlns:v="urn:schemas-microsoft-com:vml" xmlns:wp14="http://schemas.microsoft.com/office/word/2010/wordprocessingDrawing" xmlns:wp="http://schemas.openxmlformats.org/drawingml/2006/wordprocessingDrawing" xmlns:w10="urn:schemas-microsoft-com:office:word" xmlns:w="http://schemas.openxmlformats.org/wordprocessingml/2006/main" xmlns:w14="http://schemas.microsoft.com/office/word/2010/wordml" xmlns:w15="http://schemas.microsoft.com/office/word/2012/wordml" xmlns:w16cex="http://schemas.microsoft.com/office/word/2018/wordml/cex" xmlns:w16cid="http://schemas.microsoft.com/office/word/2016/wordml/cid" xmlns:w16="http://schemas.microsoft.com/office/word/2018/wordml" xmlns:w16sdtdh="http://schemas.microsoft.com/office/word/2020/wordml/sdtdatahash" xmlns:w16se="http://schemas.microsoft.com/office/word/2015/wordml/symex" xmlns:wpg="http://schemas.microsoft.com/office/word/2010/wordprocessingGroup" xmlns:wpi="http://schemas.microsoft.com/office/word/2010/wordprocessingInk" xmlns:wne="http://schemas.microsoft.com/office/word/2006/wordml" xmlns:wps="http://schemas.microsoft.com/office/word/2010/wordprocessingShape" mc:Ignorable="w14 w15 w16se w16cid w16 w16cex w16sdtdh wp14">
   <w:body>
     <w:p>
       <w:pPr>
@@ -21170,7 +21170,7 @@
 </file>
 
 <file path=word/endnotes.xml><?xml version="1.0" encoding="utf-8"?>
-<w:endnotes xmlns:wpc="http://schemas.microsoft.com/office/word/2010/wordprocessingCanvas" xmlns:cx="http://schemas.microsoft.com/office/drawing/2014/chartex" xmlns:cx1="http://schemas.microsoft.com/office/drawing/2015/9/8/chartex" xmlns:cx2="http://schemas.microsoft.com/office/drawing/2015/10/21/chartex" xmlns:cx3="http://schemas.microsoft.com/office/drawing/2016/5/9/chartex" xmlns:cx4="http://schemas.microsoft.com/office/drawing/2016/5/10/chartex" xmlns:cx5="http://schemas.microsoft.com/office/drawing/2016/5/11/chartex" xmlns:cx6="http://schemas.microsoft.com/office/drawing/2016/5/12/chartex" xmlns:cx7="http://schemas.microsoft.com/office/drawing/2016/5/13/chartex" xmlns:cx8="http://schemas.microsoft.com/office/drawing/2016/5/14/chartex" xmlns:mc="http://schemas.openxmlformats.org/markup-compatibility/2006" xmlns:aink="http://schemas.microsoft.com/office/drawing/2016/ink" xmlns:am3d="http://schemas.microsoft.com/office/drawing/2017/model3d" xmlns:o="urn:schemas-microsoft-com:office:office" xmlns:r="http://schemas.openxmlformats.org/officeDocument/2006/relationships" xmlns:m="http://schemas.openxmlformats.org/officeDocument/2006/math" xmlns:v="urn:schemas-microsoft-com:vml" xmlns:wp14="http://schemas.microsoft.com/office/word/2010/wordprocessingDrawing" xmlns:wp="http://schemas.openxmlformats.org/drawingml/2006/wordprocessingDrawing" xmlns:w10="urn:schemas-microsoft-com:office:word" xmlns:w="http://schemas.openxmlformats.org/wordprocessingml/2006/main" xmlns:w14="http://schemas.microsoft.com/office/word/2010/wordml" xmlns:w15="http://schemas.microsoft.com/office/word/2012/wordml" xmlns:w16cex="http://schemas.microsoft.com/office/word/2018/wordml/cex" xmlns:w16cid="http://schemas.microsoft.com/office/word/2016/wordml/cid" xmlns:w16="http://schemas.microsoft.com/office/word/2018/wordml" xmlns:w16se="http://schemas.microsoft.com/office/word/2015/wordml/symex" xmlns:wpg="http://schemas.microsoft.com/office/word/2010/wordprocessingGroup" xmlns:wpi="http://schemas.microsoft.com/office/word/2010/wordprocessingInk" xmlns:wne="http://schemas.microsoft.com/office/word/2006/wordml" xmlns:wps="http://schemas.microsoft.com/office/word/2010/wordprocessingShape" mc:Ignorable="w14 w15 w16se w16cid w16 w16cex wp14">
+<w:endnotes xmlns:wpc="http://schemas.microsoft.com/office/word/2010/wordprocessingCanvas" xmlns:cx="http://schemas.microsoft.com/office/drawing/2014/chartex" xmlns:cx1="http://schemas.microsoft.com/office/drawing/2015/9/8/chartex" xmlns:cx2="http://schemas.microsoft.com/office/drawing/2015/10/21/chartex" xmlns:cx3="http://schemas.microsoft.com/office/drawing/2016/5/9/chartex" xmlns:cx4="http://schemas.microsoft.com/office/drawing/2016/5/10/chartex" xmlns:cx5="http://schemas.microsoft.com/office/drawing/2016/5/11/chartex" xmlns:cx6="http://schemas.microsoft.com/office/drawing/2016/5/12/chartex" xmlns:cx7="http://schemas.microsoft.com/office/drawing/2016/5/13/chartex" xmlns:cx8="http://schemas.microsoft.com/office/drawing/2016/5/14/chartex" xmlns:mc="http://schemas.openxmlformats.org/markup-compatibility/2006" xmlns:aink="http://schemas.microsoft.com/office/drawing/2016/ink" xmlns:am3d="http://schemas.microsoft.com/office/drawing/2017/model3d" xmlns:o="urn:schemas-microsoft-com:office:office" xmlns:oel="http://schemas.microsoft.com/office/2019/extlst" xmlns:r="http://schemas.openxmlformats.org/officeDocument/2006/relationships" xmlns:m="http://schemas.openxmlformats.org/officeDocument/2006/math" xmlns:v="urn:schemas-microsoft-com:vml" xmlns:wp14="http://schemas.microsoft.com/office/word/2010/wordprocessingDrawing" xmlns:wp="http://schemas.openxmlformats.org/drawingml/2006/wordprocessingDrawing" xmlns:w10="urn:schemas-microsoft-com:office:word" xmlns:w="http://schemas.openxmlformats.org/wordprocessingml/2006/main" xmlns:w14="http://schemas.microsoft.com/office/word/2010/wordml" xmlns:w15="http://schemas.microsoft.com/office/word/2012/wordml" xmlns:w16cex="http://schemas.microsoft.com/office/word/2018/wordml/cex" xmlns:w16cid="http://schemas.microsoft.com/office/word/2016/wordml/cid" xmlns:w16="http://schemas.microsoft.com/office/word/2018/wordml" xmlns:w16sdtdh="http://schemas.microsoft.com/office/word/2020/wordml/sdtdatahash" xmlns:w16se="http://schemas.microsoft.com/office/word/2015/wordml/symex" xmlns:wpg="http://schemas.microsoft.com/office/word/2010/wordprocessingGroup" xmlns:wpi="http://schemas.microsoft.com/office/word/2010/wordprocessingInk" xmlns:wne="http://schemas.microsoft.com/office/word/2006/wordml" xmlns:wps="http://schemas.microsoft.com/office/word/2010/wordprocessingShape" mc:Ignorable="w14 w15 w16se w16cid w16 w16cex w16sdtdh wp14">
   <w:endnote w:type="separator" w:id="-1">
     <w:p>
       <w:pPr>
@@ -21209,7 +21209,7 @@
 </file>
 
 <file path=word/footer1.xml><?xml version="1.0" encoding="utf-8"?>
-<w:ftr xmlns:wpc="http://schemas.microsoft.com/office/word/2010/wordprocessingCanvas" xmlns:cx="http://schemas.microsoft.com/office/drawing/2014/chartex" xmlns:cx1="http://schemas.microsoft.com/office/drawing/2015/9/8/chartex" xmlns:cx2="http://schemas.microsoft.com/office/drawing/2015/10/21/chartex" xmlns:cx3="http://schemas.microsoft.com/office/drawing/2016/5/9/chartex" xmlns:cx4="http://schemas.microsoft.com/office/drawing/2016/5/10/chartex" xmlns:cx5="http://schemas.microsoft.com/office/drawing/2016/5/11/chartex" xmlns:cx6="http://schemas.microsoft.com/office/drawing/2016/5/12/chartex" xmlns:cx7="http://schemas.microsoft.com/office/drawing/2016/5/13/chartex" xmlns:cx8="http://schemas.microsoft.com/office/drawing/2016/5/14/chartex" xmlns:mc="http://schemas.openxmlformats.org/markup-compatibility/2006" xmlns:aink="http://schemas.microsoft.com/office/drawing/2016/ink" xmlns:am3d="http://schemas.microsoft.com/office/drawing/2017/model3d" xmlns:o="urn:schemas-microsoft-com:office:office" xmlns:r="http://schemas.openxmlformats.org/officeDocument/2006/relationships" xmlns:m="http://schemas.openxmlformats.org/officeDocument/2006/math" xmlns:v="urn:schemas-microsoft-com:vml" xmlns:wp14="http://schemas.microsoft.com/office/word/2010/wordprocessingDrawing" xmlns:wp="http://schemas.openxmlformats.org/drawingml/2006/wordprocessingDrawing" xmlns:w10="urn:schemas-microsoft-com:office:word" xmlns:w="http://schemas.openxmlformats.org/wordprocessingml/2006/main" xmlns:w14="http://schemas.microsoft.com/office/word/2010/wordml" xmlns:w15="http://schemas.microsoft.com/office/word/2012/wordml" xmlns:w16cex="http://schemas.microsoft.com/office/word/2018/wordml/cex" xmlns:w16cid="http://schemas.microsoft.com/office/word/2016/wordml/cid" xmlns:w16="http://schemas.microsoft.com/office/word/2018/wordml" xmlns:w16se="http://schemas.microsoft.com/office/word/2015/wordml/symex" xmlns:wpg="http://schemas.microsoft.com/office/word/2010/wordprocessingGroup" xmlns:wpi="http://schemas.microsoft.com/office/word/2010/wordprocessingInk" xmlns:wne="http://schemas.microsoft.com/office/word/2006/wordml" xmlns:wps="http://schemas.microsoft.com/office/word/2010/wordprocessingShape" mc:Ignorable="w14 w15 w16se w16cid w16 w16cex wp14">
+<w:ftr xmlns:wpc="http://schemas.microsoft.com/office/word/2010/wordprocessingCanvas" xmlns:cx="http://schemas.microsoft.com/office/drawing/2014/chartex" xmlns:cx1="http://schemas.microsoft.com/office/drawing/2015/9/8/chartex" xmlns:cx2="http://schemas.microsoft.com/office/drawing/2015/10/21/chartex" xmlns:cx3="http://schemas.microsoft.com/office/drawing/2016/5/9/chartex" xmlns:cx4="http://schemas.microsoft.com/office/drawing/2016/5/10/chartex" xmlns:cx5="http://schemas.microsoft.com/office/drawing/2016/5/11/chartex" xmlns:cx6="http://schemas.microsoft.com/office/drawing/2016/5/12/chartex" xmlns:cx7="http://schemas.microsoft.com/office/drawing/2016/5/13/chartex" xmlns:cx8="http://schemas.microsoft.com/office/drawing/2016/5/14/chartex" xmlns:mc="http://schemas.openxmlformats.org/markup-compatibility/2006" xmlns:aink="http://schemas.microsoft.com/office/drawing/2016/ink" xmlns:am3d="http://schemas.microsoft.com/office/drawing/2017/model3d" xmlns:o="urn:schemas-microsoft-com:office:office" xmlns:oel="http://schemas.microsoft.com/office/2019/extlst" xmlns:r="http://schemas.openxmlformats.org/officeDocument/2006/relationships" xmlns:m="http://schemas.openxmlformats.org/officeDocument/2006/math" xmlns:v="urn:schemas-microsoft-com:vml" xmlns:wp14="http://schemas.microsoft.com/office/word/2010/wordprocessingDrawing" xmlns:wp="http://schemas.openxmlformats.org/drawingml/2006/wordprocessingDrawing" xmlns:w10="urn:schemas-microsoft-com:office:word" xmlns:w="http://schemas.openxmlformats.org/wordprocessingml/2006/main" xmlns:w14="http://schemas.microsoft.com/office/word/2010/wordml" xmlns:w15="http://schemas.microsoft.com/office/word/2012/wordml" xmlns:w16cex="http://schemas.microsoft.com/office/word/2018/wordml/cex" xmlns:w16cid="http://schemas.microsoft.com/office/word/2016/wordml/cid" xmlns:w16="http://schemas.microsoft.com/office/word/2018/wordml" xmlns:w16sdtdh="http://schemas.microsoft.com/office/word/2020/wordml/sdtdatahash" xmlns:w16se="http://schemas.microsoft.com/office/word/2015/wordml/symex" xmlns:wpg="http://schemas.microsoft.com/office/word/2010/wordprocessingGroup" xmlns:wpi="http://schemas.microsoft.com/office/word/2010/wordprocessingInk" xmlns:wne="http://schemas.microsoft.com/office/word/2006/wordml" xmlns:wps="http://schemas.microsoft.com/office/word/2010/wordprocessingShape" mc:Ignorable="w14 w15 w16se w16cid w16 w16cex w16sdtdh wp14">
   <w:p>
     <w:pPr>
       <w:pStyle w:val="Bunntekst"/>
@@ -21247,7 +21247,7 @@
 </file>
 
 <file path=word/footer2.xml><?xml version="1.0" encoding="utf-8"?>
-<w:ftr xmlns:wpc="http://schemas.microsoft.com/office/word/2010/wordprocessingCanvas" xmlns:cx="http://schemas.microsoft.com/office/drawing/2014/chartex" xmlns:cx1="http://schemas.microsoft.com/office/drawing/2015/9/8/chartex" xmlns:cx2="http://schemas.microsoft.com/office/drawing/2015/10/21/chartex" xmlns:cx3="http://schemas.microsoft.com/office/drawing/2016/5/9/chartex" xmlns:cx4="http://schemas.microsoft.com/office/drawing/2016/5/10/chartex" xmlns:cx5="http://schemas.microsoft.com/office/drawing/2016/5/11/chartex" xmlns:cx6="http://schemas.microsoft.com/office/drawing/2016/5/12/chartex" xmlns:cx7="http://schemas.microsoft.com/office/drawing/2016/5/13/chartex" xmlns:cx8="http://schemas.microsoft.com/office/drawing/2016/5/14/chartex" xmlns:mc="http://schemas.openxmlformats.org/markup-compatibility/2006" xmlns:aink="http://schemas.microsoft.com/office/drawing/2016/ink" xmlns:am3d="http://schemas.microsoft.com/office/drawing/2017/model3d" xmlns:o="urn:schemas-microsoft-com:office:office" xmlns:r="http://schemas.openxmlformats.org/officeDocument/2006/relationships" xmlns:m="http://schemas.openxmlformats.org/officeDocument/2006/math" xmlns:v="urn:schemas-microsoft-com:vml" xmlns:wp14="http://schemas.microsoft.com/office/word/2010/wordprocessingDrawing" xmlns:wp="http://schemas.openxmlformats.org/drawingml/2006/wordprocessingDrawing" xmlns:w10="urn:schemas-microsoft-com:office:word" xmlns:w="http://schemas.openxmlformats.org/wordprocessingml/2006/main" xmlns:w14="http://schemas.microsoft.com/office/word/2010/wordml" xmlns:w15="http://schemas.microsoft.com/office/word/2012/wordml" xmlns:w16cex="http://schemas.microsoft.com/office/word/2018/wordml/cex" xmlns:w16cid="http://schemas.microsoft.com/office/word/2016/wordml/cid" xmlns:w16="http://schemas.microsoft.com/office/word/2018/wordml" xmlns:w16se="http://schemas.microsoft.com/office/word/2015/wordml/symex" xmlns:wpg="http://schemas.microsoft.com/office/word/2010/wordprocessingGroup" xmlns:wpi="http://schemas.microsoft.com/office/word/2010/wordprocessingInk" xmlns:wne="http://schemas.microsoft.com/office/word/2006/wordml" xmlns:wps="http://schemas.microsoft.com/office/word/2010/wordprocessingShape" mc:Ignorable="w14 w15 w16se w16cid w16 w16cex wp14">
+<w:ftr xmlns:wpc="http://schemas.microsoft.com/office/word/2010/wordprocessingCanvas" xmlns:cx="http://schemas.microsoft.com/office/drawing/2014/chartex" xmlns:cx1="http://schemas.microsoft.com/office/drawing/2015/9/8/chartex" xmlns:cx2="http://schemas.microsoft.com/office/drawing/2015/10/21/chartex" xmlns:cx3="http://schemas.microsoft.com/office/drawing/2016/5/9/chartex" xmlns:cx4="http://schemas.microsoft.com/office/drawing/2016/5/10/chartex" xmlns:cx5="http://schemas.microsoft.com/office/drawing/2016/5/11/chartex" xmlns:cx6="http://schemas.microsoft.com/office/drawing/2016/5/12/chartex" xmlns:cx7="http://schemas.microsoft.com/office/drawing/2016/5/13/chartex" xmlns:cx8="http://schemas.microsoft.com/office/drawing/2016/5/14/chartex" xmlns:mc="http://schemas.openxmlformats.org/markup-compatibility/2006" xmlns:aink="http://schemas.microsoft.com/office/drawing/2016/ink" xmlns:am3d="http://schemas.microsoft.com/office/drawing/2017/model3d" xmlns:o="urn:schemas-microsoft-com:office:office" xmlns:oel="http://schemas.microsoft.com/office/2019/extlst" xmlns:r="http://schemas.openxmlformats.org/officeDocument/2006/relationships" xmlns:m="http://schemas.openxmlformats.org/officeDocument/2006/math" xmlns:v="urn:schemas-microsoft-com:vml" xmlns:wp14="http://schemas.microsoft.com/office/word/2010/wordprocessingDrawing" xmlns:wp="http://schemas.openxmlformats.org/drawingml/2006/wordprocessingDrawing" xmlns:w10="urn:schemas-microsoft-com:office:word" xmlns:w="http://schemas.openxmlformats.org/wordprocessingml/2006/main" xmlns:w14="http://schemas.microsoft.com/office/word/2010/wordml" xmlns:w15="http://schemas.microsoft.com/office/word/2012/wordml" xmlns:w16cex="http://schemas.microsoft.com/office/word/2018/wordml/cex" xmlns:w16cid="http://schemas.microsoft.com/office/word/2016/wordml/cid" xmlns:w16="http://schemas.microsoft.com/office/word/2018/wordml" xmlns:w16sdtdh="http://schemas.microsoft.com/office/word/2020/wordml/sdtdatahash" xmlns:w16se="http://schemas.microsoft.com/office/word/2015/wordml/symex" xmlns:wpg="http://schemas.microsoft.com/office/word/2010/wordprocessingGroup" xmlns:wpi="http://schemas.microsoft.com/office/word/2010/wordprocessingInk" xmlns:wne="http://schemas.microsoft.com/office/word/2006/wordml" xmlns:wps="http://schemas.microsoft.com/office/word/2010/wordprocessingShape" mc:Ignorable="w14 w15 w16se w16cid w16 w16cex w16sdtdh wp14">
   <w:p>
     <w:pPr>
       <w:pStyle w:val="Bunntekst"/>
@@ -21470,7 +21470,7 @@
               <w:sz w:val="14"/>
               <w:lang w:val="sq-AL"/>
             </w:rPr>
-            <w:t>Version 2.</w:t>
+            <w:t xml:space="preserve">Version </w:t>
           </w:r>
           <w:r>
             <w:rPr>
@@ -21480,7 +21480,27 @@
               <w:sz w:val="14"/>
               <w:lang w:val="sq-AL"/>
             </w:rPr>
-            <w:t>8</w:t>
+            <w:t>3</w:t>
+          </w:r>
+          <w:r>
+            <w:rPr>
+              <w:rFonts w:ascii="Helvetica" w:hAnsi="Helvetica" w:cs="Arial"/>
+              <w:b/>
+              <w:color w:val="1381C4"/>
+              <w:sz w:val="14"/>
+              <w:lang w:val="sq-AL"/>
+            </w:rPr>
+            <w:t>.</w:t>
+          </w:r>
+          <w:r>
+            <w:rPr>
+              <w:rFonts w:ascii="Helvetica" w:hAnsi="Helvetica" w:cs="Arial"/>
+              <w:b/>
+              <w:color w:val="1381C4"/>
+              <w:sz w:val="14"/>
+              <w:lang w:val="sq-AL"/>
+            </w:rPr>
+            <w:t>0</w:t>
           </w:r>
           <w:r>
             <w:rPr>
@@ -21536,7 +21556,7 @@
               <w:sz w:val="14"/>
               <w:lang w:val="en-US"/>
             </w:rPr>
-            <w:t>2020-10-04</w:t>
+            <w:t>2024-03-08</w:t>
           </w:r>
           <w:r>
             <w:rPr>
@@ -21650,7 +21670,7 @@
 </file>
 
 <file path=word/footer3.xml><?xml version="1.0" encoding="utf-8"?>
-<w:ftr xmlns:wpc="http://schemas.microsoft.com/office/word/2010/wordprocessingCanvas" xmlns:cx="http://schemas.microsoft.com/office/drawing/2014/chartex" xmlns:cx1="http://schemas.microsoft.com/office/drawing/2015/9/8/chartex" xmlns:cx2="http://schemas.microsoft.com/office/drawing/2015/10/21/chartex" xmlns:cx3="http://schemas.microsoft.com/office/drawing/2016/5/9/chartex" xmlns:cx4="http://schemas.microsoft.com/office/drawing/2016/5/10/chartex" xmlns:cx5="http://schemas.microsoft.com/office/drawing/2016/5/11/chartex" xmlns:cx6="http://schemas.microsoft.com/office/drawing/2016/5/12/chartex" xmlns:cx7="http://schemas.microsoft.com/office/drawing/2016/5/13/chartex" xmlns:cx8="http://schemas.microsoft.com/office/drawing/2016/5/14/chartex" xmlns:mc="http://schemas.openxmlformats.org/markup-compatibility/2006" xmlns:aink="http://schemas.microsoft.com/office/drawing/2016/ink" xmlns:am3d="http://schemas.microsoft.com/office/drawing/2017/model3d" xmlns:o="urn:schemas-microsoft-com:office:office" xmlns:r="http://schemas.openxmlformats.org/officeDocument/2006/relationships" xmlns:m="http://schemas.openxmlformats.org/officeDocument/2006/math" xmlns:v="urn:schemas-microsoft-com:vml" xmlns:wp14="http://schemas.microsoft.com/office/word/2010/wordprocessingDrawing" xmlns:wp="http://schemas.openxmlformats.org/drawingml/2006/wordprocessingDrawing" xmlns:w10="urn:schemas-microsoft-com:office:word" xmlns:w="http://schemas.openxmlformats.org/wordprocessingml/2006/main" xmlns:w14="http://schemas.microsoft.com/office/word/2010/wordml" xmlns:w15="http://schemas.microsoft.com/office/word/2012/wordml" xmlns:w16cex="http://schemas.microsoft.com/office/word/2018/wordml/cex" xmlns:w16cid="http://schemas.microsoft.com/office/word/2016/wordml/cid" xmlns:w16="http://schemas.microsoft.com/office/word/2018/wordml" xmlns:w16se="http://schemas.microsoft.com/office/word/2015/wordml/symex" xmlns:wpg="http://schemas.microsoft.com/office/word/2010/wordprocessingGroup" xmlns:wpi="http://schemas.microsoft.com/office/word/2010/wordprocessingInk" xmlns:wne="http://schemas.microsoft.com/office/word/2006/wordml" xmlns:wps="http://schemas.microsoft.com/office/word/2010/wordprocessingShape" mc:Ignorable="w14 w15 w16se w16cid w16 w16cex wp14">
+<w:ftr xmlns:wpc="http://schemas.microsoft.com/office/word/2010/wordprocessingCanvas" xmlns:cx="http://schemas.microsoft.com/office/drawing/2014/chartex" xmlns:cx1="http://schemas.microsoft.com/office/drawing/2015/9/8/chartex" xmlns:cx2="http://schemas.microsoft.com/office/drawing/2015/10/21/chartex" xmlns:cx3="http://schemas.microsoft.com/office/drawing/2016/5/9/chartex" xmlns:cx4="http://schemas.microsoft.com/office/drawing/2016/5/10/chartex" xmlns:cx5="http://schemas.microsoft.com/office/drawing/2016/5/11/chartex" xmlns:cx6="http://schemas.microsoft.com/office/drawing/2016/5/12/chartex" xmlns:cx7="http://schemas.microsoft.com/office/drawing/2016/5/13/chartex" xmlns:cx8="http://schemas.microsoft.com/office/drawing/2016/5/14/chartex" xmlns:mc="http://schemas.openxmlformats.org/markup-compatibility/2006" xmlns:aink="http://schemas.microsoft.com/office/drawing/2016/ink" xmlns:am3d="http://schemas.microsoft.com/office/drawing/2017/model3d" xmlns:o="urn:schemas-microsoft-com:office:office" xmlns:oel="http://schemas.microsoft.com/office/2019/extlst" xmlns:r="http://schemas.openxmlformats.org/officeDocument/2006/relationships" xmlns:m="http://schemas.openxmlformats.org/officeDocument/2006/math" xmlns:v="urn:schemas-microsoft-com:vml" xmlns:wp14="http://schemas.microsoft.com/office/word/2010/wordprocessingDrawing" xmlns:wp="http://schemas.openxmlformats.org/drawingml/2006/wordprocessingDrawing" xmlns:w10="urn:schemas-microsoft-com:office:word" xmlns:w="http://schemas.openxmlformats.org/wordprocessingml/2006/main" xmlns:w14="http://schemas.microsoft.com/office/word/2010/wordml" xmlns:w15="http://schemas.microsoft.com/office/word/2012/wordml" xmlns:w16cex="http://schemas.microsoft.com/office/word/2018/wordml/cex" xmlns:w16cid="http://schemas.microsoft.com/office/word/2016/wordml/cid" xmlns:w16="http://schemas.microsoft.com/office/word/2018/wordml" xmlns:w16sdtdh="http://schemas.microsoft.com/office/word/2020/wordml/sdtdatahash" xmlns:w16se="http://schemas.microsoft.com/office/word/2015/wordml/symex" xmlns:wpg="http://schemas.microsoft.com/office/word/2010/wordprocessingGroup" xmlns:wpi="http://schemas.microsoft.com/office/word/2010/wordprocessingInk" xmlns:wne="http://schemas.microsoft.com/office/word/2006/wordml" xmlns:wps="http://schemas.microsoft.com/office/word/2010/wordprocessingShape" mc:Ignorable="w14 w15 w16se w16cid w16 w16cex w16sdtdh wp14">
   <w:p>
     <w:pPr>
       <w:rPr>
@@ -21884,7 +21904,7 @@
 </file>
 
 <file path=word/footnotes.xml><?xml version="1.0" encoding="utf-8"?>
-<w:footnotes xmlns:wpc="http://schemas.microsoft.com/office/word/2010/wordprocessingCanvas" xmlns:cx="http://schemas.microsoft.com/office/drawing/2014/chartex" xmlns:cx1="http://schemas.microsoft.com/office/drawing/2015/9/8/chartex" xmlns:cx2="http://schemas.microsoft.com/office/drawing/2015/10/21/chartex" xmlns:cx3="http://schemas.microsoft.com/office/drawing/2016/5/9/chartex" xmlns:cx4="http://schemas.microsoft.com/office/drawing/2016/5/10/chartex" xmlns:cx5="http://schemas.microsoft.com/office/drawing/2016/5/11/chartex" xmlns:cx6="http://schemas.microsoft.com/office/drawing/2016/5/12/chartex" xmlns:cx7="http://schemas.microsoft.com/office/drawing/2016/5/13/chartex" xmlns:cx8="http://schemas.microsoft.com/office/drawing/2016/5/14/chartex" xmlns:mc="http://schemas.openxmlformats.org/markup-compatibility/2006" xmlns:aink="http://schemas.microsoft.com/office/drawing/2016/ink" xmlns:am3d="http://schemas.microsoft.com/office/drawing/2017/model3d" xmlns:o="urn:schemas-microsoft-com:office:office" xmlns:r="http://schemas.openxmlformats.org/officeDocument/2006/relationships" xmlns:m="http://schemas.openxmlformats.org/officeDocument/2006/math" xmlns:v="urn:schemas-microsoft-com:vml" xmlns:wp14="http://schemas.microsoft.com/office/word/2010/wordprocessingDrawing" xmlns:wp="http://schemas.openxmlformats.org/drawingml/2006/wordprocessingDrawing" xmlns:w10="urn:schemas-microsoft-com:office:word" xmlns:w="http://schemas.openxmlformats.org/wordprocessingml/2006/main" xmlns:w14="http://schemas.microsoft.com/office/word/2010/wordml" xmlns:w15="http://schemas.microsoft.com/office/word/2012/wordml" xmlns:w16cex="http://schemas.microsoft.com/office/word/2018/wordml/cex" xmlns:w16cid="http://schemas.microsoft.com/office/word/2016/wordml/cid" xmlns:w16="http://schemas.microsoft.com/office/word/2018/wordml" xmlns:w16se="http://schemas.microsoft.com/office/word/2015/wordml/symex" xmlns:wpg="http://schemas.microsoft.com/office/word/2010/wordprocessingGroup" xmlns:wpi="http://schemas.microsoft.com/office/word/2010/wordprocessingInk" xmlns:wne="http://schemas.microsoft.com/office/word/2006/wordml" xmlns:wps="http://schemas.microsoft.com/office/word/2010/wordprocessingShape" mc:Ignorable="w14 w15 w16se w16cid w16 w16cex wp14">
+<w:footnotes xmlns:wpc="http://schemas.microsoft.com/office/word/2010/wordprocessingCanvas" xmlns:cx="http://schemas.microsoft.com/office/drawing/2014/chartex" xmlns:cx1="http://schemas.microsoft.com/office/drawing/2015/9/8/chartex" xmlns:cx2="http://schemas.microsoft.com/office/drawing/2015/10/21/chartex" xmlns:cx3="http://schemas.microsoft.com/office/drawing/2016/5/9/chartex" xmlns:cx4="http://schemas.microsoft.com/office/drawing/2016/5/10/chartex" xmlns:cx5="http://schemas.microsoft.com/office/drawing/2016/5/11/chartex" xmlns:cx6="http://schemas.microsoft.com/office/drawing/2016/5/12/chartex" xmlns:cx7="http://schemas.microsoft.com/office/drawing/2016/5/13/chartex" xmlns:cx8="http://schemas.microsoft.com/office/drawing/2016/5/14/chartex" xmlns:mc="http://schemas.openxmlformats.org/markup-compatibility/2006" xmlns:aink="http://schemas.microsoft.com/office/drawing/2016/ink" xmlns:am3d="http://schemas.microsoft.com/office/drawing/2017/model3d" xmlns:o="urn:schemas-microsoft-com:office:office" xmlns:oel="http://schemas.microsoft.com/office/2019/extlst" xmlns:r="http://schemas.openxmlformats.org/officeDocument/2006/relationships" xmlns:m="http://schemas.openxmlformats.org/officeDocument/2006/math" xmlns:v="urn:schemas-microsoft-com:vml" xmlns:wp14="http://schemas.microsoft.com/office/word/2010/wordprocessingDrawing" xmlns:wp="http://schemas.openxmlformats.org/drawingml/2006/wordprocessingDrawing" xmlns:w10="urn:schemas-microsoft-com:office:word" xmlns:w="http://schemas.openxmlformats.org/wordprocessingml/2006/main" xmlns:w14="http://schemas.microsoft.com/office/word/2010/wordml" xmlns:w15="http://schemas.microsoft.com/office/word/2012/wordml" xmlns:w16cex="http://schemas.microsoft.com/office/word/2018/wordml/cex" xmlns:w16cid="http://schemas.microsoft.com/office/word/2016/wordml/cid" xmlns:w16="http://schemas.microsoft.com/office/word/2018/wordml" xmlns:w16sdtdh="http://schemas.microsoft.com/office/word/2020/wordml/sdtdatahash" xmlns:w16se="http://schemas.microsoft.com/office/word/2015/wordml/symex" xmlns:wpg="http://schemas.microsoft.com/office/word/2010/wordprocessingGroup" xmlns:wpi="http://schemas.microsoft.com/office/word/2010/wordprocessingInk" xmlns:wne="http://schemas.microsoft.com/office/word/2006/wordml" xmlns:wps="http://schemas.microsoft.com/office/word/2010/wordprocessingShape" mc:Ignorable="w14 w15 w16se w16cid w16 w16cex w16sdtdh wp14">
   <w:footnote w:type="separator" w:id="-1">
     <w:p>
       <w:pPr>
@@ -21923,7 +21943,7 @@
 </file>
 
 <file path=word/header1.xml><?xml version="1.0" encoding="utf-8"?>
-<w:hdr xmlns:wpc="http://schemas.microsoft.com/office/word/2010/wordprocessingCanvas" xmlns:cx="http://schemas.microsoft.com/office/drawing/2014/chartex" xmlns:cx1="http://schemas.microsoft.com/office/drawing/2015/9/8/chartex" xmlns:cx2="http://schemas.microsoft.com/office/drawing/2015/10/21/chartex" xmlns:cx3="http://schemas.microsoft.com/office/drawing/2016/5/9/chartex" xmlns:cx4="http://schemas.microsoft.com/office/drawing/2016/5/10/chartex" xmlns:cx5="http://schemas.microsoft.com/office/drawing/2016/5/11/chartex" xmlns:cx6="http://schemas.microsoft.com/office/drawing/2016/5/12/chartex" xmlns:cx7="http://schemas.microsoft.com/office/drawing/2016/5/13/chartex" xmlns:cx8="http://schemas.microsoft.com/office/drawing/2016/5/14/chartex" xmlns:mc="http://schemas.openxmlformats.org/markup-compatibility/2006" xmlns:aink="http://schemas.microsoft.com/office/drawing/2016/ink" xmlns:am3d="http://schemas.microsoft.com/office/drawing/2017/model3d" xmlns:o="urn:schemas-microsoft-com:office:office" xmlns:r="http://schemas.openxmlformats.org/officeDocument/2006/relationships" xmlns:m="http://schemas.openxmlformats.org/officeDocument/2006/math" xmlns:v="urn:schemas-microsoft-com:vml" xmlns:wp14="http://schemas.microsoft.com/office/word/2010/wordprocessingDrawing" xmlns:wp="http://schemas.openxmlformats.org/drawingml/2006/wordprocessingDrawing" xmlns:w10="urn:schemas-microsoft-com:office:word" xmlns:w="http://schemas.openxmlformats.org/wordprocessingml/2006/main" xmlns:w14="http://schemas.microsoft.com/office/word/2010/wordml" xmlns:w15="http://schemas.microsoft.com/office/word/2012/wordml" xmlns:w16cex="http://schemas.microsoft.com/office/word/2018/wordml/cex" xmlns:w16cid="http://schemas.microsoft.com/office/word/2016/wordml/cid" xmlns:w16="http://schemas.microsoft.com/office/word/2018/wordml" xmlns:w16se="http://schemas.microsoft.com/office/word/2015/wordml/symex" xmlns:wpg="http://schemas.microsoft.com/office/word/2010/wordprocessingGroup" xmlns:wpi="http://schemas.microsoft.com/office/word/2010/wordprocessingInk" xmlns:wne="http://schemas.microsoft.com/office/word/2006/wordml" xmlns:wps="http://schemas.microsoft.com/office/word/2010/wordprocessingShape" mc:Ignorable="w14 w15 w16se w16cid w16 w16cex wp14">
+<w:hdr xmlns:wpc="http://schemas.microsoft.com/office/word/2010/wordprocessingCanvas" xmlns:cx="http://schemas.microsoft.com/office/drawing/2014/chartex" xmlns:cx1="http://schemas.microsoft.com/office/drawing/2015/9/8/chartex" xmlns:cx2="http://schemas.microsoft.com/office/drawing/2015/10/21/chartex" xmlns:cx3="http://schemas.microsoft.com/office/drawing/2016/5/9/chartex" xmlns:cx4="http://schemas.microsoft.com/office/drawing/2016/5/10/chartex" xmlns:cx5="http://schemas.microsoft.com/office/drawing/2016/5/11/chartex" xmlns:cx6="http://schemas.microsoft.com/office/drawing/2016/5/12/chartex" xmlns:cx7="http://schemas.microsoft.com/office/drawing/2016/5/13/chartex" xmlns:cx8="http://schemas.microsoft.com/office/drawing/2016/5/14/chartex" xmlns:mc="http://schemas.openxmlformats.org/markup-compatibility/2006" xmlns:aink="http://schemas.microsoft.com/office/drawing/2016/ink" xmlns:am3d="http://schemas.microsoft.com/office/drawing/2017/model3d" xmlns:o="urn:schemas-microsoft-com:office:office" xmlns:oel="http://schemas.microsoft.com/office/2019/extlst" xmlns:r="http://schemas.openxmlformats.org/officeDocument/2006/relationships" xmlns:m="http://schemas.openxmlformats.org/officeDocument/2006/math" xmlns:v="urn:schemas-microsoft-com:vml" xmlns:wp14="http://schemas.microsoft.com/office/word/2010/wordprocessingDrawing" xmlns:wp="http://schemas.openxmlformats.org/drawingml/2006/wordprocessingDrawing" xmlns:w10="urn:schemas-microsoft-com:office:word" xmlns:w="http://schemas.openxmlformats.org/wordprocessingml/2006/main" xmlns:w14="http://schemas.microsoft.com/office/word/2010/wordml" xmlns:w15="http://schemas.microsoft.com/office/word/2012/wordml" xmlns:w16cex="http://schemas.microsoft.com/office/word/2018/wordml/cex" xmlns:w16cid="http://schemas.microsoft.com/office/word/2016/wordml/cid" xmlns:w16="http://schemas.microsoft.com/office/word/2018/wordml" xmlns:w16sdtdh="http://schemas.microsoft.com/office/word/2020/wordml/sdtdatahash" xmlns:w16se="http://schemas.microsoft.com/office/word/2015/wordml/symex" xmlns:wpg="http://schemas.microsoft.com/office/word/2010/wordprocessingGroup" xmlns:wpi="http://schemas.microsoft.com/office/word/2010/wordprocessingInk" xmlns:wne="http://schemas.microsoft.com/office/word/2006/wordml" xmlns:wps="http://schemas.microsoft.com/office/word/2010/wordprocessingShape" mc:Ignorable="w14 w15 w16se w16cid w16 w16cex w16sdtdh wp14">
   <w:p>
     <w:pPr>
       <w:pStyle w:val="Topptekst"/>
@@ -21990,7 +22010,7 @@
 </file>
 
 <file path=word/header2.xml><?xml version="1.0" encoding="utf-8"?>
-<w:hdr xmlns:wpc="http://schemas.microsoft.com/office/word/2010/wordprocessingCanvas" xmlns:cx="http://schemas.microsoft.com/office/drawing/2014/chartex" xmlns:cx1="http://schemas.microsoft.com/office/drawing/2015/9/8/chartex" xmlns:cx2="http://schemas.microsoft.com/office/drawing/2015/10/21/chartex" xmlns:cx3="http://schemas.microsoft.com/office/drawing/2016/5/9/chartex" xmlns:cx4="http://schemas.microsoft.com/office/drawing/2016/5/10/chartex" xmlns:cx5="http://schemas.microsoft.com/office/drawing/2016/5/11/chartex" xmlns:cx6="http://schemas.microsoft.com/office/drawing/2016/5/12/chartex" xmlns:cx7="http://schemas.microsoft.com/office/drawing/2016/5/13/chartex" xmlns:cx8="http://schemas.microsoft.com/office/drawing/2016/5/14/chartex" xmlns:mc="http://schemas.openxmlformats.org/markup-compatibility/2006" xmlns:aink="http://schemas.microsoft.com/office/drawing/2016/ink" xmlns:am3d="http://schemas.microsoft.com/office/drawing/2017/model3d" xmlns:o="urn:schemas-microsoft-com:office:office" xmlns:r="http://schemas.openxmlformats.org/officeDocument/2006/relationships" xmlns:m="http://schemas.openxmlformats.org/officeDocument/2006/math" xmlns:v="urn:schemas-microsoft-com:vml" xmlns:wp14="http://schemas.microsoft.com/office/word/2010/wordprocessingDrawing" xmlns:wp="http://schemas.openxmlformats.org/drawingml/2006/wordprocessingDrawing" xmlns:w10="urn:schemas-microsoft-com:office:word" xmlns:w="http://schemas.openxmlformats.org/wordprocessingml/2006/main" xmlns:w14="http://schemas.microsoft.com/office/word/2010/wordml" xmlns:w15="http://schemas.microsoft.com/office/word/2012/wordml" xmlns:w16cex="http://schemas.microsoft.com/office/word/2018/wordml/cex" xmlns:w16cid="http://schemas.microsoft.com/office/word/2016/wordml/cid" xmlns:w16="http://schemas.microsoft.com/office/word/2018/wordml" xmlns:w16se="http://schemas.microsoft.com/office/word/2015/wordml/symex" xmlns:wpg="http://schemas.microsoft.com/office/word/2010/wordprocessingGroup" xmlns:wpi="http://schemas.microsoft.com/office/word/2010/wordprocessingInk" xmlns:wne="http://schemas.microsoft.com/office/word/2006/wordml" xmlns:wps="http://schemas.microsoft.com/office/word/2010/wordprocessingShape" mc:Ignorable="w14 w15 w16se w16cid w16 w16cex wp14">
+<w:hdr xmlns:wpc="http://schemas.microsoft.com/office/word/2010/wordprocessingCanvas" xmlns:cx="http://schemas.microsoft.com/office/drawing/2014/chartex" xmlns:cx1="http://schemas.microsoft.com/office/drawing/2015/9/8/chartex" xmlns:cx2="http://schemas.microsoft.com/office/drawing/2015/10/21/chartex" xmlns:cx3="http://schemas.microsoft.com/office/drawing/2016/5/9/chartex" xmlns:cx4="http://schemas.microsoft.com/office/drawing/2016/5/10/chartex" xmlns:cx5="http://schemas.microsoft.com/office/drawing/2016/5/11/chartex" xmlns:cx6="http://schemas.microsoft.com/office/drawing/2016/5/12/chartex" xmlns:cx7="http://schemas.microsoft.com/office/drawing/2016/5/13/chartex" xmlns:cx8="http://schemas.microsoft.com/office/drawing/2016/5/14/chartex" xmlns:mc="http://schemas.openxmlformats.org/markup-compatibility/2006" xmlns:aink="http://schemas.microsoft.com/office/drawing/2016/ink" xmlns:am3d="http://schemas.microsoft.com/office/drawing/2017/model3d" xmlns:o="urn:schemas-microsoft-com:office:office" xmlns:oel="http://schemas.microsoft.com/office/2019/extlst" xmlns:r="http://schemas.openxmlformats.org/officeDocument/2006/relationships" xmlns:m="http://schemas.openxmlformats.org/officeDocument/2006/math" xmlns:v="urn:schemas-microsoft-com:vml" xmlns:wp14="http://schemas.microsoft.com/office/word/2010/wordprocessingDrawing" xmlns:wp="http://schemas.openxmlformats.org/drawingml/2006/wordprocessingDrawing" xmlns:w10="urn:schemas-microsoft-com:office:word" xmlns:w="http://schemas.openxmlformats.org/wordprocessingml/2006/main" xmlns:w14="http://schemas.microsoft.com/office/word/2010/wordml" xmlns:w15="http://schemas.microsoft.com/office/word/2012/wordml" xmlns:w16cex="http://schemas.microsoft.com/office/word/2018/wordml/cex" xmlns:w16cid="http://schemas.microsoft.com/office/word/2016/wordml/cid" xmlns:w16="http://schemas.microsoft.com/office/word/2018/wordml" xmlns:w16sdtdh="http://schemas.microsoft.com/office/word/2020/wordml/sdtdatahash" xmlns:w16se="http://schemas.microsoft.com/office/word/2015/wordml/symex" xmlns:wpg="http://schemas.microsoft.com/office/word/2010/wordprocessingGroup" xmlns:wpi="http://schemas.microsoft.com/office/word/2010/wordprocessingInk" xmlns:wne="http://schemas.microsoft.com/office/word/2006/wordml" xmlns:wps="http://schemas.microsoft.com/office/word/2010/wordprocessingShape" mc:Ignorable="w14 w15 w16se w16cid w16 w16cex w16sdtdh wp14">
   <w:p>
     <w:pPr>
       <w:pStyle w:val="Topptekst"/>
@@ -22066,7 +22086,7 @@
 </file>
 
 <file path=word/numbering.xml><?xml version="1.0" encoding="utf-8"?>
-<w:numbering xmlns:wpc="http://schemas.microsoft.com/office/word/2010/wordprocessingCanvas" xmlns:cx="http://schemas.microsoft.com/office/drawing/2014/chartex" xmlns:cx1="http://schemas.microsoft.com/office/drawing/2015/9/8/chartex" xmlns:cx2="http://schemas.microsoft.com/office/drawing/2015/10/21/chartex" xmlns:cx3="http://schemas.microsoft.com/office/drawing/2016/5/9/chartex" xmlns:cx4="http://schemas.microsoft.com/office/drawing/2016/5/10/chartex" xmlns:cx5="http://schemas.microsoft.com/office/drawing/2016/5/11/chartex" xmlns:cx6="http://schemas.microsoft.com/office/drawing/2016/5/12/chartex" xmlns:cx7="http://schemas.microsoft.com/office/drawing/2016/5/13/chartex" xmlns:cx8="http://schemas.microsoft.com/office/drawing/2016/5/14/chartex" xmlns:mc="http://schemas.openxmlformats.org/markup-compatibility/2006" xmlns:aink="http://schemas.microsoft.com/office/drawing/2016/ink" xmlns:am3d="http://schemas.microsoft.com/office/drawing/2017/model3d" xmlns:o="urn:schemas-microsoft-com:office:office" xmlns:r="http://schemas.openxmlformats.org/officeDocument/2006/relationships" xmlns:m="http://schemas.openxmlformats.org/officeDocument/2006/math" xmlns:v="urn:schemas-microsoft-com:vml" xmlns:wp14="http://schemas.microsoft.com/office/word/2010/wordprocessingDrawing" xmlns:wp="http://schemas.openxmlformats.org/drawingml/2006/wordprocessingDrawing" xmlns:w10="urn:schemas-microsoft-com:office:word" xmlns:w="http://schemas.openxmlformats.org/wordprocessingml/2006/main" xmlns:w14="http://schemas.microsoft.com/office/word/2010/wordml" xmlns:w15="http://schemas.microsoft.com/office/word/2012/wordml" xmlns:w16cex="http://schemas.microsoft.com/office/word/2018/wordml/cex" xmlns:w16cid="http://schemas.microsoft.com/office/word/2016/wordml/cid" xmlns:w16="http://schemas.microsoft.com/office/word/2018/wordml" xmlns:w16se="http://schemas.microsoft.com/office/word/2015/wordml/symex" xmlns:wpg="http://schemas.microsoft.com/office/word/2010/wordprocessingGroup" xmlns:wpi="http://schemas.microsoft.com/office/word/2010/wordprocessingInk" xmlns:wne="http://schemas.microsoft.com/office/word/2006/wordml" xmlns:wps="http://schemas.microsoft.com/office/word/2010/wordprocessingShape" mc:Ignorable="w14 w15 w16se w16cid w16 w16cex wp14">
+<w:numbering xmlns:wpc="http://schemas.microsoft.com/office/word/2010/wordprocessingCanvas" xmlns:cx="http://schemas.microsoft.com/office/drawing/2014/chartex" xmlns:cx1="http://schemas.microsoft.com/office/drawing/2015/9/8/chartex" xmlns:cx2="http://schemas.microsoft.com/office/drawing/2015/10/21/chartex" xmlns:cx3="http://schemas.microsoft.com/office/drawing/2016/5/9/chartex" xmlns:cx4="http://schemas.microsoft.com/office/drawing/2016/5/10/chartex" xmlns:cx5="http://schemas.microsoft.com/office/drawing/2016/5/11/chartex" xmlns:cx6="http://schemas.microsoft.com/office/drawing/2016/5/12/chartex" xmlns:cx7="http://schemas.microsoft.com/office/drawing/2016/5/13/chartex" xmlns:cx8="http://schemas.microsoft.com/office/drawing/2016/5/14/chartex" xmlns:mc="http://schemas.openxmlformats.org/markup-compatibility/2006" xmlns:aink="http://schemas.microsoft.com/office/drawing/2016/ink" xmlns:am3d="http://schemas.microsoft.com/office/drawing/2017/model3d" xmlns:o="urn:schemas-microsoft-com:office:office" xmlns:oel="http://schemas.microsoft.com/office/2019/extlst" xmlns:r="http://schemas.openxmlformats.org/officeDocument/2006/relationships" xmlns:m="http://schemas.openxmlformats.org/officeDocument/2006/math" xmlns:v="urn:schemas-microsoft-com:vml" xmlns:wp14="http://schemas.microsoft.com/office/word/2010/wordprocessingDrawing" xmlns:wp="http://schemas.openxmlformats.org/drawingml/2006/wordprocessingDrawing" xmlns:w10="urn:schemas-microsoft-com:office:word" xmlns:w="http://schemas.openxmlformats.org/wordprocessingml/2006/main" xmlns:w14="http://schemas.microsoft.com/office/word/2010/wordml" xmlns:w15="http://schemas.microsoft.com/office/word/2012/wordml" xmlns:w16cex="http://schemas.microsoft.com/office/word/2018/wordml/cex" xmlns:w16cid="http://schemas.microsoft.com/office/word/2016/wordml/cid" xmlns:w16="http://schemas.microsoft.com/office/word/2018/wordml" xmlns:w16sdtdh="http://schemas.microsoft.com/office/word/2020/wordml/sdtdatahash" xmlns:w16se="http://schemas.microsoft.com/office/word/2015/wordml/symex" xmlns:wpg="http://schemas.microsoft.com/office/word/2010/wordprocessingGroup" xmlns:wpi="http://schemas.microsoft.com/office/word/2010/wordprocessingInk" xmlns:wne="http://schemas.microsoft.com/office/word/2006/wordml" xmlns:wps="http://schemas.microsoft.com/office/word/2010/wordprocessingShape" mc:Ignorable="w14 w15 w16se w16cid w16 w16cex w16sdtdh wp14">
   <w:abstractNum w:abstractNumId="0" w15:restartNumberingAfterBreak="0">
     <w:nsid w:val="FFFFFF88"/>
     <w:multiLevelType w:val="singleLevel"/>
@@ -23414,43 +23434,43 @@
       </w:rPr>
     </w:lvl>
   </w:abstractNum>
-  <w:num w:numId="1">
+  <w:num w:numId="1" w16cid:durableId="1606496232">
     <w:abstractNumId w:val="10"/>
   </w:num>
-  <w:num w:numId="2">
+  <w:num w:numId="2" w16cid:durableId="928196003">
     <w:abstractNumId w:val="0"/>
   </w:num>
-  <w:num w:numId="3">
+  <w:num w:numId="3" w16cid:durableId="1226375207">
     <w:abstractNumId w:val="11"/>
   </w:num>
-  <w:num w:numId="4">
+  <w:num w:numId="4" w16cid:durableId="729885913">
     <w:abstractNumId w:val="6"/>
   </w:num>
-  <w:num w:numId="5">
+  <w:num w:numId="5" w16cid:durableId="1500273034">
     <w:abstractNumId w:val="5"/>
   </w:num>
-  <w:num w:numId="6">
+  <w:num w:numId="6" w16cid:durableId="227494546">
     <w:abstractNumId w:val="7"/>
   </w:num>
-  <w:num w:numId="7">
+  <w:num w:numId="7" w16cid:durableId="1709337174">
     <w:abstractNumId w:val="3"/>
   </w:num>
-  <w:num w:numId="8">
+  <w:num w:numId="8" w16cid:durableId="159270968">
     <w:abstractNumId w:val="8"/>
   </w:num>
-  <w:num w:numId="9">
+  <w:num w:numId="9" w16cid:durableId="650446951">
     <w:abstractNumId w:val="9"/>
   </w:num>
-  <w:num w:numId="10">
+  <w:num w:numId="10" w16cid:durableId="1235704091">
     <w:abstractNumId w:val="2"/>
   </w:num>
-  <w:num w:numId="11">
+  <w:num w:numId="11" w16cid:durableId="127237366">
     <w:abstractNumId w:val="12"/>
   </w:num>
-  <w:num w:numId="12">
+  <w:num w:numId="12" w16cid:durableId="1418332912">
     <w:abstractNumId w:val="1"/>
   </w:num>
-  <w:num w:numId="13">
+  <w:num w:numId="13" w16cid:durableId="310642736">
     <w:abstractNumId w:val="4"/>
   </w:num>
   <w:numIdMacAtCleanup w:val="10"/>
@@ -23458,7 +23478,7 @@
 </file>
 
 <file path=word/styles.xml><?xml version="1.0" encoding="utf-8"?>
-<w:styles xmlns:mc="http://schemas.openxmlformats.org/markup-compatibility/2006" xmlns:r="http://schemas.openxmlformats.org/officeDocument/2006/relationships" xmlns:w="http://schemas.openxmlformats.org/wordprocessingml/2006/main" xmlns:w14="http://schemas.microsoft.com/office/word/2010/wordml" xmlns:w15="http://schemas.microsoft.com/office/word/2012/wordml" xmlns:w16cex="http://schemas.microsoft.com/office/word/2018/wordml/cex" xmlns:w16cid="http://schemas.microsoft.com/office/word/2016/wordml/cid" xmlns:w16="http://schemas.microsoft.com/office/word/2018/wordml" xmlns:w16se="http://schemas.microsoft.com/office/word/2015/wordml/symex" mc:Ignorable="w14 w15 w16se w16cid w16 w16cex">
+<w:styles xmlns:mc="http://schemas.openxmlformats.org/markup-compatibility/2006" xmlns:r="http://schemas.openxmlformats.org/officeDocument/2006/relationships" xmlns:w="http://schemas.openxmlformats.org/wordprocessingml/2006/main" xmlns:w14="http://schemas.microsoft.com/office/word/2010/wordml" xmlns:w15="http://schemas.microsoft.com/office/word/2012/wordml" xmlns:w16cex="http://schemas.microsoft.com/office/word/2018/wordml/cex" xmlns:w16cid="http://schemas.microsoft.com/office/word/2016/wordml/cid" xmlns:w16="http://schemas.microsoft.com/office/word/2018/wordml" xmlns:w16sdtdh="http://schemas.microsoft.com/office/word/2020/wordml/sdtdatahash" xmlns:w16se="http://schemas.microsoft.com/office/word/2015/wordml/symex" mc:Ignorable="w14 w15 w16se w16cid w16 w16cex w16sdtdh">
   <w:docDefaults>
     <w:rPrDefault>
       <w:rPr>

</xml_diff>

<commit_message>
RELEASE: updated version numbers in docs
</commit_message>
<xml_diff>
--- a/bitvis_vip_avalon_mm/doc/avalon_mm_bfm_QuickRef.docx
+++ b/bitvis_vip_avalon_mm/doc/avalon_mm_bfm_QuickRef.docx
@@ -21480,7 +21480,7 @@
               <w:sz w:val="14"/>
               <w:lang w:val="sq-AL"/>
             </w:rPr>
-            <w:t>3</w:t>
+            <w:t>4</w:t>
           </w:r>
           <w:r>
             <w:rPr>
@@ -21556,7 +21556,7 @@
               <w:sz w:val="14"/>
               <w:lang w:val="en-US"/>
             </w:rPr>
-            <w:t>2024-03-08</w:t>
+            <w:t>2024-07-02</w:t>
           </w:r>
           <w:r>
             <w:rPr>

</xml_diff>